<commit_message>
Update the readme file.
</commit_message>
<xml_diff>
--- a/doc/CTI_RPT_Analyzer_Intern.docx
+++ b/doc/CTI_RPT_Analyzer_Intern.docx
@@ -549,25 +549,7 @@
           <w:color w:val="333333"/>
           <w:shd w:val="clear" w:color="auto" w:fill="FFFFFF"/>
         </w:rPr>
-        <w:t xml:space="preserve"> Then create </w:t>
-      </w:r>
-      <w:proofErr w:type="gramStart"/>
-      <w:r>
-        <w:rPr>
-          <w:rFonts w:cstheme="minorHAnsi"/>
-          <w:color w:val="333333"/>
-          <w:shd w:val="clear" w:color="auto" w:fill="FFFFFF"/>
-        </w:rPr>
-        <w:t>a</w:t>
-      </w:r>
-      <w:proofErr w:type="gramEnd"/>
-      <w:r>
-        <w:rPr>
-          <w:rFonts w:cstheme="minorHAnsi"/>
-          <w:color w:val="333333"/>
-          <w:shd w:val="clear" w:color="auto" w:fill="FFFFFF"/>
-        </w:rPr>
-        <w:t xml:space="preserve"> Application and Web which NCL user can use it to control and monitor their CTI report analysis process. (As shown below) </w:t>
+        <w:t xml:space="preserve"> Then create a Application and Web which NCL user can use it to control and monitor their CTI report analysis process. (As shown below) </w:t>
       </w:r>
     </w:p>
     <w:p>
@@ -1225,14 +1207,12 @@
         </w:rPr>
         <w:t xml:space="preserve"> running on user’s local </w:t>
       </w:r>
-      <w:proofErr w:type="spellStart"/>
-      <w:r>
-        <w:rPr>
-          <w:rFonts w:cstheme="minorHAnsi"/>
-        </w:rPr>
-        <w:t>comptuer</w:t>
-      </w:r>
-      <w:proofErr w:type="spellEnd"/>
+      <w:r>
+        <w:rPr>
+          <w:rFonts w:cstheme="minorHAnsi"/>
+        </w:rPr>
+        <w:t>computer</w:t>
+      </w:r>
       <w:r>
         <w:rPr>
           <w:rFonts w:cstheme="minorHAnsi"/>
@@ -1271,21 +1251,7 @@
           <w:rFonts w:cstheme="minorHAnsi"/>
         </w:rPr>
         <w:lastRenderedPageBreak/>
-        <w:t xml:space="preserve">Data Manger Module: Process all the input data checking, </w:t>
-      </w:r>
-      <w:proofErr w:type="gramStart"/>
-      <w:r>
-        <w:rPr>
-          <w:rFonts w:cstheme="minorHAnsi"/>
-        </w:rPr>
-        <w:t>converting</w:t>
-      </w:r>
-      <w:proofErr w:type="gramEnd"/>
-      <w:r>
-        <w:rPr>
-          <w:rFonts w:cstheme="minorHAnsi"/>
-        </w:rPr>
-        <w:t xml:space="preserve"> and pre-processing for the CTI report user uploaded. </w:t>
+        <w:t xml:space="preserve">Data Manger Module: Process all the input data checking, converting and pre-processing for the CTI report user uploaded. </w:t>
       </w:r>
     </w:p>
     <w:p>
@@ -1422,21 +1388,7 @@
         <w:rPr>
           <w:rFonts w:cstheme="minorHAnsi"/>
         </w:rPr>
-        <w:t xml:space="preserve">Control Hub Adapter: The main control hub </w:t>
-      </w:r>
-      <w:proofErr w:type="gramStart"/>
-      <w:r>
-        <w:rPr>
-          <w:rFonts w:cstheme="minorHAnsi"/>
-        </w:rPr>
-        <w:t>use</w:t>
-      </w:r>
-      <w:proofErr w:type="gramEnd"/>
-      <w:r>
-        <w:rPr>
-          <w:rFonts w:cstheme="minorHAnsi"/>
-        </w:rPr>
-        <w:t xml:space="preserve"> to collect data from the CTI report </w:t>
+        <w:t xml:space="preserve">Control Hub Adapter: The main control hub use to collect data from the CTI report </w:t>
       </w:r>
       <w:proofErr w:type="spellStart"/>
       <w:r>
@@ -1927,6 +1879,14 @@
     </w:p>
     <w:p>
       <w:pPr>
+        <w:jc w:val="both"/>
+        <w:rPr>
+          <w:rFonts w:cstheme="minorHAnsi"/>
+        </w:rPr>
+      </w:pPr>
+    </w:p>
+    <w:p>
+      <w:pPr>
         <w:pStyle w:val="NormalWeb"/>
         <w:numPr>
           <w:ilvl w:val="0"/>
@@ -2026,7 +1986,55 @@
           <w:color w:val="000000"/>
           <w:bdr w:val="none" w:sz="0" w:space="0" w:color="auto" w:frame="1"/>
         </w:rPr>
-        <w:t>1: VM image testing.</w:t>
+        <w:t>1:</w:t>
+      </w:r>
+      <w:r>
+        <w:rPr>
+          <w:rFonts w:asciiTheme="minorHAnsi" w:hAnsiTheme="minorHAnsi" w:cstheme="minorHAnsi"/>
+          <w:b/>
+          <w:bCs/>
+          <w:color w:val="000000"/>
+          <w:bdr w:val="none" w:sz="0" w:space="0" w:color="auto" w:frame="1"/>
+        </w:rPr>
+        <w:t xml:space="preserve"> </w:t>
+      </w:r>
+      <w:r>
+        <w:rPr>
+          <w:rFonts w:asciiTheme="minorHAnsi" w:hAnsiTheme="minorHAnsi" w:cstheme="minorHAnsi"/>
+          <w:b/>
+          <w:bCs/>
+          <w:color w:val="000000"/>
+          <w:bdr w:val="none" w:sz="0" w:space="0" w:color="auto" w:frame="1"/>
+        </w:rPr>
+        <w:t>CTI Report Analyser</w:t>
+      </w:r>
+      <w:r>
+        <w:rPr>
+          <w:rFonts w:asciiTheme="minorHAnsi" w:hAnsiTheme="minorHAnsi" w:cstheme="minorHAnsi"/>
+          <w:b/>
+          <w:bCs/>
+          <w:color w:val="000000"/>
+          <w:bdr w:val="none" w:sz="0" w:space="0" w:color="auto" w:frame="1"/>
+        </w:rPr>
+        <w:t xml:space="preserve"> </w:t>
+      </w:r>
+      <w:r>
+        <w:rPr>
+          <w:rFonts w:asciiTheme="minorHAnsi" w:hAnsiTheme="minorHAnsi" w:cstheme="minorHAnsi"/>
+          <w:b/>
+          <w:bCs/>
+        </w:rPr>
+        <w:t>Application UI</w:t>
+      </w:r>
+      <w:r>
+        <w:rPr>
+          <w:rFonts w:asciiTheme="minorHAnsi" w:hAnsiTheme="minorHAnsi" w:cstheme="minorHAnsi"/>
+          <w:b/>
+          <w:bCs/>
+          <w:color w:val="000000"/>
+          <w:bdr w:val="none" w:sz="0" w:space="0" w:color="auto" w:frame="1"/>
+        </w:rPr>
+        <w:t>.</w:t>
       </w:r>
     </w:p>
     <w:p>
@@ -2060,50 +2068,33 @@
         <w:textAlignment w:val="baseline"/>
         <w:rPr>
           <w:rFonts w:asciiTheme="minorHAnsi" w:hAnsiTheme="minorHAnsi" w:cstheme="minorHAnsi"/>
-          <w:color w:val="201F1E"/>
-          <w:sz w:val="22"/>
-          <w:szCs w:val="22"/>
-        </w:rPr>
-      </w:pPr>
-      <w:r>
-        <w:rPr>
-          <w:rFonts w:asciiTheme="minorHAnsi" w:hAnsiTheme="minorHAnsi" w:cstheme="minorHAnsi"/>
-          <w:color w:val="000000"/>
-          <w:bdr w:val="none" w:sz="0" w:space="0" w:color="auto" w:frame="1"/>
-        </w:rPr>
-        <w:t xml:space="preserve">This task is aiming to </w:t>
-      </w:r>
-      <w:r>
-        <w:rPr>
-          <w:rFonts w:asciiTheme="minorHAnsi" w:hAnsiTheme="minorHAnsi" w:cstheme="minorHAnsi"/>
-          <w:color w:val="000000"/>
-          <w:bdr w:val="none" w:sz="0" w:space="0" w:color="auto" w:frame="1"/>
-        </w:rPr>
-        <w:t xml:space="preserve">test </w:t>
-      </w:r>
-      <w:r>
-        <w:rPr>
-          <w:rFonts w:asciiTheme="minorHAnsi" w:hAnsiTheme="minorHAnsi" w:cstheme="minorHAnsi"/>
-          <w:color w:val="000000"/>
-          <w:bdr w:val="none" w:sz="0" w:space="0" w:color="auto" w:frame="1"/>
-        </w:rPr>
-        <w:t xml:space="preserve">all 36 public </w:t>
-      </w:r>
-      <w:r>
-        <w:rPr>
-          <w:rFonts w:asciiTheme="minorHAnsi" w:hAnsiTheme="minorHAnsi" w:cstheme="minorHAnsi"/>
-          <w:color w:val="000000"/>
-          <w:bdr w:val="none" w:sz="0" w:space="0" w:color="auto" w:frame="1"/>
-        </w:rPr>
-        <w:t>VM</w:t>
-      </w:r>
-      <w:r>
-        <w:rPr>
-          <w:rFonts w:asciiTheme="minorHAnsi" w:hAnsiTheme="minorHAnsi" w:cstheme="minorHAnsi"/>
-          <w:color w:val="000000"/>
-          <w:bdr w:val="none" w:sz="0" w:space="0" w:color="auto" w:frame="1"/>
-        </w:rPr>
-        <w:t xml:space="preserve"> image</w:t>
+          <w:color w:val="000000"/>
+          <w:bdr w:val="none" w:sz="0" w:space="0" w:color="auto" w:frame="1"/>
+        </w:rPr>
+      </w:pPr>
+      <w:r>
+        <w:rPr>
+          <w:rFonts w:asciiTheme="minorHAnsi" w:hAnsiTheme="minorHAnsi" w:cstheme="minorHAnsi"/>
+          <w:color w:val="000000"/>
+          <w:bdr w:val="none" w:sz="0" w:space="0" w:color="auto" w:frame="1"/>
+        </w:rPr>
+        <w:t xml:space="preserve">This task is aiming </w:t>
+      </w:r>
+      <w:r>
+        <w:rPr>
+          <w:rFonts w:asciiTheme="minorHAnsi" w:hAnsiTheme="minorHAnsi" w:cstheme="minorHAnsi"/>
+          <w:color w:val="000000"/>
+          <w:bdr w:val="none" w:sz="0" w:space="0" w:color="auto" w:frame="1"/>
+        </w:rPr>
+        <w:t xml:space="preserve">create 8 </w:t>
+      </w:r>
+      <w:r>
+        <w:rPr>
+          <w:rFonts w:asciiTheme="minorHAnsi" w:hAnsiTheme="minorHAnsi" w:cstheme="minorHAnsi"/>
+          <w:color w:val="000000"/>
+          <w:bdr w:val="none" w:sz="0" w:space="0" w:color="auto" w:frame="1"/>
+        </w:rPr>
+        <w:t>module</w:t>
       </w:r>
       <w:r>
         <w:rPr>
@@ -2119,54 +2110,6 @@
           <w:color w:val="000000"/>
           <w:bdr w:val="none" w:sz="0" w:space="0" w:color="auto" w:frame="1"/>
         </w:rPr>
-        <w:t xml:space="preserve"> in NCL </w:t>
-      </w:r>
-      <w:r>
-        <w:rPr>
-          <w:rFonts w:asciiTheme="minorHAnsi" w:hAnsiTheme="minorHAnsi" w:cstheme="minorHAnsi"/>
-          <w:color w:val="000000"/>
-          <w:bdr w:val="none" w:sz="0" w:space="0" w:color="auto" w:frame="1"/>
-        </w:rPr>
-        <w:t>OpenStack [</w:t>
-      </w:r>
-      <w:r>
-        <w:rPr>
-          <w:rFonts w:asciiTheme="minorHAnsi" w:hAnsiTheme="minorHAnsi" w:cstheme="minorHAnsi"/>
-          <w:color w:val="000000"/>
-          <w:bdr w:val="none" w:sz="0" w:space="0" w:color="auto" w:frame="1"/>
-        </w:rPr>
-        <w:t xml:space="preserve">Beta] </w:t>
-      </w:r>
-      <w:r>
-        <w:rPr>
-          <w:rFonts w:asciiTheme="minorHAnsi" w:hAnsiTheme="minorHAnsi" w:cstheme="minorHAnsi"/>
-          <w:color w:val="000000"/>
-          <w:bdr w:val="none" w:sz="0" w:space="0" w:color="auto" w:frame="1"/>
-        </w:rPr>
-        <w:t>platform</w:t>
-      </w:r>
-      <w:r>
-        <w:rPr>
-          <w:rFonts w:asciiTheme="minorHAnsi" w:hAnsiTheme="minorHAnsi" w:cstheme="minorHAnsi"/>
-          <w:color w:val="000000"/>
-          <w:bdr w:val="none" w:sz="0" w:space="0" w:color="auto" w:frame="1"/>
-        </w:rPr>
-        <w:t xml:space="preserve"> and create a VM image manual. For each VM </w:t>
-      </w:r>
-      <w:r>
-        <w:rPr>
-          <w:rFonts w:asciiTheme="minorHAnsi" w:hAnsiTheme="minorHAnsi" w:cstheme="minorHAnsi"/>
-          <w:color w:val="000000"/>
-          <w:bdr w:val="none" w:sz="0" w:space="0" w:color="auto" w:frame="1"/>
-        </w:rPr>
-        <w:t>image,</w:t>
-      </w:r>
-      <w:r>
-        <w:rPr>
-          <w:rFonts w:asciiTheme="minorHAnsi" w:hAnsiTheme="minorHAnsi" w:cstheme="minorHAnsi"/>
-          <w:color w:val="000000"/>
-          <w:bdr w:val="none" w:sz="0" w:space="0" w:color="auto" w:frame="1"/>
-        </w:rPr>
         <w:t xml:space="preserve"> </w:t>
       </w:r>
       <w:r>
@@ -2175,473 +2118,23 @@
           <w:color w:val="000000"/>
           <w:bdr w:val="none" w:sz="0" w:space="0" w:color="auto" w:frame="1"/>
         </w:rPr>
-        <w:t>below contents are</w:t>
-      </w:r>
-      <w:r>
-        <w:rPr>
-          <w:rFonts w:asciiTheme="minorHAnsi" w:hAnsiTheme="minorHAnsi" w:cstheme="minorHAnsi"/>
-          <w:color w:val="000000"/>
-          <w:bdr w:val="none" w:sz="0" w:space="0" w:color="auto" w:frame="1"/>
-        </w:rPr>
-        <w:t xml:space="preserve"> need</w:t>
-      </w:r>
-      <w:r>
-        <w:rPr>
-          <w:rFonts w:asciiTheme="minorHAnsi" w:hAnsiTheme="minorHAnsi" w:cstheme="minorHAnsi"/>
-          <w:color w:val="000000"/>
-          <w:bdr w:val="none" w:sz="0" w:space="0" w:color="auto" w:frame="1"/>
-        </w:rPr>
-        <w:t>ed</w:t>
-      </w:r>
-      <w:r>
-        <w:rPr>
-          <w:rFonts w:asciiTheme="minorHAnsi" w:hAnsiTheme="minorHAnsi" w:cstheme="minorHAnsi"/>
-          <w:color w:val="000000"/>
-          <w:bdr w:val="none" w:sz="0" w:space="0" w:color="auto" w:frame="1"/>
-        </w:rPr>
-        <w:t xml:space="preserve"> to list down: </w:t>
-      </w:r>
-    </w:p>
-    <w:p>
-      <w:pPr>
-        <w:pStyle w:val="NormalWeb"/>
-        <w:shd w:val="clear" w:color="auto" w:fill="FFFFFF"/>
-        <w:spacing w:before="0" w:beforeAutospacing="0" w:after="0" w:afterAutospacing="0"/>
-        <w:textAlignment w:val="baseline"/>
-        <w:rPr>
-          <w:rFonts w:asciiTheme="minorHAnsi" w:hAnsiTheme="minorHAnsi" w:cstheme="minorHAnsi"/>
-          <w:color w:val="201F1E"/>
-          <w:sz w:val="22"/>
-          <w:szCs w:val="22"/>
-        </w:rPr>
-      </w:pPr>
-      <w:r>
-        <w:rPr>
-          <w:rFonts w:asciiTheme="minorHAnsi" w:hAnsiTheme="minorHAnsi" w:cstheme="minorHAnsi"/>
-          <w:color w:val="000000"/>
-          <w:bdr w:val="none" w:sz="0" w:space="0" w:color="auto" w:frame="1"/>
-        </w:rPr>
-        <w:t> </w:t>
-      </w:r>
-    </w:p>
-    <w:p>
-      <w:pPr>
-        <w:pStyle w:val="NormalWeb"/>
-        <w:numPr>
-          <w:ilvl w:val="0"/>
-          <w:numId w:val="1"/>
-        </w:numPr>
-        <w:shd w:val="clear" w:color="auto" w:fill="FFFFFF"/>
-        <w:spacing w:before="0" w:beforeAutospacing="0" w:after="0" w:afterAutospacing="0"/>
-        <w:textAlignment w:val="baseline"/>
-        <w:rPr>
-          <w:rFonts w:asciiTheme="minorHAnsi" w:hAnsiTheme="minorHAnsi" w:cstheme="minorHAnsi"/>
-          <w:color w:val="201F1E"/>
-          <w:sz w:val="22"/>
-          <w:szCs w:val="22"/>
-        </w:rPr>
-      </w:pPr>
-      <w:r>
-        <w:rPr>
-          <w:rFonts w:asciiTheme="minorHAnsi" w:hAnsiTheme="minorHAnsi" w:cstheme="minorHAnsi"/>
-          <w:color w:val="000000"/>
-          <w:bdr w:val="none" w:sz="0" w:space="0" w:color="auto" w:frame="1"/>
-        </w:rPr>
-        <w:t xml:space="preserve">VM type: </w:t>
-      </w:r>
-      <w:r>
-        <w:rPr>
-          <w:rFonts w:asciiTheme="minorHAnsi" w:hAnsiTheme="minorHAnsi" w:cstheme="minorHAnsi"/>
-          <w:color w:val="000000"/>
-          <w:bdr w:val="none" w:sz="0" w:space="0" w:color="auto" w:frame="1"/>
-        </w:rPr>
-        <w:t>L</w:t>
-      </w:r>
-      <w:r>
-        <w:rPr>
-          <w:rFonts w:asciiTheme="minorHAnsi" w:hAnsiTheme="minorHAnsi" w:cstheme="minorHAnsi"/>
-          <w:color w:val="000000"/>
-          <w:bdr w:val="none" w:sz="0" w:space="0" w:color="auto" w:frame="1"/>
-        </w:rPr>
-        <w:t>inux/</w:t>
-      </w:r>
-      <w:r>
-        <w:rPr>
-          <w:rFonts w:asciiTheme="minorHAnsi" w:hAnsiTheme="minorHAnsi" w:cstheme="minorHAnsi"/>
-          <w:color w:val="000000"/>
-          <w:bdr w:val="none" w:sz="0" w:space="0" w:color="auto" w:frame="1"/>
-        </w:rPr>
-        <w:t>W</w:t>
-      </w:r>
-      <w:r>
-        <w:rPr>
-          <w:rFonts w:asciiTheme="minorHAnsi" w:hAnsiTheme="minorHAnsi" w:cstheme="minorHAnsi"/>
-          <w:color w:val="000000"/>
-          <w:bdr w:val="none" w:sz="0" w:space="0" w:color="auto" w:frame="1"/>
-        </w:rPr>
-        <w:t>indows. (</w:t>
-      </w:r>
-      <w:r>
-        <w:rPr>
-          <w:rFonts w:asciiTheme="minorHAnsi" w:hAnsiTheme="minorHAnsi" w:cstheme="minorHAnsi"/>
-          <w:color w:val="000000"/>
-          <w:bdr w:val="none" w:sz="0" w:space="0" w:color="auto" w:frame="1"/>
-        </w:rPr>
-        <w:t>32bit/64bit)</w:t>
-      </w:r>
-    </w:p>
-    <w:p>
-      <w:pPr>
-        <w:pStyle w:val="NormalWeb"/>
-        <w:numPr>
-          <w:ilvl w:val="0"/>
-          <w:numId w:val="1"/>
-        </w:numPr>
-        <w:shd w:val="clear" w:color="auto" w:fill="FFFFFF"/>
-        <w:spacing w:before="0" w:beforeAutospacing="0" w:after="0" w:afterAutospacing="0"/>
-        <w:textAlignment w:val="baseline"/>
-        <w:rPr>
-          <w:rFonts w:asciiTheme="minorHAnsi" w:hAnsiTheme="minorHAnsi" w:cstheme="minorHAnsi"/>
-          <w:color w:val="201F1E"/>
-          <w:sz w:val="22"/>
-          <w:szCs w:val="22"/>
-        </w:rPr>
-      </w:pPr>
-      <w:r>
-        <w:rPr>
-          <w:rFonts w:asciiTheme="minorHAnsi" w:hAnsiTheme="minorHAnsi" w:cstheme="minorHAnsi"/>
-          <w:color w:val="000000"/>
-          <w:bdr w:val="none" w:sz="0" w:space="0" w:color="auto" w:frame="1"/>
-        </w:rPr>
-        <w:t>VM OS + version+ UI state: (ubuntu 18.04, CentOS)</w:t>
-      </w:r>
-    </w:p>
-    <w:p>
-      <w:pPr>
-        <w:pStyle w:val="NormalWeb"/>
-        <w:numPr>
-          <w:ilvl w:val="0"/>
-          <w:numId w:val="1"/>
-        </w:numPr>
-        <w:shd w:val="clear" w:color="auto" w:fill="FFFFFF"/>
-        <w:spacing w:before="0" w:beforeAutospacing="0" w:after="0" w:afterAutospacing="0"/>
-        <w:textAlignment w:val="baseline"/>
-        <w:rPr>
-          <w:rFonts w:asciiTheme="minorHAnsi" w:hAnsiTheme="minorHAnsi" w:cstheme="minorHAnsi"/>
-          <w:color w:val="201F1E"/>
-          <w:sz w:val="22"/>
-          <w:szCs w:val="22"/>
-        </w:rPr>
-      </w:pPr>
-      <w:r>
-        <w:rPr>
-          <w:rFonts w:asciiTheme="minorHAnsi" w:hAnsiTheme="minorHAnsi" w:cstheme="minorHAnsi"/>
-          <w:color w:val="000000"/>
-          <w:bdr w:val="none" w:sz="0" w:space="0" w:color="auto" w:frame="1"/>
-        </w:rPr>
-        <w:t>VM image CPU min limit config.</w:t>
-      </w:r>
-    </w:p>
-    <w:p>
-      <w:pPr>
-        <w:pStyle w:val="NormalWeb"/>
-        <w:numPr>
-          <w:ilvl w:val="0"/>
-          <w:numId w:val="1"/>
-        </w:numPr>
-        <w:shd w:val="clear" w:color="auto" w:fill="FFFFFF"/>
-        <w:spacing w:before="0" w:beforeAutospacing="0" w:after="0" w:afterAutospacing="0"/>
-        <w:textAlignment w:val="baseline"/>
-        <w:rPr>
-          <w:rFonts w:asciiTheme="minorHAnsi" w:hAnsiTheme="minorHAnsi" w:cstheme="minorHAnsi"/>
-          <w:color w:val="201F1E"/>
-          <w:sz w:val="22"/>
-          <w:szCs w:val="22"/>
-        </w:rPr>
-      </w:pPr>
-      <w:r>
-        <w:rPr>
-          <w:rFonts w:asciiTheme="minorHAnsi" w:hAnsiTheme="minorHAnsi" w:cstheme="minorHAnsi"/>
-          <w:color w:val="000000"/>
-          <w:bdr w:val="none" w:sz="0" w:space="0" w:color="auto" w:frame="1"/>
-        </w:rPr>
-        <w:t>VM image RAM min limit </w:t>
-      </w:r>
-      <w:r>
-        <w:rPr>
-          <w:rFonts w:asciiTheme="minorHAnsi" w:hAnsiTheme="minorHAnsi" w:cstheme="minorHAnsi"/>
-          <w:color w:val="000000"/>
-          <w:bdr w:val="none" w:sz="0" w:space="0" w:color="auto" w:frame="1"/>
-          <w:shd w:val="clear" w:color="auto" w:fill="FFFFFF"/>
-        </w:rPr>
-        <w:t>config</w:t>
-      </w:r>
-    </w:p>
-    <w:p>
-      <w:pPr>
-        <w:pStyle w:val="NormalWeb"/>
-        <w:numPr>
-          <w:ilvl w:val="0"/>
-          <w:numId w:val="1"/>
-        </w:numPr>
-        <w:shd w:val="clear" w:color="auto" w:fill="FFFFFF"/>
-        <w:spacing w:before="0" w:beforeAutospacing="0" w:after="0" w:afterAutospacing="0"/>
-        <w:textAlignment w:val="baseline"/>
-        <w:rPr>
-          <w:rFonts w:asciiTheme="minorHAnsi" w:hAnsiTheme="minorHAnsi" w:cstheme="minorHAnsi"/>
-          <w:color w:val="201F1E"/>
-          <w:sz w:val="22"/>
-          <w:szCs w:val="22"/>
-        </w:rPr>
-      </w:pPr>
-      <w:r>
-        <w:rPr>
-          <w:rFonts w:asciiTheme="minorHAnsi" w:hAnsiTheme="minorHAnsi" w:cstheme="minorHAnsi"/>
-          <w:color w:val="000000"/>
-          <w:bdr w:val="none" w:sz="0" w:space="0" w:color="auto" w:frame="1"/>
-          <w:shd w:val="clear" w:color="auto" w:fill="FFFFFF"/>
-        </w:rPr>
-        <w:t>VM image Hard disk min limit config. </w:t>
-      </w:r>
-    </w:p>
-    <w:p>
-      <w:pPr>
-        <w:pStyle w:val="NormalWeb"/>
-        <w:numPr>
-          <w:ilvl w:val="0"/>
-          <w:numId w:val="1"/>
-        </w:numPr>
-        <w:shd w:val="clear" w:color="auto" w:fill="FFFFFF"/>
-        <w:spacing w:before="0" w:beforeAutospacing="0" w:after="0" w:afterAutospacing="0"/>
-        <w:textAlignment w:val="baseline"/>
-        <w:rPr>
-          <w:rFonts w:asciiTheme="minorHAnsi" w:hAnsiTheme="minorHAnsi" w:cstheme="minorHAnsi"/>
-          <w:color w:val="201F1E"/>
-          <w:sz w:val="22"/>
-          <w:szCs w:val="22"/>
-        </w:rPr>
-      </w:pPr>
-      <w:r>
-        <w:rPr>
-          <w:rFonts w:asciiTheme="minorHAnsi" w:hAnsiTheme="minorHAnsi" w:cstheme="minorHAnsi"/>
-          <w:color w:val="000000"/>
-          <w:bdr w:val="none" w:sz="0" w:space="0" w:color="auto" w:frame="1"/>
-          <w:shd w:val="clear" w:color="auto" w:fill="FFFFFF"/>
-        </w:rPr>
-        <w:t xml:space="preserve">VM remote access </w:t>
-      </w:r>
-      <w:r>
-        <w:rPr>
-          <w:rFonts w:asciiTheme="minorHAnsi" w:hAnsiTheme="minorHAnsi" w:cstheme="minorHAnsi"/>
-          <w:color w:val="000000"/>
-          <w:bdr w:val="none" w:sz="0" w:space="0" w:color="auto" w:frame="1"/>
-          <w:shd w:val="clear" w:color="auto" w:fill="FFFFFF"/>
-        </w:rPr>
-        <w:t>config. (</w:t>
-      </w:r>
-      <w:r>
-        <w:rPr>
-          <w:rFonts w:asciiTheme="minorHAnsi" w:hAnsiTheme="minorHAnsi" w:cstheme="minorHAnsi"/>
-          <w:color w:val="000000"/>
-          <w:bdr w:val="none" w:sz="0" w:space="0" w:color="auto" w:frame="1"/>
-          <w:shd w:val="clear" w:color="auto" w:fill="FFFFFF"/>
-        </w:rPr>
-        <w:t xml:space="preserve">Such as </w:t>
-      </w:r>
-      <w:r>
-        <w:rPr>
-          <w:rFonts w:asciiTheme="minorHAnsi" w:hAnsiTheme="minorHAnsi" w:cstheme="minorHAnsi"/>
-          <w:color w:val="000000"/>
-          <w:bdr w:val="none" w:sz="0" w:space="0" w:color="auto" w:frame="1"/>
-          <w:shd w:val="clear" w:color="auto" w:fill="FFFFFF"/>
-        </w:rPr>
-        <w:t>SSH</w:t>
-      </w:r>
-      <w:r>
-        <w:rPr>
-          <w:rFonts w:asciiTheme="minorHAnsi" w:hAnsiTheme="minorHAnsi" w:cstheme="minorHAnsi"/>
-          <w:color w:val="000000"/>
-          <w:bdr w:val="none" w:sz="0" w:space="0" w:color="auto" w:frame="1"/>
-          <w:shd w:val="clear" w:color="auto" w:fill="FFFFFF"/>
-        </w:rPr>
-        <w:t>/RDP</w:t>
-      </w:r>
-      <w:r>
-        <w:rPr>
-          <w:rFonts w:asciiTheme="minorHAnsi" w:hAnsiTheme="minorHAnsi" w:cstheme="minorHAnsi"/>
-          <w:color w:val="000000"/>
-          <w:bdr w:val="none" w:sz="0" w:space="0" w:color="auto" w:frame="1"/>
-          <w:shd w:val="clear" w:color="auto" w:fill="FFFFFF"/>
-        </w:rPr>
-        <w:t>/VNC</w:t>
-      </w:r>
-      <w:r>
-        <w:rPr>
-          <w:rFonts w:asciiTheme="minorHAnsi" w:hAnsiTheme="minorHAnsi" w:cstheme="minorHAnsi"/>
-          <w:color w:val="000000"/>
-          <w:bdr w:val="none" w:sz="0" w:space="0" w:color="auto" w:frame="1"/>
-          <w:shd w:val="clear" w:color="auto" w:fill="FFFFFF"/>
-        </w:rPr>
-        <w:t xml:space="preserve"> </w:t>
-      </w:r>
-      <w:r>
-        <w:rPr>
-          <w:rFonts w:asciiTheme="minorHAnsi" w:hAnsiTheme="minorHAnsi" w:cstheme="minorHAnsi"/>
-          <w:color w:val="000000"/>
-          <w:bdr w:val="none" w:sz="0" w:space="0" w:color="auto" w:frame="1"/>
-          <w:shd w:val="clear" w:color="auto" w:fill="FFFFFF"/>
-        </w:rPr>
-        <w:t>enabled?)</w:t>
-      </w:r>
-    </w:p>
-    <w:p>
-      <w:pPr>
-        <w:pStyle w:val="NormalWeb"/>
-        <w:numPr>
-          <w:ilvl w:val="0"/>
-          <w:numId w:val="1"/>
-        </w:numPr>
-        <w:shd w:val="clear" w:color="auto" w:fill="FFFFFF"/>
-        <w:spacing w:before="0" w:beforeAutospacing="0" w:after="0" w:afterAutospacing="0"/>
-        <w:textAlignment w:val="baseline"/>
-        <w:rPr>
-          <w:rFonts w:asciiTheme="minorHAnsi" w:hAnsiTheme="minorHAnsi" w:cstheme="minorHAnsi"/>
-          <w:color w:val="201F1E"/>
-          <w:sz w:val="22"/>
-          <w:szCs w:val="22"/>
-        </w:rPr>
-      </w:pPr>
-      <w:r>
-        <w:rPr>
-          <w:rFonts w:asciiTheme="minorHAnsi" w:hAnsiTheme="minorHAnsi" w:cstheme="minorHAnsi"/>
-          <w:color w:val="000000"/>
-          <w:bdr w:val="none" w:sz="0" w:space="0" w:color="auto" w:frame="1"/>
-          <w:shd w:val="clear" w:color="auto" w:fill="FFFFFF"/>
-        </w:rPr>
-        <w:t>VM login detail. </w:t>
-      </w:r>
-      <w:r>
-        <w:rPr>
-          <w:rFonts w:asciiTheme="minorHAnsi" w:hAnsiTheme="minorHAnsi" w:cstheme="minorHAnsi"/>
-          <w:color w:val="000000"/>
-          <w:bdr w:val="none" w:sz="0" w:space="0" w:color="auto" w:frame="1"/>
-          <w:shd w:val="clear" w:color="auto" w:fill="FFFFFF"/>
-        </w:rPr>
-        <w:t>(username/password)</w:t>
-      </w:r>
-    </w:p>
-    <w:p>
-      <w:pPr>
-        <w:pStyle w:val="NormalWeb"/>
-        <w:numPr>
-          <w:ilvl w:val="0"/>
-          <w:numId w:val="1"/>
-        </w:numPr>
-        <w:shd w:val="clear" w:color="auto" w:fill="FFFFFF"/>
-        <w:spacing w:before="0" w:beforeAutospacing="0" w:after="0" w:afterAutospacing="0"/>
-        <w:textAlignment w:val="baseline"/>
-        <w:rPr>
-          <w:rFonts w:asciiTheme="minorHAnsi" w:hAnsiTheme="minorHAnsi" w:cstheme="minorHAnsi"/>
-          <w:color w:val="201F1E"/>
-          <w:sz w:val="22"/>
-          <w:szCs w:val="22"/>
-        </w:rPr>
-      </w:pPr>
-      <w:r>
-        <w:rPr>
-          <w:rFonts w:asciiTheme="minorHAnsi" w:hAnsiTheme="minorHAnsi" w:cstheme="minorHAnsi"/>
-          <w:color w:val="000000"/>
-          <w:bdr w:val="none" w:sz="0" w:space="0" w:color="auto" w:frame="1"/>
-          <w:shd w:val="clear" w:color="auto" w:fill="FFFFFF"/>
-        </w:rPr>
-        <w:t xml:space="preserve">VM network interface config detail. (Such as </w:t>
-      </w:r>
-      <w:r>
-        <w:rPr>
-          <w:rFonts w:asciiTheme="minorHAnsi" w:hAnsiTheme="minorHAnsi" w:cstheme="minorHAnsi"/>
-          <w:color w:val="000000"/>
-          <w:bdr w:val="none" w:sz="0" w:space="0" w:color="auto" w:frame="1"/>
-          <w:shd w:val="clear" w:color="auto" w:fill="FFFFFF"/>
-        </w:rPr>
-        <w:t xml:space="preserve">network </w:t>
-      </w:r>
-      <w:r>
-        <w:rPr>
-          <w:rFonts w:asciiTheme="minorHAnsi" w:hAnsiTheme="minorHAnsi" w:cstheme="minorHAnsi"/>
-          <w:color w:val="000000"/>
-          <w:bdr w:val="none" w:sz="0" w:space="0" w:color="auto" w:frame="1"/>
-          <w:shd w:val="clear" w:color="auto" w:fill="FFFFFF"/>
-        </w:rPr>
-        <w:t>interface number, Ipv4 config: DHCP/Fix static)</w:t>
-      </w:r>
-    </w:p>
-    <w:p>
-      <w:pPr>
-        <w:pStyle w:val="NormalWeb"/>
-        <w:numPr>
-          <w:ilvl w:val="0"/>
-          <w:numId w:val="1"/>
-        </w:numPr>
-        <w:shd w:val="clear" w:color="auto" w:fill="FFFFFF"/>
-        <w:spacing w:before="0" w:beforeAutospacing="0" w:after="0" w:afterAutospacing="0"/>
-        <w:textAlignment w:val="baseline"/>
-        <w:rPr>
-          <w:rFonts w:asciiTheme="minorHAnsi" w:hAnsiTheme="minorHAnsi" w:cstheme="minorHAnsi"/>
-          <w:color w:val="201F1E"/>
-          <w:sz w:val="22"/>
-          <w:szCs w:val="22"/>
-        </w:rPr>
-      </w:pPr>
-      <w:r>
-        <w:rPr>
-          <w:rFonts w:asciiTheme="minorHAnsi" w:hAnsiTheme="minorHAnsi" w:cstheme="minorHAnsi"/>
-          <w:color w:val="000000"/>
-          <w:bdr w:val="none" w:sz="0" w:space="0" w:color="auto" w:frame="1"/>
-          <w:shd w:val="clear" w:color="auto" w:fill="FFFFFF"/>
-        </w:rPr>
-        <w:t>VM image lib/tool included: (</w:t>
-      </w:r>
-      <w:proofErr w:type="spellStart"/>
-      <w:r>
-        <w:rPr>
-          <w:rFonts w:asciiTheme="minorHAnsi" w:hAnsiTheme="minorHAnsi" w:cstheme="minorHAnsi"/>
-          <w:color w:val="000000"/>
-          <w:bdr w:val="none" w:sz="0" w:space="0" w:color="auto" w:frame="1"/>
-          <w:shd w:val="clear" w:color="auto" w:fill="FFFFFF"/>
-        </w:rPr>
-        <w:t>openssl</w:t>
-      </w:r>
-      <w:proofErr w:type="spellEnd"/>
-      <w:r>
-        <w:rPr>
-          <w:rFonts w:asciiTheme="minorHAnsi" w:hAnsiTheme="minorHAnsi" w:cstheme="minorHAnsi"/>
-          <w:color w:val="000000"/>
-          <w:bdr w:val="none" w:sz="0" w:space="0" w:color="auto" w:frame="1"/>
-          <w:shd w:val="clear" w:color="auto" w:fill="FFFFFF"/>
-        </w:rPr>
-        <w:t>, python3.x, docker, g++ ...)</w:t>
-      </w:r>
-    </w:p>
-    <w:p>
-      <w:pPr>
-        <w:pStyle w:val="NormalWeb"/>
-        <w:shd w:val="clear" w:color="auto" w:fill="FFFFFF"/>
-        <w:spacing w:before="0" w:beforeAutospacing="0" w:after="0" w:afterAutospacing="0"/>
-        <w:textAlignment w:val="baseline"/>
-        <w:rPr>
-          <w:rFonts w:asciiTheme="minorHAnsi" w:hAnsiTheme="minorHAnsi" w:cstheme="minorHAnsi"/>
-          <w:color w:val="201F1E"/>
-          <w:sz w:val="22"/>
-          <w:szCs w:val="22"/>
-        </w:rPr>
-      </w:pPr>
-      <w:r>
-        <w:rPr>
-          <w:rFonts w:asciiTheme="minorHAnsi" w:hAnsiTheme="minorHAnsi" w:cstheme="minorHAnsi"/>
-          <w:color w:val="000000"/>
-          <w:bdr w:val="none" w:sz="0" w:space="0" w:color="auto" w:frame="1"/>
-        </w:rPr>
-        <w:t> </w:t>
+        <w:t xml:space="preserve">to show pop-up window to let the user to control/config their CTI report </w:t>
+      </w:r>
+      <w:r>
+        <w:rPr>
+          <w:rFonts w:asciiTheme="minorHAnsi" w:hAnsiTheme="minorHAnsi" w:cstheme="minorHAnsi"/>
+          <w:color w:val="000000"/>
+          <w:bdr w:val="none" w:sz="0" w:space="0" w:color="auto" w:frame="1"/>
+        </w:rPr>
+        <w:t>analyser</w:t>
+      </w:r>
+      <w:r>
+        <w:rPr>
+          <w:rFonts w:asciiTheme="minorHAnsi" w:hAnsiTheme="minorHAnsi" w:cstheme="minorHAnsi"/>
+          <w:color w:val="000000"/>
+          <w:bdr w:val="none" w:sz="0" w:space="0" w:color="auto" w:frame="1"/>
+        </w:rPr>
+        <w:t xml:space="preserve"> and monitor the progress. </w:t>
       </w:r>
     </w:p>
     <w:p>
@@ -2653,75 +2146,426 @@
         <w:textAlignment w:val="baseline"/>
         <w:rPr>
           <w:rFonts w:asciiTheme="minorHAnsi" w:hAnsiTheme="minorHAnsi" w:cstheme="minorHAnsi"/>
+          <w:color w:val="000000"/>
+          <w:bdr w:val="none" w:sz="0" w:space="0" w:color="auto" w:frame="1"/>
+        </w:rPr>
+      </w:pPr>
+    </w:p>
+    <w:p>
+      <w:pPr>
+        <w:pStyle w:val="NormalWeb"/>
+        <w:numPr>
+          <w:ilvl w:val="0"/>
+          <w:numId w:val="20"/>
+        </w:numPr>
+        <w:shd w:val="clear" w:color="auto" w:fill="FFFFFF"/>
+        <w:spacing w:before="0" w:beforeAutospacing="0" w:after="0" w:afterAutospacing="0"/>
+        <w:jc w:val="both"/>
+        <w:textAlignment w:val="baseline"/>
+        <w:rPr>
+          <w:rFonts w:asciiTheme="minorHAnsi" w:hAnsiTheme="minorHAnsi" w:cstheme="minorHAnsi"/>
+          <w:color w:val="000000"/>
+          <w:bdr w:val="none" w:sz="0" w:space="0" w:color="auto" w:frame="1"/>
+        </w:rPr>
+      </w:pPr>
+      <w:r>
+        <w:rPr>
+          <w:rFonts w:asciiTheme="minorHAnsi" w:hAnsiTheme="minorHAnsi" w:cstheme="minorHAnsi"/>
+          <w:color w:val="000000"/>
+          <w:bdr w:val="none" w:sz="0" w:space="0" w:color="auto" w:frame="1"/>
+        </w:rPr>
+        <w:t xml:space="preserve">CTI Report Loader: The user can use this module to upload the CTI report they want to </w:t>
+      </w:r>
+      <w:proofErr w:type="spellStart"/>
+      <w:r>
+        <w:rPr>
+          <w:rFonts w:asciiTheme="minorHAnsi" w:hAnsiTheme="minorHAnsi" w:cstheme="minorHAnsi"/>
+          <w:color w:val="000000"/>
+          <w:bdr w:val="none" w:sz="0" w:space="0" w:color="auto" w:frame="1"/>
+        </w:rPr>
+        <w:t>analyze</w:t>
+      </w:r>
+      <w:proofErr w:type="spellEnd"/>
+      <w:r>
+        <w:rPr>
+          <w:rFonts w:asciiTheme="minorHAnsi" w:hAnsiTheme="minorHAnsi" w:cstheme="minorHAnsi"/>
+          <w:color w:val="000000"/>
+          <w:bdr w:val="none" w:sz="0" w:space="0" w:color="auto" w:frame="1"/>
+        </w:rPr>
+        <w:t xml:space="preserve"> or select the report NCL provided. The module will pre-check the report’s format. </w:t>
+      </w:r>
+    </w:p>
+    <w:p>
+      <w:pPr>
+        <w:pStyle w:val="NormalWeb"/>
+        <w:numPr>
+          <w:ilvl w:val="0"/>
+          <w:numId w:val="20"/>
+        </w:numPr>
+        <w:shd w:val="clear" w:color="auto" w:fill="FFFFFF"/>
+        <w:spacing w:before="0" w:beforeAutospacing="0" w:after="0" w:afterAutospacing="0"/>
+        <w:jc w:val="both"/>
+        <w:textAlignment w:val="baseline"/>
+        <w:rPr>
+          <w:rFonts w:asciiTheme="minorHAnsi" w:hAnsiTheme="minorHAnsi" w:cstheme="minorHAnsi"/>
+          <w:color w:val="000000"/>
+          <w:bdr w:val="none" w:sz="0" w:space="0" w:color="auto" w:frame="1"/>
+        </w:rPr>
+      </w:pPr>
+      <w:r>
+        <w:rPr>
+          <w:rFonts w:asciiTheme="minorHAnsi" w:hAnsiTheme="minorHAnsi" w:cstheme="minorHAnsi"/>
+          <w:color w:val="000000"/>
+          <w:bdr w:val="none" w:sz="0" w:space="0" w:color="auto" w:frame="1"/>
+        </w:rPr>
+        <w:t xml:space="preserve">CTI report Analysis Config: This module </w:t>
+      </w:r>
+      <w:r>
+        <w:rPr>
+          <w:rFonts w:asciiTheme="minorHAnsi" w:hAnsiTheme="minorHAnsi" w:cstheme="minorHAnsi"/>
+          <w:color w:val="000000"/>
+          <w:bdr w:val="none" w:sz="0" w:space="0" w:color="auto" w:frame="1"/>
+        </w:rPr>
+        <w:t>provides</w:t>
+      </w:r>
+      <w:r>
+        <w:rPr>
+          <w:rFonts w:asciiTheme="minorHAnsi" w:hAnsiTheme="minorHAnsi" w:cstheme="minorHAnsi"/>
+          <w:color w:val="000000"/>
+          <w:bdr w:val="none" w:sz="0" w:space="0" w:color="auto" w:frame="1"/>
+        </w:rPr>
+        <w:t xml:space="preserve"> the report analysis algorithm selection and show the progress of the current </w:t>
+      </w:r>
+      <w:r>
+        <w:rPr>
+          <w:rFonts w:asciiTheme="minorHAnsi" w:hAnsiTheme="minorHAnsi" w:cstheme="minorHAnsi"/>
+          <w:color w:val="000000"/>
+          <w:bdr w:val="none" w:sz="0" w:space="0" w:color="auto" w:frame="1"/>
+        </w:rPr>
+        <w:t>analysed</w:t>
+      </w:r>
+      <w:r>
+        <w:rPr>
+          <w:rFonts w:asciiTheme="minorHAnsi" w:hAnsiTheme="minorHAnsi" w:cstheme="minorHAnsi"/>
+          <w:color w:val="000000"/>
+          <w:bdr w:val="none" w:sz="0" w:space="0" w:color="auto" w:frame="1"/>
+        </w:rPr>
+        <w:t xml:space="preserve"> report. </w:t>
+      </w:r>
+    </w:p>
+    <w:p>
+      <w:pPr>
+        <w:pStyle w:val="NormalWeb"/>
+        <w:numPr>
+          <w:ilvl w:val="0"/>
+          <w:numId w:val="20"/>
+        </w:numPr>
+        <w:shd w:val="clear" w:color="auto" w:fill="FFFFFF"/>
+        <w:spacing w:before="0" w:beforeAutospacing="0" w:after="0" w:afterAutospacing="0"/>
+        <w:jc w:val="both"/>
+        <w:textAlignment w:val="baseline"/>
+        <w:rPr>
+          <w:rFonts w:asciiTheme="minorHAnsi" w:hAnsiTheme="minorHAnsi" w:cstheme="minorHAnsi"/>
+          <w:color w:val="000000"/>
+          <w:bdr w:val="none" w:sz="0" w:space="0" w:color="auto" w:frame="1"/>
+        </w:rPr>
+      </w:pPr>
+      <w:r>
+        <w:rPr>
+          <w:rFonts w:asciiTheme="minorHAnsi" w:hAnsiTheme="minorHAnsi" w:cstheme="minorHAnsi"/>
+          <w:color w:val="000000"/>
+          <w:bdr w:val="none" w:sz="0" w:space="0" w:color="auto" w:frame="1"/>
+        </w:rPr>
+        <w:t>Artifac</w:t>
+      </w:r>
+      <w:r>
+        <w:rPr>
+          <w:rFonts w:asciiTheme="minorHAnsi" w:hAnsiTheme="minorHAnsi" w:cstheme="minorHAnsi"/>
+          <w:color w:val="000000"/>
+          <w:bdr w:val="none" w:sz="0" w:space="0" w:color="auto" w:frame="1"/>
+        </w:rPr>
+        <w:t>t</w:t>
+      </w:r>
+      <w:r>
+        <w:rPr>
+          <w:rFonts w:asciiTheme="minorHAnsi" w:hAnsiTheme="minorHAnsi" w:cstheme="minorHAnsi"/>
+          <w:color w:val="000000"/>
+          <w:bdr w:val="none" w:sz="0" w:space="0" w:color="auto" w:frame="1"/>
+        </w:rPr>
+        <w:t xml:space="preserve"> Description</w:t>
+      </w:r>
+      <w:r>
+        <w:rPr>
+          <w:rFonts w:asciiTheme="minorHAnsi" w:hAnsiTheme="minorHAnsi" w:cstheme="minorHAnsi"/>
+          <w:color w:val="000000"/>
+          <w:bdr w:val="none" w:sz="0" w:space="0" w:color="auto" w:frame="1"/>
+        </w:rPr>
+        <w:t xml:space="preserve">: </w:t>
+      </w:r>
+      <w:r>
+        <w:rPr>
+          <w:rFonts w:asciiTheme="minorHAnsi" w:hAnsiTheme="minorHAnsi" w:cstheme="minorHAnsi"/>
+          <w:color w:val="000000"/>
+          <w:bdr w:val="none" w:sz="0" w:space="0" w:color="auto" w:frame="1"/>
+        </w:rPr>
+        <w:t>After the</w:t>
+      </w:r>
+      <w:r>
+        <w:rPr>
+          <w:rFonts w:asciiTheme="minorHAnsi" w:hAnsiTheme="minorHAnsi" w:cstheme="minorHAnsi"/>
+          <w:color w:val="000000"/>
+          <w:bdr w:val="none" w:sz="0" w:space="0" w:color="auto" w:frame="1"/>
+        </w:rPr>
+        <w:t xml:space="preserve"> CTI report analyse process finished, the result will show some a</w:t>
+      </w:r>
+      <w:r>
+        <w:rPr>
+          <w:rFonts w:asciiTheme="minorHAnsi" w:hAnsiTheme="minorHAnsi" w:cstheme="minorHAnsi"/>
+          <w:color w:val="000000"/>
+          <w:bdr w:val="none" w:sz="0" w:space="0" w:color="auto" w:frame="1"/>
+        </w:rPr>
+        <w:t>rtifact</w:t>
+      </w:r>
+      <w:r>
+        <w:rPr>
+          <w:rFonts w:asciiTheme="minorHAnsi" w:hAnsiTheme="minorHAnsi" w:cstheme="minorHAnsi"/>
+          <w:color w:val="000000"/>
+          <w:bdr w:val="none" w:sz="0" w:space="0" w:color="auto" w:frame="1"/>
+        </w:rPr>
+        <w:t xml:space="preserve"> from the report, this module will provide a description dashboard for use the check the artifact result. </w:t>
+      </w:r>
+    </w:p>
+    <w:p>
+      <w:pPr>
+        <w:pStyle w:val="NormalWeb"/>
+        <w:numPr>
+          <w:ilvl w:val="0"/>
+          <w:numId w:val="20"/>
+        </w:numPr>
+        <w:shd w:val="clear" w:color="auto" w:fill="FFFFFF"/>
+        <w:spacing w:before="0" w:beforeAutospacing="0" w:after="0" w:afterAutospacing="0"/>
+        <w:jc w:val="both"/>
+        <w:textAlignment w:val="baseline"/>
+        <w:rPr>
+          <w:rFonts w:asciiTheme="minorHAnsi" w:hAnsiTheme="minorHAnsi" w:cstheme="minorHAnsi"/>
+          <w:color w:val="000000"/>
+          <w:bdr w:val="none" w:sz="0" w:space="0" w:color="auto" w:frame="1"/>
+        </w:rPr>
+      </w:pPr>
+      <w:r>
+        <w:rPr>
+          <w:rFonts w:asciiTheme="minorHAnsi" w:hAnsiTheme="minorHAnsi" w:cstheme="minorHAnsi"/>
+          <w:color w:val="000000"/>
+          <w:bdr w:val="none" w:sz="0" w:space="0" w:color="auto" w:frame="1"/>
+        </w:rPr>
+        <w:t>Artifact</w:t>
+      </w:r>
+      <w:r>
+        <w:rPr>
+          <w:rFonts w:asciiTheme="minorHAnsi" w:hAnsiTheme="minorHAnsi" w:cstheme="minorHAnsi"/>
+          <w:color w:val="000000"/>
+          <w:bdr w:val="none" w:sz="0" w:space="0" w:color="auto" w:frame="1"/>
+        </w:rPr>
+        <w:t xml:space="preserve"> Reconstruction Config panel: The control panel to config the NCL </w:t>
+      </w:r>
+      <w:r>
+        <w:rPr>
+          <w:rFonts w:asciiTheme="minorHAnsi" w:hAnsiTheme="minorHAnsi" w:cstheme="minorHAnsi"/>
+          <w:color w:val="000000"/>
+          <w:bdr w:val="none" w:sz="0" w:space="0" w:color="auto" w:frame="1"/>
+        </w:rPr>
+        <w:t>Artifact</w:t>
+      </w:r>
+      <w:r>
+        <w:rPr>
+          <w:rFonts w:asciiTheme="minorHAnsi" w:hAnsiTheme="minorHAnsi" w:cstheme="minorHAnsi"/>
+          <w:color w:val="000000"/>
+          <w:bdr w:val="none" w:sz="0" w:space="0" w:color="auto" w:frame="1"/>
+        </w:rPr>
+        <w:t xml:space="preserve"> reconstruction </w:t>
+      </w:r>
+      <w:r>
+        <w:rPr>
+          <w:rFonts w:asciiTheme="minorHAnsi" w:hAnsiTheme="minorHAnsi" w:cstheme="minorHAnsi"/>
+          <w:color w:val="000000"/>
+          <w:bdr w:val="none" w:sz="0" w:space="0" w:color="auto" w:frame="1"/>
+        </w:rPr>
+        <w:t xml:space="preserve">process. </w:t>
+      </w:r>
+    </w:p>
+    <w:p>
+      <w:pPr>
+        <w:pStyle w:val="NormalWeb"/>
+        <w:numPr>
+          <w:ilvl w:val="0"/>
+          <w:numId w:val="20"/>
+        </w:numPr>
+        <w:shd w:val="clear" w:color="auto" w:fill="FFFFFF"/>
+        <w:spacing w:before="0" w:beforeAutospacing="0" w:after="0" w:afterAutospacing="0"/>
+        <w:jc w:val="both"/>
+        <w:textAlignment w:val="baseline"/>
+        <w:rPr>
+          <w:rFonts w:asciiTheme="minorHAnsi" w:hAnsiTheme="minorHAnsi" w:cstheme="minorHAnsi"/>
+          <w:color w:val="000000"/>
+          <w:bdr w:val="none" w:sz="0" w:space="0" w:color="auto" w:frame="1"/>
+        </w:rPr>
+      </w:pPr>
+      <w:r>
+        <w:rPr>
+          <w:rFonts w:asciiTheme="minorHAnsi" w:hAnsiTheme="minorHAnsi" w:cstheme="minorHAnsi"/>
+          <w:color w:val="000000"/>
+          <w:bdr w:val="none" w:sz="0" w:space="0" w:color="auto" w:frame="1"/>
+        </w:rPr>
+        <w:t xml:space="preserve">APT Events: A display panel to show all the APT event based on the report </w:t>
+      </w:r>
+      <w:proofErr w:type="spellStart"/>
+      <w:r>
+        <w:rPr>
+          <w:rFonts w:asciiTheme="minorHAnsi" w:hAnsiTheme="minorHAnsi" w:cstheme="minorHAnsi"/>
+          <w:color w:val="000000"/>
+          <w:bdr w:val="none" w:sz="0" w:space="0" w:color="auto" w:frame="1"/>
+        </w:rPr>
+        <w:t>analyze</w:t>
+      </w:r>
+      <w:proofErr w:type="spellEnd"/>
+      <w:r>
+        <w:rPr>
+          <w:rFonts w:asciiTheme="minorHAnsi" w:hAnsiTheme="minorHAnsi" w:cstheme="minorHAnsi"/>
+          <w:color w:val="000000"/>
+          <w:bdr w:val="none" w:sz="0" w:space="0" w:color="auto" w:frame="1"/>
+        </w:rPr>
+        <w:t xml:space="preserve"> result. </w:t>
+      </w:r>
+    </w:p>
+    <w:p>
+      <w:pPr>
+        <w:pStyle w:val="NormalWeb"/>
+        <w:numPr>
+          <w:ilvl w:val="0"/>
+          <w:numId w:val="20"/>
+        </w:numPr>
+        <w:shd w:val="clear" w:color="auto" w:fill="FFFFFF"/>
+        <w:spacing w:before="0" w:beforeAutospacing="0" w:after="0" w:afterAutospacing="0"/>
+        <w:jc w:val="both"/>
+        <w:textAlignment w:val="baseline"/>
+        <w:rPr>
+          <w:rFonts w:asciiTheme="minorHAnsi" w:hAnsiTheme="minorHAnsi" w:cstheme="minorHAnsi"/>
+          <w:color w:val="000000"/>
+          <w:bdr w:val="none" w:sz="0" w:space="0" w:color="auto" w:frame="1"/>
+        </w:rPr>
+      </w:pPr>
+      <w:r>
+        <w:rPr>
+          <w:rFonts w:asciiTheme="minorHAnsi" w:hAnsiTheme="minorHAnsi" w:cstheme="minorHAnsi"/>
+          <w:color w:val="000000"/>
+          <w:bdr w:val="none" w:sz="0" w:space="0" w:color="auto" w:frame="1"/>
+        </w:rPr>
+        <w:lastRenderedPageBreak/>
+        <w:t>Procedure</w:t>
+      </w:r>
+      <w:r>
+        <w:rPr>
+          <w:rFonts w:asciiTheme="minorHAnsi" w:hAnsiTheme="minorHAnsi" w:cstheme="minorHAnsi"/>
+          <w:color w:val="000000"/>
+          <w:bdr w:val="none" w:sz="0" w:space="0" w:color="auto" w:frame="1"/>
+        </w:rPr>
+        <w:t xml:space="preserve"> Description </w:t>
+      </w:r>
+      <w:r>
+        <w:rPr>
+          <w:rFonts w:asciiTheme="minorHAnsi" w:hAnsiTheme="minorHAnsi" w:cstheme="minorHAnsi"/>
+          <w:color w:val="000000"/>
+          <w:bdr w:val="none" w:sz="0" w:space="0" w:color="auto" w:frame="1"/>
+        </w:rPr>
+        <w:t xml:space="preserve">: </w:t>
+      </w:r>
+    </w:p>
+    <w:p>
+      <w:pPr>
+        <w:pStyle w:val="NormalWeb"/>
+        <w:numPr>
+          <w:ilvl w:val="0"/>
+          <w:numId w:val="20"/>
+        </w:numPr>
+        <w:shd w:val="clear" w:color="auto" w:fill="FFFFFF"/>
+        <w:spacing w:before="0" w:beforeAutospacing="0" w:after="0" w:afterAutospacing="0"/>
+        <w:jc w:val="both"/>
+        <w:textAlignment w:val="baseline"/>
+        <w:rPr>
+          <w:rFonts w:asciiTheme="minorHAnsi" w:hAnsiTheme="minorHAnsi" w:cstheme="minorHAnsi"/>
+          <w:color w:val="000000"/>
+          <w:bdr w:val="none" w:sz="0" w:space="0" w:color="auto" w:frame="1"/>
+        </w:rPr>
+      </w:pPr>
+      <w:r>
+        <w:rPr>
+          <w:rFonts w:asciiTheme="minorHAnsi" w:hAnsiTheme="minorHAnsi" w:cstheme="minorHAnsi"/>
+          <w:color w:val="000000"/>
+          <w:bdr w:val="none" w:sz="0" w:space="0" w:color="auto" w:frame="1"/>
+        </w:rPr>
+        <w:t>Screen play: open browser to show the related NCL analysis/demo video.</w:t>
+      </w:r>
+    </w:p>
+    <w:p>
+      <w:pPr>
+        <w:pStyle w:val="NormalWeb"/>
+        <w:numPr>
+          <w:ilvl w:val="0"/>
+          <w:numId w:val="20"/>
+        </w:numPr>
+        <w:shd w:val="clear" w:color="auto" w:fill="FFFFFF"/>
+        <w:spacing w:before="0" w:beforeAutospacing="0" w:after="0" w:afterAutospacing="0"/>
+        <w:jc w:val="both"/>
+        <w:textAlignment w:val="baseline"/>
+        <w:rPr>
+          <w:rFonts w:asciiTheme="minorHAnsi" w:hAnsiTheme="minorHAnsi" w:cstheme="minorHAnsi"/>
+          <w:color w:val="000000"/>
+          <w:bdr w:val="none" w:sz="0" w:space="0" w:color="auto" w:frame="1"/>
+        </w:rPr>
+      </w:pPr>
+      <w:r>
+        <w:rPr>
+          <w:rFonts w:asciiTheme="minorHAnsi" w:hAnsiTheme="minorHAnsi" w:cstheme="minorHAnsi"/>
+          <w:color w:val="000000"/>
+          <w:bdr w:val="none" w:sz="0" w:space="0" w:color="auto" w:frame="1"/>
+        </w:rPr>
+        <w:t xml:space="preserve"> </w:t>
+      </w:r>
+      <w:proofErr w:type="spellStart"/>
+      <w:r>
+        <w:rPr>
+          <w:rFonts w:asciiTheme="minorHAnsi" w:hAnsiTheme="minorHAnsi" w:cstheme="minorHAnsi"/>
+          <w:color w:val="000000"/>
+          <w:bdr w:val="none" w:sz="0" w:space="0" w:color="auto" w:frame="1"/>
+        </w:rPr>
+        <w:t>TestBed</w:t>
+      </w:r>
+      <w:proofErr w:type="spellEnd"/>
+      <w:r>
+        <w:rPr>
+          <w:rFonts w:asciiTheme="minorHAnsi" w:hAnsiTheme="minorHAnsi" w:cstheme="minorHAnsi"/>
+          <w:color w:val="000000"/>
+          <w:bdr w:val="none" w:sz="0" w:space="0" w:color="auto" w:frame="1"/>
+        </w:rPr>
+        <w:t xml:space="preserve"> Configuration module:  </w:t>
+      </w:r>
+      <w:r>
+        <w:rPr>
+          <w:rFonts w:asciiTheme="minorHAnsi" w:hAnsiTheme="minorHAnsi" w:cstheme="minorHAnsi"/>
           <w:color w:val="201F1E"/>
           <w:sz w:val="22"/>
           <w:szCs w:val="22"/>
         </w:rPr>
-      </w:pPr>
-      <w:r>
-        <w:rPr>
-          <w:rFonts w:asciiTheme="minorHAnsi" w:hAnsiTheme="minorHAnsi" w:cstheme="minorHAnsi"/>
-          <w:color w:val="000000"/>
-          <w:bdr w:val="none" w:sz="0" w:space="0" w:color="auto" w:frame="1"/>
-        </w:rPr>
-        <w:t xml:space="preserve">By checking the </w:t>
-      </w:r>
-      <w:r>
-        <w:rPr>
-          <w:rFonts w:asciiTheme="minorHAnsi" w:hAnsiTheme="minorHAnsi" w:cstheme="minorHAnsi"/>
-          <w:color w:val="000000"/>
-          <w:bdr w:val="none" w:sz="0" w:space="0" w:color="auto" w:frame="1"/>
-        </w:rPr>
-        <w:t>list for all the public VM, the customer can find the correct image with the login detail </w:t>
-      </w:r>
-      <w:r>
-        <w:rPr>
-          <w:rFonts w:asciiTheme="minorHAnsi" w:hAnsiTheme="minorHAnsi" w:cstheme="minorHAnsi"/>
-          <w:color w:val="000000"/>
-          <w:bdr w:val="none" w:sz="0" w:space="0" w:color="auto" w:frame="1"/>
-          <w:shd w:val="clear" w:color="auto" w:fill="FFFFFF"/>
-        </w:rPr>
-        <w:t>based on their requirement instead</w:t>
-      </w:r>
-      <w:r>
-        <w:rPr>
-          <w:rFonts w:asciiTheme="minorHAnsi" w:hAnsiTheme="minorHAnsi" w:cstheme="minorHAnsi"/>
-          <w:color w:val="000000"/>
-          <w:bdr w:val="none" w:sz="0" w:space="0" w:color="auto" w:frame="1"/>
-        </w:rPr>
-        <w:t xml:space="preserve"> of sending message to </w:t>
-      </w:r>
-      <w:r>
-        <w:rPr>
-          <w:rFonts w:asciiTheme="minorHAnsi" w:hAnsiTheme="minorHAnsi" w:cstheme="minorHAnsi"/>
-          <w:color w:val="000000"/>
-          <w:bdr w:val="none" w:sz="0" w:space="0" w:color="auto" w:frame="1"/>
-        </w:rPr>
-        <w:t xml:space="preserve">NCL </w:t>
-      </w:r>
-      <w:r>
-        <w:rPr>
-          <w:rFonts w:asciiTheme="minorHAnsi" w:hAnsiTheme="minorHAnsi" w:cstheme="minorHAnsi"/>
-          <w:color w:val="000000"/>
-          <w:bdr w:val="none" w:sz="0" w:space="0" w:color="auto" w:frame="1"/>
-        </w:rPr>
-        <w:t>Biz</w:t>
-      </w:r>
-      <w:r>
-        <w:rPr>
-          <w:rFonts w:asciiTheme="minorHAnsi" w:hAnsiTheme="minorHAnsi" w:cstheme="minorHAnsi"/>
-          <w:color w:val="000000"/>
-          <w:bdr w:val="none" w:sz="0" w:space="0" w:color="auto" w:frame="1"/>
-        </w:rPr>
-        <w:t>-T</w:t>
-      </w:r>
-      <w:r>
-        <w:rPr>
-          <w:rFonts w:asciiTheme="minorHAnsi" w:hAnsiTheme="minorHAnsi" w:cstheme="minorHAnsi"/>
-          <w:color w:val="000000"/>
-          <w:bdr w:val="none" w:sz="0" w:space="0" w:color="auto" w:frame="1"/>
-        </w:rPr>
-        <w:t>eam to ask these basic questions such what the VM log in password.</w:t>
+        <w:t>Using both Screenplay and related artifacts, an environment is reconstructed on the testbed. The reconstructed environment simulates the APT attack that is described in the CTI reports. Such simulated environment allows analysts to dynamically understand the APT attack.</w:t>
+      </w:r>
+      <w:r>
+        <w:rPr>
+          <w:rFonts w:asciiTheme="minorHAnsi" w:hAnsiTheme="minorHAnsi" w:cstheme="minorHAnsi"/>
+          <w:color w:val="201F1E"/>
+          <w:sz w:val="22"/>
+          <w:szCs w:val="22"/>
+        </w:rPr>
+        <w:t xml:space="preserve">  User can use this module to config the testbed and monitor the testbed working statues</w:t>
       </w:r>
     </w:p>
     <w:p>
@@ -2744,7 +2588,6 @@
           <w:color w:val="000000"/>
           <w:bdr w:val="none" w:sz="0" w:space="0" w:color="auto" w:frame="1"/>
         </w:rPr>
-        <w:lastRenderedPageBreak/>
         <w:t> </w:t>
       </w:r>
     </w:p>
@@ -2783,7 +2626,23 @@
           <w:color w:val="000000"/>
           <w:bdr w:val="none" w:sz="0" w:space="0" w:color="auto" w:frame="1"/>
         </w:rPr>
-        <w:t>: 1.5 day/</w:t>
+        <w:t xml:space="preserve">: </w:t>
+      </w:r>
+      <w:r>
+        <w:rPr>
+          <w:rFonts w:asciiTheme="minorHAnsi" w:hAnsiTheme="minorHAnsi" w:cstheme="minorHAnsi"/>
+          <w:color w:val="000000"/>
+          <w:bdr w:val="none" w:sz="0" w:space="0" w:color="auto" w:frame="1"/>
+        </w:rPr>
+        <w:t xml:space="preserve">3 </w:t>
+      </w:r>
+      <w:r>
+        <w:rPr>
+          <w:rFonts w:asciiTheme="minorHAnsi" w:hAnsiTheme="minorHAnsi" w:cstheme="minorHAnsi"/>
+          <w:color w:val="000000"/>
+          <w:bdr w:val="none" w:sz="0" w:space="0" w:color="auto" w:frame="1"/>
+        </w:rPr>
+        <w:t>day/</w:t>
       </w:r>
       <w:r>
         <w:rPr>
@@ -2799,7 +2658,31 @@
           <w:color w:val="000000"/>
           <w:bdr w:val="none" w:sz="0" w:space="0" w:color="auto" w:frame="1"/>
         </w:rPr>
-        <w:t xml:space="preserve"> 10 weeks.  </w:t>
+        <w:t xml:space="preserve"> 1</w:t>
+      </w:r>
+      <w:r>
+        <w:rPr>
+          <w:rFonts w:asciiTheme="minorHAnsi" w:hAnsiTheme="minorHAnsi" w:cstheme="minorHAnsi"/>
+          <w:color w:val="000000"/>
+          <w:bdr w:val="none" w:sz="0" w:space="0" w:color="auto" w:frame="1"/>
+        </w:rPr>
+        <w:t>2</w:t>
+      </w:r>
+      <w:r>
+        <w:rPr>
+          <w:rFonts w:asciiTheme="minorHAnsi" w:hAnsiTheme="minorHAnsi" w:cstheme="minorHAnsi"/>
+          <w:color w:val="000000"/>
+          <w:bdr w:val="none" w:sz="0" w:space="0" w:color="auto" w:frame="1"/>
+        </w:rPr>
+        <w:t xml:space="preserve"> </w:t>
+      </w:r>
+      <w:r>
+        <w:rPr>
+          <w:rFonts w:asciiTheme="minorHAnsi" w:hAnsiTheme="minorHAnsi" w:cstheme="minorHAnsi"/>
+          <w:color w:val="000000"/>
+          <w:bdr w:val="none" w:sz="0" w:space="0" w:color="auto" w:frame="1"/>
+        </w:rPr>
+        <w:t>weeks.  </w:t>
       </w:r>
     </w:p>
     <w:p>
@@ -2850,7 +2733,33 @@
           <w:color w:val="000000"/>
           <w:bdr w:val="none" w:sz="0" w:space="0" w:color="auto" w:frame="1"/>
         </w:rPr>
-        <w:t xml:space="preserve"> 2: VM image creation</w:t>
+        <w:t xml:space="preserve"> 2: </w:t>
+      </w:r>
+      <w:r>
+        <w:rPr>
+          <w:rFonts w:asciiTheme="minorHAnsi" w:hAnsiTheme="minorHAnsi" w:cstheme="minorHAnsi"/>
+          <w:b/>
+          <w:bCs/>
+          <w:color w:val="000000"/>
+          <w:bdr w:val="none" w:sz="0" w:space="0" w:color="auto" w:frame="1"/>
+        </w:rPr>
+        <w:t xml:space="preserve">CTI Report Analyser </w:t>
+      </w:r>
+      <w:r>
+        <w:rPr>
+          <w:rFonts w:asciiTheme="minorHAnsi" w:hAnsiTheme="minorHAnsi" w:cstheme="minorHAnsi"/>
+          <w:b/>
+          <w:bCs/>
+        </w:rPr>
+        <w:t xml:space="preserve">Web </w:t>
+      </w:r>
+      <w:r>
+        <w:rPr>
+          <w:rFonts w:asciiTheme="minorHAnsi" w:hAnsiTheme="minorHAnsi" w:cstheme="minorHAnsi"/>
+          <w:b/>
+          <w:bCs/>
+        </w:rPr>
+        <w:t>UI</w:t>
       </w:r>
       <w:r>
         <w:rPr>
@@ -2907,7 +2816,7 @@
           <w:szCs w:val="22"/>
           <w:bdr w:val="none" w:sz="0" w:space="0" w:color="auto" w:frame="1"/>
         </w:rPr>
-        <w:t xml:space="preserve">After </w:t>
+        <w:t>[Optional]</w:t>
       </w:r>
       <w:r>
         <w:rPr>
@@ -2917,7 +2826,7 @@
           <w:szCs w:val="22"/>
           <w:bdr w:val="none" w:sz="0" w:space="0" w:color="auto" w:frame="1"/>
         </w:rPr>
-        <w:t xml:space="preserve">the </w:t>
+        <w:t xml:space="preserve"> </w:t>
       </w:r>
       <w:r>
         <w:rPr>
@@ -2927,127 +2836,7 @@
           <w:szCs w:val="22"/>
           <w:bdr w:val="none" w:sz="0" w:space="0" w:color="auto" w:frame="1"/>
         </w:rPr>
-        <w:t>intern</w:t>
-      </w:r>
-      <w:r>
-        <w:rPr>
-          <w:rFonts w:asciiTheme="minorHAnsi" w:hAnsiTheme="minorHAnsi" w:cstheme="minorHAnsi"/>
-          <w:color w:val="000000"/>
-          <w:sz w:val="22"/>
-          <w:szCs w:val="22"/>
-          <w:bdr w:val="none" w:sz="0" w:space="0" w:color="auto" w:frame="1"/>
-        </w:rPr>
-        <w:t xml:space="preserve"> </w:t>
-      </w:r>
-      <w:r>
-        <w:rPr>
-          <w:rFonts w:asciiTheme="minorHAnsi" w:hAnsiTheme="minorHAnsi" w:cstheme="minorHAnsi"/>
-          <w:color w:val="000000"/>
-          <w:sz w:val="22"/>
-          <w:szCs w:val="22"/>
-          <w:bdr w:val="none" w:sz="0" w:space="0" w:color="auto" w:frame="1"/>
-        </w:rPr>
-        <w:t xml:space="preserve">has </w:t>
-      </w:r>
-      <w:r>
-        <w:rPr>
-          <w:rFonts w:asciiTheme="minorHAnsi" w:hAnsiTheme="minorHAnsi" w:cstheme="minorHAnsi"/>
-          <w:color w:val="000000"/>
-          <w:sz w:val="22"/>
-          <w:szCs w:val="22"/>
-          <w:bdr w:val="none" w:sz="0" w:space="0" w:color="auto" w:frame="1"/>
-        </w:rPr>
-        <w:t>g</w:t>
-      </w:r>
-      <w:r>
-        <w:rPr>
-          <w:rFonts w:asciiTheme="minorHAnsi" w:hAnsiTheme="minorHAnsi" w:cstheme="minorHAnsi"/>
-          <w:color w:val="000000"/>
-          <w:sz w:val="22"/>
-          <w:szCs w:val="22"/>
-          <w:bdr w:val="none" w:sz="0" w:space="0" w:color="auto" w:frame="1"/>
-        </w:rPr>
-        <w:t>o</w:t>
-      </w:r>
-      <w:r>
-        <w:rPr>
-          <w:rFonts w:asciiTheme="minorHAnsi" w:hAnsiTheme="minorHAnsi" w:cstheme="minorHAnsi"/>
-          <w:color w:val="000000"/>
-          <w:sz w:val="22"/>
-          <w:szCs w:val="22"/>
-          <w:bdr w:val="none" w:sz="0" w:space="0" w:color="auto" w:frame="1"/>
-        </w:rPr>
-        <w:t>t familiar about the testing, they can</w:t>
-      </w:r>
-      <w:r>
-        <w:rPr>
-          <w:rFonts w:asciiTheme="minorHAnsi" w:hAnsiTheme="minorHAnsi" w:cstheme="minorHAnsi"/>
-          <w:color w:val="000000"/>
-          <w:sz w:val="22"/>
-          <w:szCs w:val="22"/>
-          <w:bdr w:val="none" w:sz="0" w:space="0" w:color="auto" w:frame="1"/>
-        </w:rPr>
-        <w:t xml:space="preserve"> try to create some VM images</w:t>
-      </w:r>
-      <w:r>
-        <w:rPr>
-          <w:rFonts w:asciiTheme="minorHAnsi" w:hAnsiTheme="minorHAnsi" w:cstheme="minorHAnsi"/>
-          <w:color w:val="000000"/>
-          <w:sz w:val="22"/>
-          <w:szCs w:val="22"/>
-          <w:bdr w:val="none" w:sz="0" w:space="0" w:color="auto" w:frame="1"/>
-        </w:rPr>
-        <w:t>,</w:t>
-      </w:r>
-      <w:r>
-        <w:rPr>
-          <w:rFonts w:asciiTheme="minorHAnsi" w:hAnsiTheme="minorHAnsi" w:cstheme="minorHAnsi"/>
-          <w:color w:val="000000"/>
-          <w:sz w:val="22"/>
-          <w:szCs w:val="22"/>
-          <w:bdr w:val="none" w:sz="0" w:space="0" w:color="auto" w:frame="1"/>
-        </w:rPr>
-        <w:t xml:space="preserve"> </w:t>
-      </w:r>
-      <w:r>
-        <w:rPr>
-          <w:rFonts w:asciiTheme="minorHAnsi" w:hAnsiTheme="minorHAnsi" w:cstheme="minorHAnsi"/>
-          <w:color w:val="000000"/>
-          <w:sz w:val="22"/>
-          <w:szCs w:val="22"/>
-          <w:bdr w:val="none" w:sz="0" w:space="0" w:color="auto" w:frame="1"/>
-        </w:rPr>
-        <w:t>s</w:t>
-      </w:r>
-      <w:r>
-        <w:rPr>
-          <w:rFonts w:asciiTheme="minorHAnsi" w:hAnsiTheme="minorHAnsi" w:cstheme="minorHAnsi"/>
-          <w:color w:val="000000"/>
-          <w:sz w:val="22"/>
-          <w:szCs w:val="22"/>
-          <w:bdr w:val="none" w:sz="0" w:space="0" w:color="auto" w:frame="1"/>
-        </w:rPr>
-        <w:t xml:space="preserve">uch as some lite </w:t>
-      </w:r>
-      <w:r>
-        <w:rPr>
-          <w:rFonts w:asciiTheme="minorHAnsi" w:hAnsiTheme="minorHAnsi" w:cstheme="minorHAnsi"/>
-          <w:color w:val="000000"/>
-          <w:sz w:val="22"/>
-          <w:szCs w:val="22"/>
-          <w:bdr w:val="none" w:sz="0" w:space="0" w:color="auto" w:frame="1"/>
-        </w:rPr>
-        <w:t>L</w:t>
-      </w:r>
-      <w:r>
-        <w:rPr>
-          <w:rFonts w:asciiTheme="minorHAnsi" w:hAnsiTheme="minorHAnsi" w:cstheme="minorHAnsi"/>
-          <w:color w:val="000000"/>
-          <w:sz w:val="22"/>
-          <w:szCs w:val="22"/>
-          <w:bdr w:val="none" w:sz="0" w:space="0" w:color="auto" w:frame="1"/>
-        </w:rPr>
-        <w:t>inux OS for IOT: </w:t>
+        <w:t>The Intern will develop the web interface with the same function as the task 2.1</w:t>
       </w:r>
     </w:p>
     <w:p>
@@ -3058,328 +2847,12 @@
         <w:textAlignment w:val="baseline"/>
         <w:rPr>
           <w:rFonts w:asciiTheme="minorHAnsi" w:hAnsiTheme="minorHAnsi" w:cstheme="minorHAnsi"/>
-          <w:color w:val="201F1E"/>
+          <w:color w:val="000000"/>
           <w:sz w:val="22"/>
           <w:szCs w:val="22"/>
-        </w:rPr>
-      </w:pPr>
-      <w:r>
-        <w:rPr>
-          <w:rFonts w:asciiTheme="minorHAnsi" w:hAnsiTheme="minorHAnsi" w:cstheme="minorHAnsi"/>
-          <w:color w:val="000000"/>
-          <w:sz w:val="22"/>
-          <w:szCs w:val="22"/>
-          <w:bdr w:val="none" w:sz="0" w:space="0" w:color="auto" w:frame="1"/>
-        </w:rPr>
-        <w:t> </w:t>
-      </w:r>
-    </w:p>
-    <w:p>
-      <w:pPr>
-        <w:pStyle w:val="NormalWeb"/>
-        <w:numPr>
-          <w:ilvl w:val="0"/>
-          <w:numId w:val="10"/>
-        </w:numPr>
-        <w:shd w:val="clear" w:color="auto" w:fill="FFFFFF"/>
-        <w:spacing w:before="0" w:beforeAutospacing="0" w:after="0" w:afterAutospacing="0"/>
-        <w:textAlignment w:val="baseline"/>
-        <w:rPr>
-          <w:rFonts w:asciiTheme="minorHAnsi" w:hAnsiTheme="minorHAnsi" w:cstheme="minorHAnsi"/>
-          <w:color w:val="201F1E"/>
-          <w:sz w:val="22"/>
-          <w:szCs w:val="22"/>
-        </w:rPr>
-      </w:pPr>
-      <w:r>
-        <w:rPr>
-          <w:rFonts w:asciiTheme="minorHAnsi" w:hAnsiTheme="minorHAnsi" w:cstheme="minorHAnsi"/>
-          <w:color w:val="000000"/>
-          <w:sz w:val="22"/>
-          <w:szCs w:val="22"/>
-          <w:bdr w:val="none" w:sz="0" w:space="0" w:color="auto" w:frame="1"/>
-        </w:rPr>
-        <w:t xml:space="preserve">raspberry pi </w:t>
-      </w:r>
-      <w:r>
-        <w:rPr>
-          <w:rFonts w:asciiTheme="minorHAnsi" w:hAnsiTheme="minorHAnsi" w:cstheme="minorHAnsi"/>
-          <w:color w:val="000000"/>
-          <w:sz w:val="22"/>
-          <w:szCs w:val="22"/>
-          <w:bdr w:val="none" w:sz="0" w:space="0" w:color="auto" w:frame="1"/>
-        </w:rPr>
-        <w:t>OS</w:t>
-      </w:r>
-      <w:r>
-        <w:rPr>
-          <w:rFonts w:asciiTheme="minorHAnsi" w:hAnsiTheme="minorHAnsi" w:cstheme="minorHAnsi"/>
-          <w:color w:val="000000"/>
-          <w:sz w:val="22"/>
-          <w:szCs w:val="22"/>
-          <w:bdr w:val="none" w:sz="0" w:space="0" w:color="auto" w:frame="1"/>
-        </w:rPr>
-        <w:t>: </w:t>
-      </w:r>
-      <w:proofErr w:type="spellStart"/>
-      <w:r>
-        <w:rPr>
-          <w:rFonts w:asciiTheme="minorHAnsi" w:hAnsiTheme="minorHAnsi" w:cstheme="minorHAnsi"/>
-          <w:color w:val="000000"/>
-          <w:sz w:val="22"/>
-          <w:szCs w:val="22"/>
-          <w:bdr w:val="none" w:sz="0" w:space="0" w:color="auto" w:frame="1"/>
-        </w:rPr>
-        <w:t>raspbian</w:t>
-      </w:r>
-      <w:proofErr w:type="spellEnd"/>
-      <w:r>
-        <w:rPr>
-          <w:rFonts w:asciiTheme="minorHAnsi" w:hAnsiTheme="minorHAnsi" w:cstheme="minorHAnsi"/>
-          <w:color w:val="000000"/>
-          <w:sz w:val="22"/>
-          <w:szCs w:val="22"/>
-          <w:bdr w:val="none" w:sz="0" w:space="0" w:color="auto" w:frame="1"/>
-        </w:rPr>
-        <w:t xml:space="preserve"> 32bit/64bit</w:t>
-      </w:r>
-    </w:p>
-    <w:p>
-      <w:pPr>
-        <w:pStyle w:val="NormalWeb"/>
-        <w:numPr>
-          <w:ilvl w:val="0"/>
-          <w:numId w:val="10"/>
-        </w:numPr>
-        <w:shd w:val="clear" w:color="auto" w:fill="FFFFFF"/>
-        <w:spacing w:before="0" w:beforeAutospacing="0" w:after="0" w:afterAutospacing="0"/>
-        <w:textAlignment w:val="baseline"/>
-        <w:rPr>
-          <w:rFonts w:asciiTheme="minorHAnsi" w:hAnsiTheme="minorHAnsi" w:cstheme="minorHAnsi"/>
-          <w:color w:val="201F1E"/>
-          <w:sz w:val="22"/>
-          <w:szCs w:val="22"/>
-        </w:rPr>
-      </w:pPr>
-      <w:r>
-        <w:rPr>
-          <w:rFonts w:asciiTheme="minorHAnsi" w:hAnsiTheme="minorHAnsi" w:cstheme="minorHAnsi"/>
-          <w:color w:val="000000"/>
-          <w:sz w:val="22"/>
-          <w:szCs w:val="22"/>
-          <w:bdr w:val="none" w:sz="0" w:space="0" w:color="auto" w:frame="1"/>
-          <w:shd w:val="clear" w:color="auto" w:fill="FFFFFF"/>
-        </w:rPr>
-        <w:t xml:space="preserve">raspberry pi </w:t>
-      </w:r>
-      <w:r>
-        <w:rPr>
-          <w:rFonts w:asciiTheme="minorHAnsi" w:hAnsiTheme="minorHAnsi" w:cstheme="minorHAnsi"/>
-          <w:color w:val="000000"/>
-          <w:sz w:val="22"/>
-          <w:szCs w:val="22"/>
-          <w:bdr w:val="none" w:sz="0" w:space="0" w:color="auto" w:frame="1"/>
-          <w:shd w:val="clear" w:color="auto" w:fill="FFFFFF"/>
-        </w:rPr>
-        <w:t>OS</w:t>
-      </w:r>
-      <w:r>
-        <w:rPr>
-          <w:rFonts w:asciiTheme="minorHAnsi" w:hAnsiTheme="minorHAnsi" w:cstheme="minorHAnsi"/>
-          <w:color w:val="000000"/>
-          <w:sz w:val="22"/>
-          <w:szCs w:val="22"/>
-          <w:bdr w:val="none" w:sz="0" w:space="0" w:color="auto" w:frame="1"/>
-          <w:shd w:val="clear" w:color="auto" w:fill="FFFFFF"/>
-        </w:rPr>
-        <w:t>: noobs 32bit</w:t>
-      </w:r>
-    </w:p>
-    <w:p>
-      <w:pPr>
-        <w:pStyle w:val="NormalWeb"/>
-        <w:numPr>
-          <w:ilvl w:val="0"/>
-          <w:numId w:val="10"/>
-        </w:numPr>
-        <w:shd w:val="clear" w:color="auto" w:fill="FFFFFF"/>
-        <w:spacing w:before="0" w:beforeAutospacing="0" w:after="0" w:afterAutospacing="0"/>
-        <w:textAlignment w:val="baseline"/>
-        <w:rPr>
-          <w:rFonts w:asciiTheme="minorHAnsi" w:hAnsiTheme="minorHAnsi" w:cstheme="minorHAnsi"/>
-          <w:color w:val="201F1E"/>
-          <w:sz w:val="22"/>
-          <w:szCs w:val="22"/>
-        </w:rPr>
-      </w:pPr>
-      <w:r>
-        <w:rPr>
-          <w:rFonts w:asciiTheme="minorHAnsi" w:hAnsiTheme="minorHAnsi" w:cstheme="minorHAnsi"/>
-          <w:color w:val="000000"/>
-          <w:sz w:val="22"/>
-          <w:szCs w:val="22"/>
-          <w:bdr w:val="none" w:sz="0" w:space="0" w:color="auto" w:frame="1"/>
-          <w:shd w:val="clear" w:color="auto" w:fill="FFFFFF"/>
-        </w:rPr>
-        <w:t xml:space="preserve">raspberry pi </w:t>
-      </w:r>
-      <w:r>
-        <w:rPr>
-          <w:rFonts w:asciiTheme="minorHAnsi" w:hAnsiTheme="minorHAnsi" w:cstheme="minorHAnsi"/>
-          <w:color w:val="000000"/>
-          <w:sz w:val="22"/>
-          <w:szCs w:val="22"/>
-          <w:bdr w:val="none" w:sz="0" w:space="0" w:color="auto" w:frame="1"/>
-          <w:shd w:val="clear" w:color="auto" w:fill="FFFFFF"/>
-        </w:rPr>
-        <w:t>OS</w:t>
-      </w:r>
-      <w:r>
-        <w:rPr>
-          <w:rFonts w:asciiTheme="minorHAnsi" w:hAnsiTheme="minorHAnsi" w:cstheme="minorHAnsi"/>
-          <w:color w:val="000000"/>
-          <w:sz w:val="22"/>
-          <w:szCs w:val="22"/>
-          <w:bdr w:val="none" w:sz="0" w:space="0" w:color="auto" w:frame="1"/>
-          <w:shd w:val="clear" w:color="auto" w:fill="FFFFFF"/>
-        </w:rPr>
-        <w:t>: Ubuntu 16/18/Lite</w:t>
-      </w:r>
-    </w:p>
-    <w:p>
-      <w:pPr>
-        <w:pStyle w:val="NormalWeb"/>
-        <w:numPr>
-          <w:ilvl w:val="0"/>
-          <w:numId w:val="10"/>
-        </w:numPr>
-        <w:shd w:val="clear" w:color="auto" w:fill="FFFFFF"/>
-        <w:spacing w:before="0" w:beforeAutospacing="0" w:after="0" w:afterAutospacing="0"/>
-        <w:textAlignment w:val="baseline"/>
-        <w:rPr>
-          <w:rFonts w:asciiTheme="minorHAnsi" w:hAnsiTheme="minorHAnsi" w:cstheme="minorHAnsi"/>
-          <w:color w:val="201F1E"/>
-          <w:sz w:val="22"/>
-          <w:szCs w:val="22"/>
-        </w:rPr>
-      </w:pPr>
-      <w:r>
-        <w:rPr>
-          <w:rFonts w:asciiTheme="minorHAnsi" w:hAnsiTheme="minorHAnsi" w:cstheme="minorHAnsi"/>
-          <w:color w:val="000000"/>
-          <w:sz w:val="22"/>
-          <w:szCs w:val="22"/>
-          <w:bdr w:val="none" w:sz="0" w:space="0" w:color="auto" w:frame="1"/>
-          <w:shd w:val="clear" w:color="auto" w:fill="FFFFFF"/>
-        </w:rPr>
-        <w:t xml:space="preserve">raspberry pi </w:t>
-      </w:r>
-      <w:r>
-        <w:rPr>
-          <w:rFonts w:asciiTheme="minorHAnsi" w:hAnsiTheme="minorHAnsi" w:cstheme="minorHAnsi"/>
-          <w:color w:val="000000"/>
-          <w:sz w:val="22"/>
-          <w:szCs w:val="22"/>
-          <w:bdr w:val="none" w:sz="0" w:space="0" w:color="auto" w:frame="1"/>
-          <w:shd w:val="clear" w:color="auto" w:fill="FFFFFF"/>
-        </w:rPr>
-        <w:t>OS</w:t>
-      </w:r>
-      <w:r>
-        <w:rPr>
-          <w:rFonts w:asciiTheme="minorHAnsi" w:hAnsiTheme="minorHAnsi" w:cstheme="minorHAnsi"/>
-          <w:color w:val="000000"/>
-          <w:sz w:val="22"/>
-          <w:szCs w:val="22"/>
-          <w:bdr w:val="none" w:sz="0" w:space="0" w:color="auto" w:frame="1"/>
-          <w:shd w:val="clear" w:color="auto" w:fill="FFFFFF"/>
-        </w:rPr>
-        <w:t>: CentOS 6/7</w:t>
-      </w:r>
-    </w:p>
-    <w:p>
-      <w:pPr>
-        <w:pStyle w:val="NormalWeb"/>
-        <w:numPr>
-          <w:ilvl w:val="0"/>
-          <w:numId w:val="10"/>
-        </w:numPr>
-        <w:shd w:val="clear" w:color="auto" w:fill="FFFFFF"/>
-        <w:spacing w:before="0" w:beforeAutospacing="0" w:after="0" w:afterAutospacing="0"/>
-        <w:textAlignment w:val="baseline"/>
-        <w:rPr>
-          <w:rFonts w:asciiTheme="minorHAnsi" w:hAnsiTheme="minorHAnsi" w:cstheme="minorHAnsi"/>
-          <w:color w:val="201F1E"/>
-          <w:sz w:val="22"/>
-          <w:szCs w:val="22"/>
-        </w:rPr>
-      </w:pPr>
-      <w:proofErr w:type="spellStart"/>
-      <w:r>
-        <w:rPr>
-          <w:rFonts w:asciiTheme="minorHAnsi" w:hAnsiTheme="minorHAnsi" w:cstheme="minorHAnsi"/>
-          <w:color w:val="000000"/>
-          <w:sz w:val="22"/>
-          <w:szCs w:val="22"/>
-          <w:bdr w:val="none" w:sz="0" w:space="0" w:color="auto" w:frame="1"/>
-          <w:shd w:val="clear" w:color="auto" w:fill="FFFFFF"/>
-        </w:rPr>
-        <w:t>BeagleBone</w:t>
-      </w:r>
-      <w:proofErr w:type="spellEnd"/>
-      <w:r>
-        <w:rPr>
-          <w:rFonts w:asciiTheme="minorHAnsi" w:hAnsiTheme="minorHAnsi" w:cstheme="minorHAnsi"/>
-          <w:color w:val="000000"/>
-          <w:sz w:val="22"/>
-          <w:szCs w:val="22"/>
-          <w:bdr w:val="none" w:sz="0" w:space="0" w:color="auto" w:frame="1"/>
-          <w:shd w:val="clear" w:color="auto" w:fill="FFFFFF"/>
-        </w:rPr>
-        <w:t xml:space="preserve"> Black OS: Debian-C </w:t>
-      </w:r>
-    </w:p>
-    <w:p>
-      <w:pPr>
-        <w:pStyle w:val="NormalWeb"/>
-        <w:numPr>
-          <w:ilvl w:val="0"/>
-          <w:numId w:val="10"/>
-        </w:numPr>
-        <w:shd w:val="clear" w:color="auto" w:fill="FFFFFF"/>
-        <w:spacing w:before="0" w:beforeAutospacing="0" w:after="0" w:afterAutospacing="0"/>
-        <w:textAlignment w:val="baseline"/>
-        <w:rPr>
-          <w:rFonts w:asciiTheme="minorHAnsi" w:hAnsiTheme="minorHAnsi" w:cstheme="minorHAnsi"/>
-          <w:color w:val="201F1E"/>
-          <w:sz w:val="22"/>
-          <w:szCs w:val="22"/>
-        </w:rPr>
-      </w:pPr>
-      <w:proofErr w:type="spellStart"/>
-      <w:r>
-        <w:rPr>
-          <w:rFonts w:asciiTheme="minorHAnsi" w:hAnsiTheme="minorHAnsi" w:cstheme="minorHAnsi"/>
-          <w:color w:val="000000"/>
-          <w:sz w:val="22"/>
-          <w:szCs w:val="22"/>
-          <w:bdr w:val="none" w:sz="0" w:space="0" w:color="auto" w:frame="1"/>
-          <w:shd w:val="clear" w:color="auto" w:fill="FFFFFF"/>
-        </w:rPr>
-        <w:t>BeagleBone</w:t>
-      </w:r>
-      <w:proofErr w:type="spellEnd"/>
-      <w:r>
-        <w:rPr>
-          <w:rFonts w:asciiTheme="minorHAnsi" w:hAnsiTheme="minorHAnsi" w:cstheme="minorHAnsi"/>
-          <w:color w:val="000000"/>
-          <w:sz w:val="22"/>
-          <w:szCs w:val="22"/>
-          <w:bdr w:val="none" w:sz="0" w:space="0" w:color="auto" w:frame="1"/>
-          <w:shd w:val="clear" w:color="auto" w:fill="FFFFFF"/>
-        </w:rPr>
-        <w:t xml:space="preserve"> Black OS:  fedora</w:t>
-      </w:r>
+          <w:bdr w:val="none" w:sz="0" w:space="0" w:color="auto" w:frame="1"/>
+        </w:rPr>
+      </w:pPr>
     </w:p>
     <w:p>
       <w:pPr>
@@ -3402,23 +2875,18 @@
           <w:szCs w:val="22"/>
           <w:bdr w:val="none" w:sz="0" w:space="0" w:color="auto" w:frame="1"/>
         </w:rPr>
-        <w:t> </w:t>
-      </w:r>
-    </w:p>
-    <w:p>
-      <w:pPr>
-        <w:pStyle w:val="NormalWeb"/>
-        <w:shd w:val="clear" w:color="auto" w:fill="FFFFFF"/>
-        <w:spacing w:before="0" w:beforeAutospacing="0" w:after="0" w:afterAutospacing="0"/>
-        <w:jc w:val="both"/>
-        <w:textAlignment w:val="baseline"/>
-        <w:rPr>
-          <w:rFonts w:asciiTheme="minorHAnsi" w:hAnsiTheme="minorHAnsi" w:cstheme="minorHAnsi"/>
-          <w:color w:val="201F1E"/>
+        <w:t xml:space="preserve">Expected </w:t>
+      </w:r>
+      <w:r>
+        <w:rPr>
+          <w:rFonts w:asciiTheme="minorHAnsi" w:hAnsiTheme="minorHAnsi" w:cstheme="minorHAnsi"/>
+          <w:color w:val="000000"/>
           <w:sz w:val="22"/>
           <w:szCs w:val="22"/>
-        </w:rPr>
-      </w:pPr>
+          <w:bdr w:val="none" w:sz="0" w:space="0" w:color="auto" w:frame="1"/>
+        </w:rPr>
+        <w:t>workload</w:t>
+      </w:r>
       <w:r>
         <w:rPr>
           <w:rFonts w:asciiTheme="minorHAnsi" w:hAnsiTheme="minorHAnsi" w:cstheme="minorHAnsi"/>
@@ -3427,7 +2895,7 @@
           <w:szCs w:val="22"/>
           <w:bdr w:val="none" w:sz="0" w:space="0" w:color="auto" w:frame="1"/>
         </w:rPr>
-        <w:t>T</w:t>
+        <w:t xml:space="preserve">: </w:t>
       </w:r>
       <w:r>
         <w:rPr>
@@ -3437,7 +2905,7 @@
           <w:szCs w:val="22"/>
           <w:bdr w:val="none" w:sz="0" w:space="0" w:color="auto" w:frame="1"/>
         </w:rPr>
-        <w:t xml:space="preserve">he intern </w:t>
+        <w:t>3</w:t>
       </w:r>
       <w:r>
         <w:rPr>
@@ -3447,9 +2915,8 @@
           <w:szCs w:val="22"/>
           <w:bdr w:val="none" w:sz="0" w:space="0" w:color="auto" w:frame="1"/>
         </w:rPr>
-        <w:t xml:space="preserve">will test the customized VM image upload and usage part in </w:t>
-      </w:r>
-      <w:proofErr w:type="gramStart"/>
+        <w:t xml:space="preserve"> day/</w:t>
+      </w:r>
       <w:r>
         <w:rPr>
           <w:rFonts w:asciiTheme="minorHAnsi" w:hAnsiTheme="minorHAnsi" w:cstheme="minorHAnsi"/>
@@ -3458,7 +2925,7 @@
           <w:szCs w:val="22"/>
           <w:bdr w:val="none" w:sz="0" w:space="0" w:color="auto" w:frame="1"/>
         </w:rPr>
-        <w:t>Open</w:t>
+        <w:t>week, total</w:t>
       </w:r>
       <w:r>
         <w:rPr>
@@ -3468,7 +2935,7 @@
           <w:szCs w:val="22"/>
           <w:bdr w:val="none" w:sz="0" w:space="0" w:color="auto" w:frame="1"/>
         </w:rPr>
-        <w:t>S</w:t>
+        <w:t xml:space="preserve"> </w:t>
       </w:r>
       <w:r>
         <w:rPr>
@@ -3478,9 +2945,8 @@
           <w:szCs w:val="22"/>
           <w:bdr w:val="none" w:sz="0" w:space="0" w:color="auto" w:frame="1"/>
         </w:rPr>
-        <w:t>tack[</w:t>
-      </w:r>
-      <w:proofErr w:type="gramEnd"/>
+        <w:t>12</w:t>
+      </w:r>
       <w:r>
         <w:rPr>
           <w:rFonts w:asciiTheme="minorHAnsi" w:hAnsiTheme="minorHAnsi" w:cstheme="minorHAnsi"/>
@@ -3489,196 +2955,7 @@
           <w:szCs w:val="22"/>
           <w:bdr w:val="none" w:sz="0" w:space="0" w:color="auto" w:frame="1"/>
         </w:rPr>
-        <w:t>Beta]</w:t>
-      </w:r>
-      <w:r>
-        <w:rPr>
-          <w:rFonts w:asciiTheme="minorHAnsi" w:hAnsiTheme="minorHAnsi" w:cstheme="minorHAnsi"/>
-          <w:color w:val="000000"/>
-          <w:sz w:val="22"/>
-          <w:szCs w:val="22"/>
-          <w:bdr w:val="none" w:sz="0" w:space="0" w:color="auto" w:frame="1"/>
-        </w:rPr>
-        <w:t xml:space="preserve"> and</w:t>
-      </w:r>
-      <w:r>
-        <w:rPr>
-          <w:rFonts w:asciiTheme="minorHAnsi" w:hAnsiTheme="minorHAnsi" w:cstheme="minorHAnsi"/>
-          <w:color w:val="000000"/>
-          <w:sz w:val="22"/>
-          <w:szCs w:val="22"/>
-          <w:bdr w:val="none" w:sz="0" w:space="0" w:color="auto" w:frame="1"/>
-        </w:rPr>
-        <w:t xml:space="preserve"> create</w:t>
-      </w:r>
-      <w:r>
-        <w:rPr>
-          <w:rFonts w:asciiTheme="minorHAnsi" w:hAnsiTheme="minorHAnsi" w:cstheme="minorHAnsi"/>
-          <w:color w:val="000000"/>
-          <w:sz w:val="22"/>
-          <w:szCs w:val="22"/>
-          <w:bdr w:val="none" w:sz="0" w:space="0" w:color="auto" w:frame="1"/>
-        </w:rPr>
-        <w:t xml:space="preserve"> a</w:t>
-      </w:r>
-      <w:r>
-        <w:rPr>
-          <w:rFonts w:asciiTheme="minorHAnsi" w:hAnsiTheme="minorHAnsi" w:cstheme="minorHAnsi"/>
-          <w:color w:val="000000"/>
-          <w:sz w:val="22"/>
-          <w:szCs w:val="22"/>
-          <w:bdr w:val="none" w:sz="0" w:space="0" w:color="auto" w:frame="1"/>
-        </w:rPr>
-        <w:t xml:space="preserve"> report about the detail steps </w:t>
-      </w:r>
-      <w:r>
-        <w:rPr>
-          <w:rFonts w:asciiTheme="minorHAnsi" w:hAnsiTheme="minorHAnsi" w:cstheme="minorHAnsi"/>
-          <w:color w:val="000000"/>
-          <w:sz w:val="22"/>
-          <w:szCs w:val="22"/>
-          <w:bdr w:val="none" w:sz="0" w:space="0" w:color="auto" w:frame="1"/>
-        </w:rPr>
-        <w:t xml:space="preserve">for </w:t>
-      </w:r>
-      <w:r>
-        <w:rPr>
-          <w:rFonts w:asciiTheme="minorHAnsi" w:hAnsiTheme="minorHAnsi" w:cstheme="minorHAnsi"/>
-          <w:color w:val="000000"/>
-          <w:sz w:val="22"/>
-          <w:szCs w:val="22"/>
-          <w:bdr w:val="none" w:sz="0" w:space="0" w:color="auto" w:frame="1"/>
-        </w:rPr>
-        <w:t xml:space="preserve">how to build these images. The created </w:t>
-      </w:r>
-      <w:r>
-        <w:rPr>
-          <w:rFonts w:asciiTheme="minorHAnsi" w:hAnsiTheme="minorHAnsi" w:cstheme="minorHAnsi"/>
-          <w:color w:val="000000"/>
-          <w:sz w:val="22"/>
-          <w:szCs w:val="22"/>
-          <w:bdr w:val="none" w:sz="0" w:space="0" w:color="auto" w:frame="1"/>
-        </w:rPr>
-        <w:t>VM</w:t>
-      </w:r>
-      <w:r>
-        <w:rPr>
-          <w:rFonts w:asciiTheme="minorHAnsi" w:hAnsiTheme="minorHAnsi" w:cstheme="minorHAnsi"/>
-          <w:color w:val="000000"/>
-          <w:sz w:val="22"/>
-          <w:szCs w:val="22"/>
-          <w:bdr w:val="none" w:sz="0" w:space="0" w:color="auto" w:frame="1"/>
-        </w:rPr>
-        <w:t xml:space="preserve"> </w:t>
-      </w:r>
-      <w:r>
-        <w:rPr>
-          <w:rFonts w:asciiTheme="minorHAnsi" w:hAnsiTheme="minorHAnsi" w:cstheme="minorHAnsi"/>
-          <w:color w:val="000000"/>
-          <w:sz w:val="22"/>
-          <w:szCs w:val="22"/>
-          <w:bdr w:val="none" w:sz="0" w:space="0" w:color="auto" w:frame="1"/>
-        </w:rPr>
-        <w:t xml:space="preserve">images </w:t>
-      </w:r>
-      <w:r>
-        <w:rPr>
-          <w:rFonts w:asciiTheme="minorHAnsi" w:hAnsiTheme="minorHAnsi" w:cstheme="minorHAnsi"/>
-          <w:color w:val="000000"/>
-          <w:sz w:val="22"/>
-          <w:szCs w:val="22"/>
-          <w:bdr w:val="none" w:sz="0" w:space="0" w:color="auto" w:frame="1"/>
-        </w:rPr>
-        <w:t>can be used in the future OT/IOT security testbed. </w:t>
-      </w:r>
-    </w:p>
-    <w:p>
-      <w:pPr>
-        <w:pStyle w:val="NormalWeb"/>
-        <w:shd w:val="clear" w:color="auto" w:fill="FFFFFF"/>
-        <w:spacing w:before="0" w:beforeAutospacing="0" w:after="0" w:afterAutospacing="0"/>
-        <w:jc w:val="both"/>
-        <w:textAlignment w:val="baseline"/>
-        <w:rPr>
-          <w:rFonts w:asciiTheme="minorHAnsi" w:hAnsiTheme="minorHAnsi" w:cstheme="minorHAnsi"/>
-          <w:color w:val="201F1E"/>
-          <w:sz w:val="22"/>
-          <w:szCs w:val="22"/>
-        </w:rPr>
-      </w:pPr>
-      <w:r>
-        <w:rPr>
-          <w:rFonts w:asciiTheme="minorHAnsi" w:hAnsiTheme="minorHAnsi" w:cstheme="minorHAnsi"/>
-          <w:color w:val="000000"/>
-          <w:sz w:val="22"/>
-          <w:szCs w:val="22"/>
-          <w:bdr w:val="none" w:sz="0" w:space="0" w:color="auto" w:frame="1"/>
-        </w:rPr>
-        <w:t> </w:t>
-      </w:r>
-    </w:p>
-    <w:p>
-      <w:pPr>
-        <w:pStyle w:val="NormalWeb"/>
-        <w:shd w:val="clear" w:color="auto" w:fill="FFFFFF"/>
-        <w:spacing w:before="0" w:beforeAutospacing="0" w:after="0" w:afterAutospacing="0"/>
-        <w:textAlignment w:val="baseline"/>
-        <w:rPr>
-          <w:rFonts w:asciiTheme="minorHAnsi" w:hAnsiTheme="minorHAnsi" w:cstheme="minorHAnsi"/>
-          <w:color w:val="201F1E"/>
-          <w:sz w:val="22"/>
-          <w:szCs w:val="22"/>
-        </w:rPr>
-      </w:pPr>
-      <w:r>
-        <w:rPr>
-          <w:rFonts w:asciiTheme="minorHAnsi" w:hAnsiTheme="minorHAnsi" w:cstheme="minorHAnsi"/>
-          <w:color w:val="000000"/>
-          <w:sz w:val="22"/>
-          <w:szCs w:val="22"/>
-          <w:bdr w:val="none" w:sz="0" w:space="0" w:color="auto" w:frame="1"/>
-        </w:rPr>
-        <w:t xml:space="preserve">Expected </w:t>
-      </w:r>
-      <w:r>
-        <w:rPr>
-          <w:rFonts w:asciiTheme="minorHAnsi" w:hAnsiTheme="minorHAnsi" w:cstheme="minorHAnsi"/>
-          <w:color w:val="000000"/>
-          <w:sz w:val="22"/>
-          <w:szCs w:val="22"/>
-          <w:bdr w:val="none" w:sz="0" w:space="0" w:color="auto" w:frame="1"/>
-        </w:rPr>
-        <w:t>workload</w:t>
-      </w:r>
-      <w:r>
-        <w:rPr>
-          <w:rFonts w:asciiTheme="minorHAnsi" w:hAnsiTheme="minorHAnsi" w:cstheme="minorHAnsi"/>
-          <w:color w:val="000000"/>
-          <w:sz w:val="22"/>
-          <w:szCs w:val="22"/>
-          <w:bdr w:val="none" w:sz="0" w:space="0" w:color="auto" w:frame="1"/>
-        </w:rPr>
-        <w:t>: 0.5 day/</w:t>
-      </w:r>
-      <w:r>
-        <w:rPr>
-          <w:rFonts w:asciiTheme="minorHAnsi" w:hAnsiTheme="minorHAnsi" w:cstheme="minorHAnsi"/>
-          <w:color w:val="000000"/>
-          <w:sz w:val="22"/>
-          <w:szCs w:val="22"/>
-          <w:bdr w:val="none" w:sz="0" w:space="0" w:color="auto" w:frame="1"/>
-        </w:rPr>
-        <w:t>week, total</w:t>
-      </w:r>
-      <w:r>
-        <w:rPr>
-          <w:rFonts w:asciiTheme="minorHAnsi" w:hAnsiTheme="minorHAnsi" w:cstheme="minorHAnsi"/>
-          <w:color w:val="000000"/>
-          <w:sz w:val="22"/>
-          <w:szCs w:val="22"/>
-          <w:bdr w:val="none" w:sz="0" w:space="0" w:color="auto" w:frame="1"/>
-        </w:rPr>
-        <w:t xml:space="preserve"> 6 weeks.</w:t>
+        <w:t xml:space="preserve"> weeks.</w:t>
       </w:r>
     </w:p>
     <w:p>
@@ -3731,11 +3008,6 @@
         </w:rPr>
         <w:t>Goal</w:t>
       </w:r>
-    </w:p>
-    <w:p>
-      <w:pPr>
-        <w:jc w:val="both"/>
-      </w:pPr>
     </w:p>
     <w:p>
       <w:pPr>
@@ -3780,7 +3052,44 @@
         <w:jc w:val="both"/>
       </w:pPr>
       <w:r>
-        <w:t xml:space="preserve">Provide a VM image manual/dictionary to listed down all the VM detail information. </w:t>
+        <w:t xml:space="preserve">Provide </w:t>
+      </w:r>
+      <w:r>
+        <w:t xml:space="preserve">at </w:t>
+      </w:r>
+      <w:r>
+        <w:t>least</w:t>
+      </w:r>
+      <w:r>
+        <w:t xml:space="preserve"> 4 workable modules of </w:t>
+      </w:r>
+      <w:r>
+        <w:rPr>
+          <w:rFonts w:cstheme="minorHAnsi"/>
+          <w:b/>
+          <w:bCs/>
+          <w:color w:val="000000"/>
+          <w:bdr w:val="none" w:sz="0" w:space="0" w:color="auto" w:frame="1"/>
+        </w:rPr>
+        <w:t xml:space="preserve">CTI Report Analyser </w:t>
+      </w:r>
+      <w:r>
+        <w:rPr>
+          <w:rFonts w:cstheme="minorHAnsi"/>
+          <w:b/>
+          <w:bCs/>
+        </w:rPr>
+        <w:t>Application UI</w:t>
+      </w:r>
+      <w:r>
+        <w:rPr>
+          <w:rFonts w:cstheme="minorHAnsi"/>
+          <w:b/>
+          <w:bCs/>
+          <w:color w:val="000000"/>
+          <w:bdr w:val="none" w:sz="0" w:space="0" w:color="auto" w:frame="1"/>
+        </w:rPr>
+        <w:t>.</w:t>
       </w:r>
     </w:p>
     <w:p>
@@ -3793,10 +3102,60 @@
         <w:jc w:val="both"/>
       </w:pPr>
       <w:r>
-        <w:t>Provide a Linus shell script to list down all the all the information about the OS/VM</w:t>
-      </w:r>
-      <w:r>
-        <w:t xml:space="preserve">. </w:t>
+        <w:rPr>
+          <w:rFonts w:cstheme="minorHAnsi"/>
+          <w:b/>
+          <w:bCs/>
+          <w:color w:val="000000"/>
+          <w:bdr w:val="none" w:sz="0" w:space="0" w:color="auto" w:frame="1"/>
+        </w:rPr>
+        <w:t xml:space="preserve">[Optional] </w:t>
+      </w:r>
+      <w:r>
+        <w:rPr>
+          <w:rFonts w:cstheme="minorHAnsi"/>
+          <w:b/>
+          <w:bCs/>
+          <w:color w:val="000000"/>
+          <w:bdr w:val="none" w:sz="0" w:space="0" w:color="auto" w:frame="1"/>
+        </w:rPr>
+        <w:t xml:space="preserve">Provide the </w:t>
+      </w:r>
+      <w:r>
+        <w:rPr>
+          <w:rFonts w:cstheme="minorHAnsi"/>
+          <w:b/>
+          <w:bCs/>
+          <w:color w:val="000000"/>
+          <w:bdr w:val="none" w:sz="0" w:space="0" w:color="auto" w:frame="1"/>
+        </w:rPr>
+        <w:t xml:space="preserve">CTI Report Analyser </w:t>
+      </w:r>
+      <w:r>
+        <w:rPr>
+          <w:rFonts w:cstheme="minorHAnsi"/>
+          <w:b/>
+          <w:bCs/>
+        </w:rPr>
+        <w:t xml:space="preserve">Web </w:t>
+      </w:r>
+      <w:r>
+        <w:rPr>
+          <w:rFonts w:cstheme="minorHAnsi"/>
+          <w:b/>
+          <w:bCs/>
+        </w:rPr>
+        <w:t>UI</w:t>
+      </w:r>
+      <w:r>
+        <w:rPr>
+          <w:rFonts w:cstheme="minorHAnsi"/>
+          <w:b/>
+          <w:bCs/>
+          <w:color w:val="000000"/>
+          <w:bdr w:val="none" w:sz="0" w:space="0" w:color="auto" w:frame="1"/>
+        </w:rPr>
+        <w:t xml:space="preserve"> and the webhost program.</w:t>
       </w:r>
     </w:p>
     <w:p>
@@ -3809,123 +3168,11 @@
         <w:jc w:val="both"/>
       </w:pPr>
       <w:r>
-        <w:t xml:space="preserve">Provide a Windows </w:t>
-      </w:r>
-      <w:proofErr w:type="spellStart"/>
-      <w:r>
-        <w:t>cmd</w:t>
-      </w:r>
-      <w:proofErr w:type="spellEnd"/>
-      <w:r>
-        <w:t xml:space="preserve"> script file to list down all the information about the </w:t>
-      </w:r>
-      <w:r>
-        <w:t>W</w:t>
-      </w:r>
-      <w:r>
-        <w:t>indows VM.</w:t>
-      </w:r>
-    </w:p>
-    <w:p>
-      <w:pPr>
-        <w:pStyle w:val="ListParagraph"/>
-        <w:numPr>
-          <w:ilvl w:val="0"/>
-          <w:numId w:val="4"/>
-        </w:numPr>
-        <w:jc w:val="both"/>
-      </w:pPr>
-      <w:r>
-        <w:t xml:space="preserve">Provide more than </w:t>
-      </w:r>
-      <w:r>
-        <w:t>3</w:t>
-      </w:r>
-      <w:r>
-        <w:t xml:space="preserve"> </w:t>
-      </w:r>
-      <w:r>
-        <w:t>embedded</w:t>
-      </w:r>
-      <w:r>
-        <w:t xml:space="preserve"> </w:t>
-      </w:r>
-      <w:r>
-        <w:t xml:space="preserve">system </w:t>
-      </w:r>
-      <w:r>
-        <w:t>VM image</w:t>
-      </w:r>
-      <w:r>
-        <w:t>.</w:t>
-      </w:r>
-      <w:r>
-        <w:t xml:space="preserve"> </w:t>
-      </w:r>
-    </w:p>
-    <w:p>
-      <w:pPr>
-        <w:pStyle w:val="ListParagraph"/>
-        <w:numPr>
-          <w:ilvl w:val="0"/>
-          <w:numId w:val="4"/>
-        </w:numPr>
-        <w:jc w:val="both"/>
-      </w:pPr>
-      <w:r>
-        <w:t xml:space="preserve">Provide a </w:t>
-      </w:r>
-      <w:r>
-        <w:t>m</w:t>
-      </w:r>
-      <w:r>
-        <w:t xml:space="preserve">anual about building a VM image. </w:t>
-      </w:r>
-    </w:p>
-    <w:p>
-      <w:pPr>
-        <w:pStyle w:val="ListParagraph"/>
-        <w:numPr>
-          <w:ilvl w:val="0"/>
-          <w:numId w:val="4"/>
-        </w:numPr>
-        <w:jc w:val="both"/>
-      </w:pPr>
-      <w:r>
-        <w:t xml:space="preserve">Provide a general report </w:t>
-      </w:r>
-      <w:r>
-        <w:t xml:space="preserve">and presentation </w:t>
-      </w:r>
-      <w:r>
-        <w:t>about the task implement</w:t>
-      </w:r>
-      <w:r>
-        <w:t xml:space="preserve">. </w:t>
-      </w:r>
-    </w:p>
-    <w:p>
-      <w:pPr>
-        <w:pStyle w:val="ListParagraph"/>
-        <w:numPr>
-          <w:ilvl w:val="0"/>
-          <w:numId w:val="4"/>
-        </w:numPr>
-        <w:jc w:val="both"/>
-      </w:pPr>
-      <w:r>
         <w:t xml:space="preserve">[Optional] </w:t>
       </w:r>
       <w:r>
         <w:t xml:space="preserve">Provide a knowledge sharing doc to share with other intern about the learning experience. </w:t>
       </w:r>
-    </w:p>
-    <w:p>
-      <w:pPr>
-        <w:pStyle w:val="ListParagraph"/>
-        <w:ind w:left="360"/>
-        <w:jc w:val="both"/>
-      </w:pPr>
     </w:p>
     <w:p>
       <w:pPr>
@@ -3963,7 +3210,19 @@
         <w:rPr>
           <w:rFonts w:cstheme="minorHAnsi"/>
         </w:rPr>
-        <w:t>OpenStackVM_Testing_Intern.docx</w:t>
+        <w:t>CTI Report Analyser Application UI</w:t>
+      </w:r>
+      <w:r>
+        <w:rPr>
+          <w:rFonts w:cstheme="minorHAnsi"/>
+        </w:rPr>
+        <w:t xml:space="preserve"> </w:t>
+      </w:r>
+      <w:r>
+        <w:rPr>
+          <w:rFonts w:cstheme="minorHAnsi"/>
+        </w:rPr>
+        <w:t>_Intern.docx</w:t>
       </w:r>
     </w:p>
     <w:p>
@@ -4021,7 +3280,19 @@
         <w:rPr>
           <w:rFonts w:cstheme="minorHAnsi"/>
         </w:rPr>
-        <w:t>OpenStackVM_Testing_final_report.doc</w:t>
+        <w:t>CTI Report Analyser Application UI</w:t>
+      </w:r>
+      <w:r>
+        <w:rPr>
+          <w:rFonts w:cstheme="minorHAnsi"/>
+        </w:rPr>
+        <w:t xml:space="preserve"> </w:t>
+      </w:r>
+      <w:r>
+        <w:rPr>
+          <w:rFonts w:cstheme="minorHAnsi"/>
+        </w:rPr>
+        <w:t>_final_report.doc</w:t>
       </w:r>
     </w:p>
     <w:p>
@@ -4052,161 +3323,19 @@
         <w:rPr>
           <w:rFonts w:cstheme="minorHAnsi"/>
         </w:rPr>
-        <w:t>OpenStackVM_Testing_final_report.pptx</w:t>
-      </w:r>
-    </w:p>
-    <w:p>
-      <w:pPr>
-        <w:pStyle w:val="ListParagraph"/>
-        <w:numPr>
-          <w:ilvl w:val="0"/>
-          <w:numId w:val="17"/>
-        </w:numPr>
-        <w:jc w:val="both"/>
-        <w:rPr>
-          <w:rFonts w:cstheme="minorHAnsi"/>
-        </w:rPr>
-      </w:pPr>
-      <w:r>
-        <w:rPr>
-          <w:rFonts w:cstheme="minorHAnsi"/>
-        </w:rPr>
-        <w:t>L</w:t>
-      </w:r>
-      <w:r>
-        <w:rPr>
-          <w:rFonts w:cstheme="minorHAnsi"/>
-        </w:rPr>
-        <w:t>inux system information scan shell script</w:t>
-      </w:r>
-      <w:r>
-        <w:rPr>
-          <w:rFonts w:cstheme="minorHAnsi"/>
-        </w:rPr>
-        <w:t>: L</w:t>
-      </w:r>
-      <w:r>
-        <w:rPr>
-          <w:rFonts w:cstheme="minorHAnsi"/>
-        </w:rPr>
-        <w:t>inux_sys_checker.sh</w:t>
-      </w:r>
-    </w:p>
-    <w:p>
-      <w:pPr>
-        <w:pStyle w:val="ListParagraph"/>
-        <w:numPr>
-          <w:ilvl w:val="0"/>
-          <w:numId w:val="17"/>
-        </w:numPr>
-        <w:jc w:val="both"/>
-        <w:rPr>
-          <w:rFonts w:cstheme="minorHAnsi"/>
-        </w:rPr>
-      </w:pPr>
-      <w:r>
-        <w:rPr>
-          <w:rFonts w:cstheme="minorHAnsi"/>
-        </w:rPr>
-        <w:t>Windows system information scan shell script</w:t>
-      </w:r>
-      <w:r>
-        <w:rPr>
-          <w:rFonts w:cstheme="minorHAnsi"/>
-        </w:rPr>
-        <w:t xml:space="preserve">: </w:t>
-      </w:r>
-      <w:r>
-        <w:rPr>
-          <w:rFonts w:cstheme="minorHAnsi"/>
-        </w:rPr>
-        <w:t xml:space="preserve">win_sys_checker.bat  </w:t>
-      </w:r>
-    </w:p>
-    <w:p>
-      <w:pPr>
-        <w:pStyle w:val="ListParagraph"/>
-        <w:numPr>
-          <w:ilvl w:val="0"/>
-          <w:numId w:val="17"/>
-        </w:numPr>
-        <w:jc w:val="both"/>
-        <w:rPr>
-          <w:rFonts w:cstheme="minorHAnsi"/>
-        </w:rPr>
-      </w:pPr>
-      <w:r>
-        <w:rPr>
-          <w:rFonts w:cstheme="minorHAnsi"/>
-        </w:rPr>
-        <w:t>Open</w:t>
-      </w:r>
-      <w:r>
-        <w:rPr>
-          <w:rFonts w:cstheme="minorHAnsi"/>
-        </w:rPr>
-        <w:t>S</w:t>
-      </w:r>
-      <w:r>
-        <w:rPr>
-          <w:rFonts w:cstheme="minorHAnsi"/>
-        </w:rPr>
-        <w:t>tack VM introduction manual</w:t>
-      </w:r>
-      <w:r>
-        <w:rPr>
-          <w:rFonts w:cstheme="minorHAnsi"/>
-        </w:rPr>
-        <w:t xml:space="preserve">: </w:t>
-      </w:r>
-      <w:r>
-        <w:rPr>
-          <w:rFonts w:cstheme="minorHAnsi"/>
-        </w:rPr>
-        <w:t>OpenStack_Beta_VM_manual.doc</w:t>
-      </w:r>
-    </w:p>
-    <w:p>
-      <w:pPr>
-        <w:pStyle w:val="ListParagraph"/>
-        <w:numPr>
-          <w:ilvl w:val="0"/>
-          <w:numId w:val="17"/>
-        </w:numPr>
-        <w:jc w:val="both"/>
-        <w:rPr>
-          <w:rFonts w:cstheme="minorHAnsi"/>
-        </w:rPr>
-      </w:pPr>
-      <w:r>
-        <w:rPr>
-          <w:rFonts w:cstheme="minorHAnsi"/>
-        </w:rPr>
-        <w:t>Open</w:t>
-      </w:r>
-      <w:r>
-        <w:rPr>
-          <w:rFonts w:cstheme="minorHAnsi"/>
-        </w:rPr>
-        <w:t>S</w:t>
-      </w:r>
-      <w:r>
-        <w:rPr>
-          <w:rFonts w:cstheme="minorHAnsi"/>
-        </w:rPr>
-        <w:t>tack VM introduction creation steps manual</w:t>
-      </w:r>
-      <w:r>
-        <w:rPr>
-          <w:rFonts w:cstheme="minorHAnsi"/>
-        </w:rPr>
-        <w:t xml:space="preserve">: </w:t>
-      </w:r>
-      <w:r>
-        <w:rPr>
-          <w:rFonts w:cstheme="minorHAnsi"/>
-        </w:rPr>
-        <w:t xml:space="preserve">OpenStack_Image_creation_manual.doc   </w:t>
+        <w:t>CTI Report Analyser Application UI</w:t>
+      </w:r>
+      <w:r>
+        <w:rPr>
+          <w:rFonts w:cstheme="minorHAnsi"/>
+        </w:rPr>
+        <w:t xml:space="preserve"> </w:t>
+      </w:r>
+      <w:r>
+        <w:rPr>
+          <w:rFonts w:cstheme="minorHAnsi"/>
+        </w:rPr>
+        <w:t>_final_report.pptx</w:t>
       </w:r>
     </w:p>
     <w:p>
@@ -4312,13 +3441,13 @@
         <w:tblLook w:val="04A0" w:firstRow="1" w:lastRow="0" w:firstColumn="1" w:lastColumn="0" w:noHBand="0" w:noVBand="1"/>
       </w:tblPr>
       <w:tblGrid>
-        <w:gridCol w:w="1473"/>
-        <w:gridCol w:w="7543"/>
+        <w:gridCol w:w="1480"/>
+        <w:gridCol w:w="7536"/>
       </w:tblGrid>
       <w:tr>
         <w:tc>
           <w:tcPr>
-            <w:tcW w:w="1526" w:type="dxa"/>
+            <w:tcW w:w="1480" w:type="dxa"/>
           </w:tcPr>
           <w:p>
             <w:pPr>
@@ -4340,7 +3469,7 @@
         </w:tc>
         <w:tc>
           <w:tcPr>
-            <w:tcW w:w="7716" w:type="dxa"/>
+            <w:tcW w:w="7536" w:type="dxa"/>
           </w:tcPr>
           <w:p>
             <w:pPr>
@@ -4372,7 +3501,7 @@
       <w:tr>
         <w:tc>
           <w:tcPr>
-            <w:tcW w:w="1526" w:type="dxa"/>
+            <w:tcW w:w="1480" w:type="dxa"/>
           </w:tcPr>
           <w:p>
             <w:pPr>
@@ -4392,7 +3521,7 @@
         </w:tc>
         <w:tc>
           <w:tcPr>
-            <w:tcW w:w="7716" w:type="dxa"/>
+            <w:tcW w:w="7536" w:type="dxa"/>
           </w:tcPr>
           <w:p>
             <w:pPr>
@@ -4564,7 +3693,7 @@
       <w:tr>
         <w:tc>
           <w:tcPr>
-            <w:tcW w:w="1526" w:type="dxa"/>
+            <w:tcW w:w="1480" w:type="dxa"/>
           </w:tcPr>
           <w:p>
             <w:pPr>
@@ -4584,7 +3713,7 @@
         </w:tc>
         <w:tc>
           <w:tcPr>
-            <w:tcW w:w="7716" w:type="dxa"/>
+            <w:tcW w:w="7536" w:type="dxa"/>
           </w:tcPr>
           <w:p>
             <w:pPr>
@@ -4603,63 +3732,21 @@
                 <w:rFonts w:cstheme="minorHAnsi"/>
                 <w:szCs w:val="21"/>
               </w:rPr>
-              <w:t xml:space="preserve">Read </w:t>
+              <w:t xml:space="preserve">Pick up the related API and programming </w:t>
             </w:r>
             <w:r>
               <w:rPr>
                 <w:rFonts w:cstheme="minorHAnsi"/>
                 <w:szCs w:val="21"/>
               </w:rPr>
-              <w:t xml:space="preserve">and try </w:t>
+              <w:t>knowledge.</w:t>
             </w:r>
             <w:r>
               <w:rPr>
                 <w:rFonts w:cstheme="minorHAnsi"/>
                 <w:szCs w:val="21"/>
               </w:rPr>
-              <w:t>the NCL document/</w:t>
-            </w:r>
-            <w:r>
-              <w:rPr>
-                <w:rFonts w:cstheme="minorHAnsi"/>
-                <w:szCs w:val="21"/>
-              </w:rPr>
-              <w:t>O</w:t>
-            </w:r>
-            <w:r>
-              <w:rPr>
-                <w:rFonts w:cstheme="minorHAnsi"/>
-                <w:szCs w:val="21"/>
-              </w:rPr>
-              <w:t>pen</w:t>
-            </w:r>
-            <w:r>
-              <w:rPr>
-                <w:rFonts w:cstheme="minorHAnsi"/>
-                <w:szCs w:val="21"/>
-              </w:rPr>
-              <w:t>S</w:t>
-            </w:r>
-            <w:r>
-              <w:rPr>
-                <w:rFonts w:cstheme="minorHAnsi"/>
-                <w:szCs w:val="21"/>
-              </w:rPr>
-              <w:t>tack</w:t>
-            </w:r>
-            <w:r>
-              <w:rPr>
-                <w:rFonts w:cstheme="minorHAnsi"/>
-                <w:szCs w:val="21"/>
-              </w:rPr>
-              <w:t xml:space="preserve"> manual</w:t>
-            </w:r>
-            <w:r>
-              <w:rPr>
-                <w:rFonts w:cstheme="minorHAnsi"/>
-                <w:szCs w:val="21"/>
-              </w:rPr>
-              <w:t xml:space="preserve">. </w:t>
+              <w:t xml:space="preserve"> </w:t>
             </w:r>
           </w:p>
           <w:p>
@@ -4679,14 +3766,14 @@
                 <w:rFonts w:cstheme="minorHAnsi"/>
                 <w:szCs w:val="21"/>
               </w:rPr>
-              <w:t>P</w:t>
+              <w:t>C</w:t>
             </w:r>
             <w:r>
               <w:rPr>
                 <w:rFonts w:cstheme="minorHAnsi"/>
                 <w:szCs w:val="21"/>
               </w:rPr>
-              <w:t>ick up the related knowledge</w:t>
+              <w:t>reate some simple test program during leaning.</w:t>
             </w:r>
           </w:p>
         </w:tc>
@@ -4694,7 +3781,7 @@
       <w:tr>
         <w:tc>
           <w:tcPr>
-            <w:tcW w:w="1526" w:type="dxa"/>
+            <w:tcW w:w="1480" w:type="dxa"/>
           </w:tcPr>
           <w:p>
             <w:pPr>
@@ -4714,7 +3801,7 @@
         </w:tc>
         <w:tc>
           <w:tcPr>
-            <w:tcW w:w="7716" w:type="dxa"/>
+            <w:tcW w:w="7536" w:type="dxa"/>
           </w:tcPr>
           <w:p>
             <w:pPr>
@@ -4750,12 +3837,32 @@
               <w:t>and continues knowledge learning if needed.</w:t>
             </w:r>
           </w:p>
+          <w:p>
+            <w:pPr>
+              <w:pStyle w:val="ListParagraph"/>
+              <w:numPr>
+                <w:ilvl w:val="0"/>
+                <w:numId w:val="14"/>
+              </w:numPr>
+              <w:rPr>
+                <w:rFonts w:cstheme="minorHAnsi"/>
+                <w:szCs w:val="21"/>
+              </w:rPr>
+            </w:pPr>
+            <w:r>
+              <w:rPr>
+                <w:rFonts w:cstheme="minorHAnsi"/>
+                <w:szCs w:val="21"/>
+              </w:rPr>
+              <w:t>Setup the main program on local computer.</w:t>
+            </w:r>
+          </w:p>
         </w:tc>
       </w:tr>
       <w:tr>
         <w:tc>
           <w:tcPr>
-            <w:tcW w:w="1526" w:type="dxa"/>
+            <w:tcW w:w="1480" w:type="dxa"/>
           </w:tcPr>
           <w:p>
             <w:pPr>
@@ -4782,7 +3889,7 @@
         </w:tc>
         <w:tc>
           <w:tcPr>
-            <w:tcW w:w="7716" w:type="dxa"/>
+            <w:tcW w:w="7536" w:type="dxa"/>
           </w:tcPr>
           <w:p>
             <w:pPr>
@@ -4801,57 +3908,14 @@
                 <w:rFonts w:cstheme="minorHAnsi"/>
                 <w:szCs w:val="21"/>
               </w:rPr>
-              <w:t>Finish the task 1 the main testing part</w:t>
+              <w:t>Program development</w:t>
             </w:r>
             <w:r>
               <w:rPr>
-                <w:rFonts w:cstheme="minorHAnsi"/>
+                <w:rFonts w:cstheme="minorHAnsi" w:hint="eastAsia"/>
                 <w:szCs w:val="21"/>
               </w:rPr>
-              <w:t>.</w:t>
-            </w:r>
-          </w:p>
-          <w:p>
-            <w:pPr>
-              <w:pStyle w:val="ListParagraph"/>
-              <w:numPr>
-                <w:ilvl w:val="0"/>
-                <w:numId w:val="14"/>
-              </w:numPr>
-              <w:rPr>
-                <w:rFonts w:cstheme="minorHAnsi"/>
-                <w:szCs w:val="21"/>
-              </w:rPr>
-            </w:pPr>
-            <w:r>
-              <w:rPr>
-                <w:rFonts w:cstheme="minorHAnsi"/>
-                <w:szCs w:val="21"/>
-              </w:rPr>
-              <w:t xml:space="preserve">Implement the test </w:t>
-            </w:r>
-            <w:proofErr w:type="gramStart"/>
-            <w:r>
-              <w:rPr>
-                <w:rFonts w:cstheme="minorHAnsi"/>
-                <w:szCs w:val="21"/>
-              </w:rPr>
-              <w:t>report.(</w:t>
-            </w:r>
-            <w:proofErr w:type="gramEnd"/>
-            <w:r>
-              <w:rPr>
-                <w:rFonts w:cstheme="minorHAnsi"/>
-                <w:szCs w:val="21"/>
-              </w:rPr>
-              <w:t>OpenStackVM_Testing_final_report.doc</w:t>
-            </w:r>
-            <w:r>
-              <w:rPr>
-                <w:rFonts w:cstheme="minorHAnsi"/>
-                <w:szCs w:val="21"/>
-              </w:rPr>
-              <w:t>)</w:t>
+              <w:t xml:space="preserve"> for main features.</w:t>
             </w:r>
           </w:p>
         </w:tc>
@@ -4859,7 +3923,7 @@
       <w:tr>
         <w:tc>
           <w:tcPr>
-            <w:tcW w:w="1526" w:type="dxa"/>
+            <w:tcW w:w="1480" w:type="dxa"/>
           </w:tcPr>
           <w:p>
             <w:pPr>
@@ -4900,28 +3964,8 @@
         </w:tc>
         <w:tc>
           <w:tcPr>
-            <w:tcW w:w="7716" w:type="dxa"/>
+            <w:tcW w:w="7536" w:type="dxa"/>
           </w:tcPr>
-          <w:p>
-            <w:pPr>
-              <w:pStyle w:val="ListParagraph"/>
-              <w:numPr>
-                <w:ilvl w:val="0"/>
-                <w:numId w:val="15"/>
-              </w:numPr>
-              <w:rPr>
-                <w:rFonts w:cstheme="minorHAnsi"/>
-                <w:szCs w:val="21"/>
-              </w:rPr>
-            </w:pPr>
-            <w:r>
-              <w:rPr>
-                <w:rFonts w:cstheme="minorHAnsi"/>
-                <w:szCs w:val="21"/>
-              </w:rPr>
-              <w:t>Finish the task 2 VM image creation.</w:t>
-            </w:r>
-          </w:p>
           <w:p>
             <w:pPr>
               <w:pStyle w:val="ListParagraph"/>
@@ -4940,28 +3984,14 @@
                 <w:rFonts w:cstheme="minorHAnsi"/>
                 <w:szCs w:val="21"/>
               </w:rPr>
-              <w:t xml:space="preserve">Implement the VM creation manual. </w:t>
+              <w:t>Program improvement</w:t>
             </w:r>
             <w:r>
               <w:rPr>
-                <w:rFonts w:cstheme="minorHAnsi"/>
+                <w:rFonts w:cstheme="minorHAnsi" w:hint="eastAsia"/>
                 <w:szCs w:val="21"/>
               </w:rPr>
-              <w:t>(</w:t>
-            </w:r>
-            <w:r>
-              <w:rPr>
-                <w:rFonts w:cstheme="minorHAnsi"/>
-                <w:szCs w:val="21"/>
-              </w:rPr>
-              <w:t>OpenStack_Image_creation_manual.doc</w:t>
-            </w:r>
-            <w:r>
-              <w:rPr>
-                <w:rFonts w:cstheme="minorHAnsi"/>
-                <w:szCs w:val="21"/>
-              </w:rPr>
-              <w:t>)</w:t>
+              <w:t xml:space="preserve"> and add new features.</w:t>
             </w:r>
           </w:p>
         </w:tc>
@@ -4969,7 +3999,7 @@
       <w:tr>
         <w:tc>
           <w:tcPr>
-            <w:tcW w:w="1526" w:type="dxa"/>
+            <w:tcW w:w="1480" w:type="dxa"/>
           </w:tcPr>
           <w:p>
             <w:pPr>
@@ -4983,13 +4013,14 @@
                 <w:rFonts w:cstheme="minorHAnsi"/>
                 <w:szCs w:val="21"/>
               </w:rPr>
+              <w:lastRenderedPageBreak/>
               <w:t>Week 10-12</w:t>
             </w:r>
           </w:p>
         </w:tc>
         <w:tc>
           <w:tcPr>
-            <w:tcW w:w="7716" w:type="dxa"/>
+            <w:tcW w:w="7536" w:type="dxa"/>
           </w:tcPr>
           <w:p>
             <w:pPr>
@@ -5008,21 +4039,7 @@
                 <w:rFonts w:cstheme="minorHAnsi"/>
                 <w:szCs w:val="21"/>
               </w:rPr>
-              <w:t xml:space="preserve">Finish all the </w:t>
-            </w:r>
-            <w:r>
-              <w:rPr>
-                <w:rFonts w:cstheme="minorHAnsi"/>
-                <w:szCs w:val="21"/>
-              </w:rPr>
-              <w:t>documents</w:t>
-            </w:r>
-            <w:r>
-              <w:rPr>
-                <w:rFonts w:cstheme="minorHAnsi"/>
-                <w:szCs w:val="21"/>
-              </w:rPr>
-              <w:t>.</w:t>
+              <w:t>Finish all the documents.</w:t>
             </w:r>
           </w:p>
           <w:p>
@@ -5042,21 +4059,7 @@
                 <w:rFonts w:cstheme="minorHAnsi"/>
                 <w:szCs w:val="21"/>
               </w:rPr>
-              <w:t xml:space="preserve">Short </w:t>
-            </w:r>
-            <w:r>
-              <w:rPr>
-                <w:rFonts w:cstheme="minorHAnsi"/>
-                <w:szCs w:val="21"/>
-              </w:rPr>
-              <w:t>presentation</w:t>
-            </w:r>
-            <w:r>
-              <w:rPr>
-                <w:rFonts w:cstheme="minorHAnsi"/>
-                <w:szCs w:val="21"/>
-              </w:rPr>
-              <w:t xml:space="preserve"> to the team. </w:t>
+              <w:t xml:space="preserve">Short presentation to the team. </w:t>
             </w:r>
           </w:p>
         </w:tc>
@@ -5129,21 +4132,6 @@
           <w:t>https://www.openstack.org/</w:t>
         </w:r>
       </w:hyperlink>
-    </w:p>
-    <w:p>
-      <w:pPr>
-        <w:jc w:val="both"/>
-      </w:pPr>
-    </w:p>
-    <w:p>
-      <w:pPr>
-        <w:jc w:val="both"/>
-      </w:pPr>
-    </w:p>
-    <w:p>
-      <w:pPr>
-        <w:jc w:val="both"/>
-      </w:pPr>
     </w:p>
     <w:p>
       <w:pPr>
@@ -5425,6 +4413,95 @@
     </w:lvl>
   </w:abstractNum>
   <w:abstractNum w:abstractNumId="2" w15:restartNumberingAfterBreak="0">
+    <w:nsid w:val="0BB13B25"/>
+    <w:multiLevelType w:val="hybridMultilevel"/>
+    <w:tmpl w:val="3CF27D28"/>
+    <w:lvl w:ilvl="0" w:tplc="80502058">
+      <w:start w:val="1"/>
+      <w:numFmt w:val="decimal"/>
+      <w:lvlText w:val="%1."/>
+      <w:lvlJc w:val="left"/>
+      <w:pPr>
+        <w:ind w:left="720" w:hanging="360"/>
+      </w:pPr>
+      <w:rPr>
+        <w:rFonts w:hint="default"/>
+      </w:rPr>
+    </w:lvl>
+    <w:lvl w:ilvl="1" w:tplc="48090019" w:tentative="1">
+      <w:start w:val="1"/>
+      <w:numFmt w:val="lowerLetter"/>
+      <w:lvlText w:val="%2."/>
+      <w:lvlJc w:val="left"/>
+      <w:pPr>
+        <w:ind w:left="1440" w:hanging="360"/>
+      </w:pPr>
+    </w:lvl>
+    <w:lvl w:ilvl="2" w:tplc="4809001B" w:tentative="1">
+      <w:start w:val="1"/>
+      <w:numFmt w:val="lowerRoman"/>
+      <w:lvlText w:val="%3."/>
+      <w:lvlJc w:val="right"/>
+      <w:pPr>
+        <w:ind w:left="2160" w:hanging="180"/>
+      </w:pPr>
+    </w:lvl>
+    <w:lvl w:ilvl="3" w:tplc="4809000F" w:tentative="1">
+      <w:start w:val="1"/>
+      <w:numFmt w:val="decimal"/>
+      <w:lvlText w:val="%4."/>
+      <w:lvlJc w:val="left"/>
+      <w:pPr>
+        <w:ind w:left="2880" w:hanging="360"/>
+      </w:pPr>
+    </w:lvl>
+    <w:lvl w:ilvl="4" w:tplc="48090019" w:tentative="1">
+      <w:start w:val="1"/>
+      <w:numFmt w:val="lowerLetter"/>
+      <w:lvlText w:val="%5."/>
+      <w:lvlJc w:val="left"/>
+      <w:pPr>
+        <w:ind w:left="3600" w:hanging="360"/>
+      </w:pPr>
+    </w:lvl>
+    <w:lvl w:ilvl="5" w:tplc="4809001B" w:tentative="1">
+      <w:start w:val="1"/>
+      <w:numFmt w:val="lowerRoman"/>
+      <w:lvlText w:val="%6."/>
+      <w:lvlJc w:val="right"/>
+      <w:pPr>
+        <w:ind w:left="4320" w:hanging="180"/>
+      </w:pPr>
+    </w:lvl>
+    <w:lvl w:ilvl="6" w:tplc="4809000F" w:tentative="1">
+      <w:start w:val="1"/>
+      <w:numFmt w:val="decimal"/>
+      <w:lvlText w:val="%7."/>
+      <w:lvlJc w:val="left"/>
+      <w:pPr>
+        <w:ind w:left="5040" w:hanging="360"/>
+      </w:pPr>
+    </w:lvl>
+    <w:lvl w:ilvl="7" w:tplc="48090019" w:tentative="1">
+      <w:start w:val="1"/>
+      <w:numFmt w:val="lowerLetter"/>
+      <w:lvlText w:val="%8."/>
+      <w:lvlJc w:val="left"/>
+      <w:pPr>
+        <w:ind w:left="5760" w:hanging="360"/>
+      </w:pPr>
+    </w:lvl>
+    <w:lvl w:ilvl="8" w:tplc="4809001B" w:tentative="1">
+      <w:start w:val="1"/>
+      <w:numFmt w:val="lowerRoman"/>
+      <w:lvlText w:val="%9."/>
+      <w:lvlJc w:val="right"/>
+      <w:pPr>
+        <w:ind w:left="6480" w:hanging="180"/>
+      </w:pPr>
+    </w:lvl>
+  </w:abstractNum>
+  <w:abstractNum w:abstractNumId="3" w15:restartNumberingAfterBreak="0">
     <w:nsid w:val="14E83721"/>
     <w:multiLevelType w:val="hybridMultilevel"/>
     <w:tmpl w:val="543E2324"/>
@@ -5513,7 +4590,7 @@
       </w:pPr>
     </w:lvl>
   </w:abstractNum>
-  <w:abstractNum w:abstractNumId="3" w15:restartNumberingAfterBreak="0">
+  <w:abstractNum w:abstractNumId="4" w15:restartNumberingAfterBreak="0">
     <w:nsid w:val="24FE6F5A"/>
     <w:multiLevelType w:val="hybridMultilevel"/>
     <w:tmpl w:val="3FAC1F40"/>
@@ -5602,7 +4679,7 @@
       </w:pPr>
     </w:lvl>
   </w:abstractNum>
-  <w:abstractNum w:abstractNumId="4" w15:restartNumberingAfterBreak="0">
+  <w:abstractNum w:abstractNumId="5" w15:restartNumberingAfterBreak="0">
     <w:nsid w:val="2812675E"/>
     <w:multiLevelType w:val="hybridMultilevel"/>
     <w:tmpl w:val="A3E28026"/>
@@ -5715,7 +4792,7 @@
       </w:rPr>
     </w:lvl>
   </w:abstractNum>
-  <w:abstractNum w:abstractNumId="5" w15:restartNumberingAfterBreak="0">
+  <w:abstractNum w:abstractNumId="6" w15:restartNumberingAfterBreak="0">
     <w:nsid w:val="2AF123C4"/>
     <w:multiLevelType w:val="hybridMultilevel"/>
     <w:tmpl w:val="4ADE761A"/>
@@ -5804,7 +4881,7 @@
       </w:pPr>
     </w:lvl>
   </w:abstractNum>
-  <w:abstractNum w:abstractNumId="6" w15:restartNumberingAfterBreak="0">
+  <w:abstractNum w:abstractNumId="7" w15:restartNumberingAfterBreak="0">
     <w:nsid w:val="2CC24F62"/>
     <w:multiLevelType w:val="hybridMultilevel"/>
     <w:tmpl w:val="43161C68"/>
@@ -5917,7 +4994,7 @@
       </w:rPr>
     </w:lvl>
   </w:abstractNum>
-  <w:abstractNum w:abstractNumId="7" w15:restartNumberingAfterBreak="0">
+  <w:abstractNum w:abstractNumId="8" w15:restartNumberingAfterBreak="0">
     <w:nsid w:val="2CE05ACB"/>
     <w:multiLevelType w:val="hybridMultilevel"/>
     <w:tmpl w:val="FDE4A69A"/>
@@ -6008,7 +5085,7 @@
       </w:pPr>
     </w:lvl>
   </w:abstractNum>
-  <w:abstractNum w:abstractNumId="8" w15:restartNumberingAfterBreak="0">
+  <w:abstractNum w:abstractNumId="9" w15:restartNumberingAfterBreak="0">
     <w:nsid w:val="2F3C595D"/>
     <w:multiLevelType w:val="hybridMultilevel"/>
     <w:tmpl w:val="58B69D1E"/>
@@ -6097,7 +5174,7 @@
       </w:pPr>
     </w:lvl>
   </w:abstractNum>
-  <w:abstractNum w:abstractNumId="9" w15:restartNumberingAfterBreak="0">
+  <w:abstractNum w:abstractNumId="10" w15:restartNumberingAfterBreak="0">
     <w:nsid w:val="35DB3E2B"/>
     <w:multiLevelType w:val="hybridMultilevel"/>
     <w:tmpl w:val="4282DEF2"/>
@@ -6186,7 +5263,7 @@
       </w:pPr>
     </w:lvl>
   </w:abstractNum>
-  <w:abstractNum w:abstractNumId="10" w15:restartNumberingAfterBreak="0">
+  <w:abstractNum w:abstractNumId="11" w15:restartNumberingAfterBreak="0">
     <w:nsid w:val="4482635D"/>
     <w:multiLevelType w:val="hybridMultilevel"/>
     <w:tmpl w:val="4BD458A0"/>
@@ -6299,7 +5376,7 @@
       </w:rPr>
     </w:lvl>
   </w:abstractNum>
-  <w:abstractNum w:abstractNumId="11" w15:restartNumberingAfterBreak="0">
+  <w:abstractNum w:abstractNumId="12" w15:restartNumberingAfterBreak="0">
     <w:nsid w:val="4D127B8F"/>
     <w:multiLevelType w:val="hybridMultilevel"/>
     <w:tmpl w:val="33FE166A"/>
@@ -6388,7 +5465,7 @@
       </w:pPr>
     </w:lvl>
   </w:abstractNum>
-  <w:abstractNum w:abstractNumId="12" w15:restartNumberingAfterBreak="0">
+  <w:abstractNum w:abstractNumId="13" w15:restartNumberingAfterBreak="0">
     <w:nsid w:val="4DA44CEE"/>
     <w:multiLevelType w:val="hybridMultilevel"/>
     <w:tmpl w:val="3B7440BC"/>
@@ -6501,7 +5578,7 @@
       </w:rPr>
     </w:lvl>
   </w:abstractNum>
-  <w:abstractNum w:abstractNumId="13" w15:restartNumberingAfterBreak="0">
+  <w:abstractNum w:abstractNumId="14" w15:restartNumberingAfterBreak="0">
     <w:nsid w:val="642406A3"/>
     <w:multiLevelType w:val="hybridMultilevel"/>
     <w:tmpl w:val="7E8AEEDA"/>
@@ -6614,7 +5691,7 @@
       </w:rPr>
     </w:lvl>
   </w:abstractNum>
-  <w:abstractNum w:abstractNumId="14" w15:restartNumberingAfterBreak="0">
+  <w:abstractNum w:abstractNumId="15" w15:restartNumberingAfterBreak="0">
     <w:nsid w:val="68A71B78"/>
     <w:multiLevelType w:val="hybridMultilevel"/>
     <w:tmpl w:val="EC3C73DE"/>
@@ -6727,7 +5804,7 @@
       </w:rPr>
     </w:lvl>
   </w:abstractNum>
-  <w:abstractNum w:abstractNumId="15" w15:restartNumberingAfterBreak="0">
+  <w:abstractNum w:abstractNumId="16" w15:restartNumberingAfterBreak="0">
     <w:nsid w:val="6C333FAC"/>
     <w:multiLevelType w:val="hybridMultilevel"/>
     <w:tmpl w:val="CDCCC596"/>
@@ -6816,7 +5893,7 @@
       </w:pPr>
     </w:lvl>
   </w:abstractNum>
-  <w:abstractNum w:abstractNumId="16" w15:restartNumberingAfterBreak="0">
+  <w:abstractNum w:abstractNumId="17" w15:restartNumberingAfterBreak="0">
     <w:nsid w:val="70C92BDA"/>
     <w:multiLevelType w:val="hybridMultilevel"/>
     <w:tmpl w:val="8BC0CA22"/>
@@ -6929,7 +6006,7 @@
       </w:rPr>
     </w:lvl>
   </w:abstractNum>
-  <w:abstractNum w:abstractNumId="17" w15:restartNumberingAfterBreak="0">
+  <w:abstractNum w:abstractNumId="18" w15:restartNumberingAfterBreak="0">
     <w:nsid w:val="75D70A45"/>
     <w:multiLevelType w:val="hybridMultilevel"/>
     <w:tmpl w:val="596E6794"/>
@@ -7015,7 +6092,7 @@
       </w:pPr>
     </w:lvl>
   </w:abstractNum>
-  <w:abstractNum w:abstractNumId="18" w15:restartNumberingAfterBreak="0">
+  <w:abstractNum w:abstractNumId="19" w15:restartNumberingAfterBreak="0">
     <w:nsid w:val="78E540E5"/>
     <w:multiLevelType w:val="hybridMultilevel"/>
     <w:tmpl w:val="9E4C4D74"/>
@@ -7129,61 +6206,64 @@
     </w:lvl>
   </w:abstractNum>
   <w:num w:numId="1" w16cid:durableId="1693188558">
-    <w:abstractNumId w:val="17"/>
+    <w:abstractNumId w:val="18"/>
   </w:num>
   <w:num w:numId="2" w16cid:durableId="1194926092">
-    <w:abstractNumId w:val="2"/>
+    <w:abstractNumId w:val="3"/>
   </w:num>
   <w:num w:numId="3" w16cid:durableId="1314793916">
-    <w:abstractNumId w:val="9"/>
+    <w:abstractNumId w:val="10"/>
   </w:num>
   <w:num w:numId="4" w16cid:durableId="1280533080">
-    <w:abstractNumId w:val="5"/>
+    <w:abstractNumId w:val="6"/>
   </w:num>
   <w:num w:numId="5" w16cid:durableId="996300472">
     <w:abstractNumId w:val="1"/>
   </w:num>
   <w:num w:numId="6" w16cid:durableId="1136332396">
-    <w:abstractNumId w:val="3"/>
+    <w:abstractNumId w:val="4"/>
   </w:num>
   <w:num w:numId="7" w16cid:durableId="1137801619">
-    <w:abstractNumId w:val="15"/>
+    <w:abstractNumId w:val="16"/>
   </w:num>
   <w:num w:numId="8" w16cid:durableId="1284772802">
-    <w:abstractNumId w:val="6"/>
+    <w:abstractNumId w:val="7"/>
   </w:num>
   <w:num w:numId="9" w16cid:durableId="1604218580">
-    <w:abstractNumId w:val="18"/>
+    <w:abstractNumId w:val="19"/>
   </w:num>
   <w:num w:numId="10" w16cid:durableId="944995811">
-    <w:abstractNumId w:val="7"/>
+    <w:abstractNumId w:val="8"/>
   </w:num>
   <w:num w:numId="11" w16cid:durableId="1159081789">
     <w:abstractNumId w:val="0"/>
   </w:num>
   <w:num w:numId="12" w16cid:durableId="769357713">
-    <w:abstractNumId w:val="10"/>
+    <w:abstractNumId w:val="11"/>
   </w:num>
   <w:num w:numId="13" w16cid:durableId="653796610">
+    <w:abstractNumId w:val="15"/>
+  </w:num>
+  <w:num w:numId="14" w16cid:durableId="378280907">
+    <w:abstractNumId w:val="17"/>
+  </w:num>
+  <w:num w:numId="15" w16cid:durableId="571932727">
     <w:abstractNumId w:val="14"/>
   </w:num>
-  <w:num w:numId="14" w16cid:durableId="378280907">
-    <w:abstractNumId w:val="16"/>
+  <w:num w:numId="16" w16cid:durableId="1042317241">
+    <w:abstractNumId w:val="5"/>
   </w:num>
-  <w:num w:numId="15" w16cid:durableId="571932727">
+  <w:num w:numId="17" w16cid:durableId="552500585">
+    <w:abstractNumId w:val="12"/>
+  </w:num>
+  <w:num w:numId="18" w16cid:durableId="388767584">
     <w:abstractNumId w:val="13"/>
   </w:num>
-  <w:num w:numId="16" w16cid:durableId="1042317241">
-    <w:abstractNumId w:val="4"/>
+  <w:num w:numId="19" w16cid:durableId="2118866463">
+    <w:abstractNumId w:val="9"/>
   </w:num>
-  <w:num w:numId="17" w16cid:durableId="552500585">
-    <w:abstractNumId w:val="11"/>
-  </w:num>
-  <w:num w:numId="18" w16cid:durableId="388767584">
-    <w:abstractNumId w:val="12"/>
-  </w:num>
-  <w:num w:numId="19" w16cid:durableId="2118866463">
-    <w:abstractNumId w:val="8"/>
+  <w:num w:numId="20" w16cid:durableId="1365138252">
+    <w:abstractNumId w:val="2"/>
   </w:num>
 </w:numbering>
 </file>

</xml_diff>

<commit_message>
Update the read me file.
</commit_message>
<xml_diff>
--- a/doc/CTI_RPT_Analyzer_Intern.docx
+++ b/doc/CTI_RPT_Analyzer_Intern.docx
@@ -175,7 +175,29 @@
           <w:szCs w:val="32"/>
           <w:lang w:val="en-US"/>
         </w:rPr>
-        <w:t xml:space="preserve"> Assignment [06/05/2022]</w:t>
+        <w:t xml:space="preserve"> Assignment [0</w:t>
+      </w:r>
+      <w:r>
+        <w:rPr>
+          <w:rFonts w:cstheme="minorHAnsi"/>
+          <w:b/>
+          <w:bCs/>
+          <w:sz w:val="32"/>
+          <w:szCs w:val="32"/>
+          <w:lang w:val="en-US"/>
+        </w:rPr>
+        <w:t>7</w:t>
+      </w:r>
+      <w:r>
+        <w:rPr>
+          <w:rFonts w:cstheme="minorHAnsi"/>
+          <w:b/>
+          <w:bCs/>
+          <w:sz w:val="32"/>
+          <w:szCs w:val="32"/>
+          <w:lang w:val="en-US"/>
+        </w:rPr>
+        <w:t>/05/2022]</w:t>
       </w:r>
     </w:p>
     <w:p>
@@ -243,7 +265,7 @@
           <w:color w:val="333333"/>
           <w:shd w:val="clear" w:color="auto" w:fill="FFFFFF"/>
         </w:rPr>
-        <w:t xml:space="preserve">project </w:t>
+        <w:t>project (</w:t>
       </w:r>
       <w:r>
         <w:rPr>
@@ -251,7 +273,7 @@
           <w:color w:val="333333"/>
           <w:shd w:val="clear" w:color="auto" w:fill="FFFFFF"/>
         </w:rPr>
-        <w:t>(</w:t>
+        <w:t>visualization</w:t>
       </w:r>
       <w:r>
         <w:rPr>
@@ -259,7 +281,7 @@
           <w:color w:val="333333"/>
           <w:shd w:val="clear" w:color="auto" w:fill="FFFFFF"/>
         </w:rPr>
-        <w:t>visualization</w:t>
+        <w:t>)</w:t>
       </w:r>
       <w:r>
         <w:rPr>
@@ -267,7 +289,7 @@
           <w:color w:val="333333"/>
           <w:shd w:val="clear" w:color="auto" w:fill="FFFFFF"/>
         </w:rPr>
-        <w:t>)</w:t>
+        <w:t xml:space="preserve"> </w:t>
       </w:r>
       <w:r>
         <w:rPr>
@@ -275,7 +297,7 @@
           <w:color w:val="333333"/>
           <w:shd w:val="clear" w:color="auto" w:fill="FFFFFF"/>
         </w:rPr>
-        <w:t xml:space="preserve"> </w:t>
+        <w:t xml:space="preserve">of </w:t>
       </w:r>
       <w:r>
         <w:rPr>
@@ -283,7 +305,7 @@
           <w:color w:val="333333"/>
           <w:shd w:val="clear" w:color="auto" w:fill="FFFFFF"/>
         </w:rPr>
-        <w:t xml:space="preserve">of </w:t>
+        <w:t>NCL “</w:t>
       </w:r>
       <w:r>
         <w:rPr>
@@ -291,7 +313,7 @@
           <w:color w:val="333333"/>
           <w:shd w:val="clear" w:color="auto" w:fill="FFFFFF"/>
         </w:rPr>
-        <w:t>NCL “</w:t>
+        <w:t>Towards Automated and Large-scale Cyber Attack Reconstruction with APT Reports</w:t>
       </w:r>
       <w:r>
         <w:rPr>
@@ -299,7 +321,7 @@
           <w:color w:val="333333"/>
           <w:shd w:val="clear" w:color="auto" w:fill="FFFFFF"/>
         </w:rPr>
-        <w:t>Towards Automated and Large-scale Cyber Attack Reconstruction with APT Reports</w:t>
+        <w:t>”</w:t>
       </w:r>
       <w:r>
         <w:rPr>
@@ -307,7 +329,7 @@
           <w:color w:val="333333"/>
           <w:shd w:val="clear" w:color="auto" w:fill="FFFFFF"/>
         </w:rPr>
-        <w:t>”</w:t>
+        <w:t xml:space="preserve"> (CTI Report Analyzer)</w:t>
       </w:r>
       <w:r>
         <w:rPr>
@@ -315,7 +337,7 @@
           <w:color w:val="333333"/>
           <w:shd w:val="clear" w:color="auto" w:fill="FFFFFF"/>
         </w:rPr>
-        <w:t xml:space="preserve"> (CTI Report Analyzer)</w:t>
+        <w:t xml:space="preserve"> </w:t>
       </w:r>
       <w:r>
         <w:rPr>
@@ -323,7 +345,7 @@
           <w:color w:val="333333"/>
           <w:shd w:val="clear" w:color="auto" w:fill="FFFFFF"/>
         </w:rPr>
-        <w:t xml:space="preserve"> </w:t>
+        <w:t xml:space="preserve">Project. </w:t>
       </w:r>
       <w:r>
         <w:rPr>
@@ -331,7 +353,7 @@
           <w:color w:val="333333"/>
           <w:shd w:val="clear" w:color="auto" w:fill="FFFFFF"/>
         </w:rPr>
-        <w:t xml:space="preserve">Project. </w:t>
+        <w:t xml:space="preserve">The CTI Report Analyzer is aimed to </w:t>
       </w:r>
       <w:r>
         <w:rPr>
@@ -339,7 +361,7 @@
           <w:color w:val="333333"/>
           <w:shd w:val="clear" w:color="auto" w:fill="FFFFFF"/>
         </w:rPr>
-        <w:t xml:space="preserve">The </w:t>
+        <w:t>provide an automated platform for researcher</w:t>
       </w:r>
       <w:r>
         <w:rPr>
@@ -347,7 +369,7 @@
           <w:color w:val="333333"/>
           <w:shd w:val="clear" w:color="auto" w:fill="FFFFFF"/>
         </w:rPr>
-        <w:t>CTI Report Analyzer</w:t>
+        <w:t xml:space="preserve">s </w:t>
       </w:r>
       <w:r>
         <w:rPr>
@@ -355,7 +377,7 @@
           <w:color w:val="333333"/>
           <w:shd w:val="clear" w:color="auto" w:fill="FFFFFF"/>
         </w:rPr>
-        <w:t xml:space="preserve"> is aimed to </w:t>
+        <w:t>and analysts to expedite their understanding and significantly</w:t>
       </w:r>
       <w:r>
         <w:rPr>
@@ -363,7 +385,7 @@
           <w:color w:val="333333"/>
           <w:shd w:val="clear" w:color="auto" w:fill="FFFFFF"/>
         </w:rPr>
-        <w:t>provide an automated platform for researcher</w:t>
+        <w:t xml:space="preserve"> </w:t>
       </w:r>
       <w:r>
         <w:rPr>
@@ -371,23 +393,25 @@
           <w:color w:val="333333"/>
           <w:shd w:val="clear" w:color="auto" w:fill="FFFFFF"/>
         </w:rPr>
-        <w:t xml:space="preserve">s </w:t>
-      </w:r>
-      <w:r>
+        <w:t>reduce their turnaround time in addressing cyberthreats.</w:t>
+      </w:r>
+    </w:p>
+    <w:p>
+      <w:pPr>
+        <w:jc w:val="both"/>
         <w:rPr>
           <w:rFonts w:cstheme="minorHAnsi"/>
           <w:color w:val="333333"/>
           <w:shd w:val="clear" w:color="auto" w:fill="FFFFFF"/>
         </w:rPr>
-        <w:t>and analysts to expedite their understanding and significantly</w:t>
-      </w:r>
+      </w:pPr>
       <w:r>
         <w:rPr>
           <w:rFonts w:cstheme="minorHAnsi"/>
           <w:color w:val="333333"/>
           <w:shd w:val="clear" w:color="auto" w:fill="FFFFFF"/>
         </w:rPr>
-        <w:t xml:space="preserve"> </w:t>
+        <w:t xml:space="preserve">The current NCL </w:t>
       </w:r>
       <w:r>
         <w:rPr>
@@ -395,18 +419,16 @@
           <w:color w:val="333333"/>
           <w:shd w:val="clear" w:color="auto" w:fill="FFFFFF"/>
         </w:rPr>
-        <w:t>reduce their turnaround time in addressing cyberthreats.</w:t>
-      </w:r>
-    </w:p>
-    <w:p>
-      <w:pPr>
-        <w:jc w:val="both"/>
+        <w:t>CTI Report Analyzer</w:t>
+      </w:r>
+      <w:r>
         <w:rPr>
           <w:rFonts w:cstheme="minorHAnsi"/>
           <w:color w:val="333333"/>
           <w:shd w:val="clear" w:color="auto" w:fill="FFFFFF"/>
         </w:rPr>
-      </w:pPr>
+        <w:t xml:space="preserve"> is a commend line-based system. The developer can do all the configure by cmd and monitor the process by checking the log. </w:t>
+      </w:r>
       <w:r>
         <w:rPr>
           <w:rFonts w:cstheme="minorHAnsi"/>
@@ -421,7 +443,7 @@
           <w:color w:val="333333"/>
           <w:shd w:val="clear" w:color="auto" w:fill="FFFFFF"/>
         </w:rPr>
-        <w:t xml:space="preserve"> </w:t>
+        <w:t xml:space="preserve"> CTI Report Analyzer</w:t>
       </w:r>
       <w:r>
         <w:rPr>
@@ -429,7 +451,7 @@
           <w:color w:val="333333"/>
           <w:shd w:val="clear" w:color="auto" w:fill="FFFFFF"/>
         </w:rPr>
-        <w:t>CTI Report Analyzer</w:t>
+        <w:t xml:space="preserve"> Visualization</w:t>
       </w:r>
       <w:r>
         <w:rPr>
@@ -437,7 +459,7 @@
           <w:color w:val="333333"/>
           <w:shd w:val="clear" w:color="auto" w:fill="FFFFFF"/>
         </w:rPr>
-        <w:t xml:space="preserve"> </w:t>
+        <w:t xml:space="preserve"> will create </w:t>
       </w:r>
       <w:r>
         <w:rPr>
@@ -445,7 +467,7 @@
           <w:color w:val="333333"/>
           <w:shd w:val="clear" w:color="auto" w:fill="FFFFFF"/>
         </w:rPr>
-        <w:t>Visualization</w:t>
+        <w:t xml:space="preserve">Application </w:t>
       </w:r>
       <w:r>
         <w:rPr>
@@ -453,7 +475,7 @@
           <w:color w:val="333333"/>
           <w:shd w:val="clear" w:color="auto" w:fill="FFFFFF"/>
         </w:rPr>
-        <w:t xml:space="preserve"> will create App and Web based </w:t>
+        <w:t xml:space="preserve">and Web based </w:t>
       </w:r>
       <w:r>
         <w:rPr>
@@ -461,7 +483,7 @@
           <w:color w:val="333333"/>
           <w:shd w:val="clear" w:color="auto" w:fill="FFFFFF"/>
         </w:rPr>
-        <w:t xml:space="preserve">UI for NCL customer use and monitor </w:t>
+        <w:t>UI for NCL customer</w:t>
       </w:r>
       <w:r>
         <w:rPr>
@@ -469,7 +491,7 @@
           <w:color w:val="333333"/>
           <w:shd w:val="clear" w:color="auto" w:fill="FFFFFF"/>
         </w:rPr>
-        <w:t xml:space="preserve">the </w:t>
+        <w:t>s to</w:t>
       </w:r>
       <w:r>
         <w:rPr>
@@ -477,7 +499,7 @@
           <w:color w:val="333333"/>
           <w:shd w:val="clear" w:color="auto" w:fill="FFFFFF"/>
         </w:rPr>
-        <w:t>process</w:t>
+        <w:t xml:space="preserve"> use and monitor </w:t>
       </w:r>
       <w:r>
         <w:rPr>
@@ -485,7 +507,7 @@
           <w:color w:val="333333"/>
           <w:shd w:val="clear" w:color="auto" w:fill="FFFFFF"/>
         </w:rPr>
-        <w:t xml:space="preserve"> to convert the rich details found in</w:t>
+        <w:t xml:space="preserve">the </w:t>
       </w:r>
       <w:r>
         <w:rPr>
@@ -493,7 +515,7 @@
           <w:color w:val="333333"/>
           <w:shd w:val="clear" w:color="auto" w:fill="FFFFFF"/>
         </w:rPr>
-        <w:t xml:space="preserve"> </w:t>
+        <w:t>process</w:t>
       </w:r>
       <w:r>
         <w:rPr>
@@ -501,7 +523,7 @@
           <w:color w:val="333333"/>
           <w:shd w:val="clear" w:color="auto" w:fill="FFFFFF"/>
         </w:rPr>
-        <w:t>CTI reports to reconstruct a dynamic environment.</w:t>
+        <w:t xml:space="preserve"> to convert the rich details found in</w:t>
       </w:r>
       <w:r>
         <w:rPr>
@@ -509,7 +531,7 @@
           <w:color w:val="333333"/>
           <w:shd w:val="clear" w:color="auto" w:fill="FFFFFF"/>
         </w:rPr>
-        <w:t xml:space="preserve"> It is a </w:t>
+        <w:t xml:space="preserve"> </w:t>
       </w:r>
       <w:r>
         <w:rPr>
@@ -517,7 +539,7 @@
           <w:color w:val="333333"/>
           <w:shd w:val="clear" w:color="auto" w:fill="FFFFFF"/>
         </w:rPr>
-        <w:t xml:space="preserve">group programming </w:t>
+        <w:t>CTI reports to reconstruct a dynamic environment.</w:t>
       </w:r>
       <w:r>
         <w:rPr>
@@ -525,7 +547,7 @@
           <w:color w:val="333333"/>
           <w:shd w:val="clear" w:color="auto" w:fill="FFFFFF"/>
         </w:rPr>
-        <w:t>project which aims to let National Cybersecurity R&amp;D Laboratory (NCL) interns can pick up the knowledge about</w:t>
+        <w:t xml:space="preserve"> It is a </w:t>
       </w:r>
       <w:r>
         <w:rPr>
@@ -533,7 +555,7 @@
           <w:color w:val="333333"/>
           <w:shd w:val="clear" w:color="auto" w:fill="FFFFFF"/>
         </w:rPr>
-        <w:t xml:space="preserve"> CTI report, API events, </w:t>
+        <w:t xml:space="preserve">group programming </w:t>
       </w:r>
       <w:r>
         <w:rPr>
@@ -541,7 +563,7 @@
           <w:color w:val="333333"/>
           <w:shd w:val="clear" w:color="auto" w:fill="FFFFFF"/>
         </w:rPr>
-        <w:t>python UI development and webpage design.</w:t>
+        <w:t>project aims to let National Cybersecurity R&amp;D Laboratory (NCL) interns can pick up the knowledge about</w:t>
       </w:r>
       <w:r>
         <w:rPr>
@@ -549,16 +571,119 @@
           <w:color w:val="333333"/>
           <w:shd w:val="clear" w:color="auto" w:fill="FFFFFF"/>
         </w:rPr>
-        <w:t xml:space="preserve"> Then create a Application and Web which NCL user can use it to control and monitor their CTI report analysis process. (As shown below) </w:t>
-      </w:r>
-    </w:p>
-    <w:p>
-      <w:pPr>
-        <w:jc w:val="both"/>
+        <w:t xml:space="preserve"> CTI report,</w:t>
+      </w:r>
+      <w:r>
         <w:rPr>
           <w:rFonts w:cstheme="minorHAnsi"/>
           <w:color w:val="333333"/>
           <w:shd w:val="clear" w:color="auto" w:fill="FFFFFF"/>
+        </w:rPr>
+        <w:t xml:space="preserve"> </w:t>
+      </w:r>
+      <w:r>
+        <w:rPr>
+          <w:rFonts w:cstheme="minorHAnsi"/>
+          <w:color w:val="333333"/>
+          <w:shd w:val="clear" w:color="auto" w:fill="FFFFFF"/>
+        </w:rPr>
+        <w:t>different kinds of</w:t>
+      </w:r>
+      <w:r>
+        <w:rPr>
+          <w:rFonts w:cstheme="minorHAnsi"/>
+          <w:color w:val="333333"/>
+          <w:shd w:val="clear" w:color="auto" w:fill="FFFFFF"/>
+        </w:rPr>
+        <w:t xml:space="preserve"> AP</w:t>
+      </w:r>
+      <w:r>
+        <w:rPr>
+          <w:rFonts w:cstheme="minorHAnsi"/>
+          <w:color w:val="333333"/>
+          <w:shd w:val="clear" w:color="auto" w:fill="FFFFFF"/>
+        </w:rPr>
+        <w:t>T</w:t>
+      </w:r>
+      <w:r>
+        <w:rPr>
+          <w:rFonts w:cstheme="minorHAnsi"/>
+          <w:color w:val="333333"/>
+          <w:shd w:val="clear" w:color="auto" w:fill="FFFFFF"/>
+        </w:rPr>
+        <w:t xml:space="preserve"> events, </w:t>
+      </w:r>
+      <w:r>
+        <w:rPr>
+          <w:rFonts w:cstheme="minorHAnsi"/>
+          <w:color w:val="333333"/>
+          <w:shd w:val="clear" w:color="auto" w:fill="FFFFFF"/>
+        </w:rPr>
+        <w:t>python UI development and webpage design.</w:t>
+      </w:r>
+      <w:r>
+        <w:rPr>
+          <w:rFonts w:cstheme="minorHAnsi"/>
+          <w:color w:val="333333"/>
+          <w:shd w:val="clear" w:color="auto" w:fill="FFFFFF"/>
+        </w:rPr>
+        <w:t xml:space="preserve"> Then create a</w:t>
+      </w:r>
+      <w:r>
+        <w:rPr>
+          <w:rFonts w:cstheme="minorHAnsi"/>
+          <w:color w:val="333333"/>
+          <w:shd w:val="clear" w:color="auto" w:fill="FFFFFF"/>
+        </w:rPr>
+        <w:t>n</w:t>
+      </w:r>
+      <w:r>
+        <w:rPr>
+          <w:rFonts w:cstheme="minorHAnsi"/>
+          <w:color w:val="333333"/>
+          <w:shd w:val="clear" w:color="auto" w:fill="FFFFFF"/>
+        </w:rPr>
+        <w:t xml:space="preserve"> Application and Web which NCL user can use it to control and monitor their CTI report analysis process. </w:t>
+      </w:r>
+      <w:r>
+        <w:rPr>
+          <w:rFonts w:cstheme="minorHAnsi"/>
+          <w:color w:val="333333"/>
+          <w:shd w:val="clear" w:color="auto" w:fill="FFFFFF"/>
+        </w:rPr>
+        <w:t xml:space="preserve">The </w:t>
+      </w:r>
+      <w:r>
+        <w:rPr>
+          <w:rFonts w:cstheme="minorHAnsi"/>
+          <w:color w:val="333333"/>
+          <w:shd w:val="clear" w:color="auto" w:fill="FFFFFF"/>
+        </w:rPr>
+        <w:t>p</w:t>
+      </w:r>
+      <w:r>
+        <w:rPr>
+          <w:rFonts w:cstheme="minorHAnsi"/>
+          <w:color w:val="333333"/>
+          <w:shd w:val="clear" w:color="auto" w:fill="FFFFFF"/>
+        </w:rPr>
+        <w:t>rogram general design diagram is shown below</w:t>
+      </w:r>
+      <w:r>
+        <w:rPr>
+          <w:rFonts w:cstheme="minorHAnsi"/>
+          <w:color w:val="333333"/>
+          <w:shd w:val="clear" w:color="auto" w:fill="FFFFFF"/>
+        </w:rPr>
+        <w:t xml:space="preserve">: </w:t>
+      </w:r>
+    </w:p>
+    <w:p>
+      <w:pPr>
+        <w:jc w:val="both"/>
+        <w:rPr>
+          <w:rFonts w:cstheme="minorHAnsi"/>
+          <w:lang w:val="en-US"/>
         </w:rPr>
       </w:pPr>
       <w:r>
@@ -601,11 +726,42 @@
           </wp:inline>
         </w:drawing>
       </w:r>
-      <w:r>
-        <w:rPr>
-          <w:rFonts w:cstheme="minorHAnsi"/>
+    </w:p>
+    <w:p>
+      <w:pPr>
+        <w:jc w:val="both"/>
+        <w:rPr>
+          <w:rFonts w:cstheme="minorHAnsi"/>
+          <w:b/>
+          <w:bCs/>
           <w:lang w:val="en-US"/>
         </w:rPr>
+      </w:pPr>
+      <w:r>
+        <w:rPr>
+          <w:rFonts w:cstheme="minorHAnsi"/>
+          <w:b/>
+          <w:bCs/>
+          <w:lang w:val="en-US"/>
+        </w:rPr>
+        <w:lastRenderedPageBreak/>
+        <w:t>Project details</w:t>
+      </w:r>
+    </w:p>
+    <w:p>
+      <w:pPr>
+        <w:jc w:val="both"/>
+        <w:rPr>
+          <w:rFonts w:cstheme="minorHAnsi"/>
+          <w:color w:val="333333"/>
+          <w:shd w:val="clear" w:color="auto" w:fill="FFFFFF"/>
+        </w:rPr>
+      </w:pPr>
+      <w:r>
+        <w:rPr>
+          <w:rFonts w:cstheme="minorHAnsi"/>
+          <w:lang w:val="en-US"/>
+        </w:rPr>
         <w:t>Project type:</w:t>
       </w:r>
       <w:r>
@@ -655,6 +811,13 @@
           <w:rFonts w:cstheme="minorHAnsi"/>
           <w:lang w:val="en-US"/>
         </w:rPr>
+        <w:t xml:space="preserve">Intern </w:t>
+      </w:r>
+      <w:r>
+        <w:rPr>
+          <w:rFonts w:cstheme="minorHAnsi"/>
+          <w:lang w:val="en-US"/>
+        </w:rPr>
         <w:t xml:space="preserve">project </w:t>
       </w:r>
     </w:p>
@@ -698,7 +861,7 @@
           <w:rFonts w:cstheme="minorHAnsi"/>
           <w:lang w:val="en-US"/>
         </w:rPr>
-        <w:t xml:space="preserve"> day/ week, </w:t>
+        <w:t xml:space="preserve"> day/week, </w:t>
       </w:r>
       <w:r>
         <w:rPr>
@@ -714,6 +877,14 @@
         </w:rPr>
         <w:t xml:space="preserve">12 week. </w:t>
       </w:r>
+    </w:p>
+    <w:p>
+      <w:pPr>
+        <w:rPr>
+          <w:rFonts w:cstheme="minorHAnsi"/>
+          <w:lang w:val="en-US"/>
+        </w:rPr>
+      </w:pPr>
     </w:p>
     <w:p>
       <w:pPr>
@@ -740,7 +911,6 @@
           <w:szCs w:val="28"/>
           <w:lang w:val="en-US"/>
         </w:rPr>
-        <w:lastRenderedPageBreak/>
         <w:t xml:space="preserve">Assignment </w:t>
       </w:r>
       <w:r>
@@ -760,33 +930,219 @@
         <w:jc w:val="both"/>
         <w:rPr>
           <w:rFonts w:cstheme="minorHAnsi"/>
-        </w:rPr>
-      </w:pPr>
+          <w:b/>
+          <w:bCs/>
+        </w:rPr>
+      </w:pPr>
+      <w:r>
+        <w:rPr>
+          <w:rFonts w:cstheme="minorHAnsi"/>
+          <w:b/>
+          <w:bCs/>
+        </w:rPr>
+        <w:t xml:space="preserve">1.1 </w:t>
+      </w:r>
+      <w:r>
+        <w:rPr>
+          <w:rFonts w:cstheme="minorHAnsi"/>
+          <w:b/>
+          <w:bCs/>
+        </w:rPr>
+        <w:t xml:space="preserve">Assignment background </w:t>
+      </w:r>
     </w:p>
     <w:p>
       <w:pPr>
         <w:jc w:val="both"/>
         <w:rPr>
           <w:rFonts w:cstheme="minorHAnsi"/>
-          <w:b/>
-          <w:bCs/>
-        </w:rPr>
-      </w:pPr>
-      <w:r>
-        <w:rPr>
-          <w:rFonts w:cstheme="minorHAnsi"/>
-          <w:b/>
-          <w:bCs/>
-        </w:rPr>
-        <w:t xml:space="preserve">1.1 </w:t>
-      </w:r>
-      <w:r>
-        <w:rPr>
-          <w:rFonts w:cstheme="minorHAnsi"/>
-          <w:b/>
-          <w:bCs/>
-        </w:rPr>
-        <w:t xml:space="preserve">Assignment background </w:t>
+        </w:rPr>
+      </w:pPr>
+      <w:r>
+        <w:rPr>
+          <w:rFonts w:cstheme="minorHAnsi"/>
+        </w:rPr>
+        <w:t xml:space="preserve">National Cybersecurity R&amp;D </w:t>
+      </w:r>
+      <w:r>
+        <w:rPr>
+          <w:rFonts w:cstheme="minorHAnsi"/>
+        </w:rPr>
+        <w:t>Lab (</w:t>
+      </w:r>
+      <w:r>
+        <w:rPr>
+          <w:rFonts w:cstheme="minorHAnsi"/>
+        </w:rPr>
+        <w:t>NCL)</w:t>
+      </w:r>
+      <w:r>
+        <w:rPr>
+          <w:rFonts w:cstheme="minorHAnsi"/>
+        </w:rPr>
+        <w:t xml:space="preserve"> </w:t>
+      </w:r>
+      <w:r>
+        <w:rPr>
+          <w:rFonts w:cstheme="minorHAnsi"/>
+        </w:rPr>
+        <w:t>was</w:t>
+      </w:r>
+      <w:r>
+        <w:rPr>
+          <w:rFonts w:cstheme="minorHAnsi"/>
+        </w:rPr>
+        <w:t xml:space="preserve"> established</w:t>
+      </w:r>
+      <w:r>
+        <w:rPr>
+          <w:rFonts w:cstheme="minorHAnsi"/>
+        </w:rPr>
+        <w:t xml:space="preserve"> in 2015 and funded under the National Cybersecurity R&amp;D (NCR) Programme</w:t>
+      </w:r>
+      <w:r>
+        <w:rPr>
+          <w:rFonts w:cstheme="minorHAnsi"/>
+        </w:rPr>
+        <w:t xml:space="preserve">. NCL is </w:t>
+      </w:r>
+      <w:r>
+        <w:rPr>
+          <w:rFonts w:cstheme="minorHAnsi"/>
+        </w:rPr>
+        <w:t>provid</w:t>
+      </w:r>
+      <w:r>
+        <w:rPr>
+          <w:rFonts w:cstheme="minorHAnsi"/>
+        </w:rPr>
+        <w:t xml:space="preserve">ing </w:t>
+      </w:r>
+      <w:r>
+        <w:rPr>
+          <w:rFonts w:cstheme="minorHAnsi"/>
+        </w:rPr>
+        <w:t>support</w:t>
+      </w:r>
+      <w:r>
+        <w:rPr>
+          <w:rFonts w:cstheme="minorHAnsi"/>
+        </w:rPr>
+        <w:t xml:space="preserve"> to the Singapore </w:t>
+      </w:r>
+      <w:r>
+        <w:rPr>
+          <w:rFonts w:cstheme="minorHAnsi"/>
+        </w:rPr>
+        <w:t>C</w:t>
+      </w:r>
+      <w:r>
+        <w:rPr>
+          <w:rFonts w:cstheme="minorHAnsi"/>
+        </w:rPr>
+        <w:t xml:space="preserve">ybersecurity R&amp;D </w:t>
+      </w:r>
+      <w:r>
+        <w:rPr>
+          <w:rFonts w:cstheme="minorHAnsi"/>
+        </w:rPr>
+        <w:t>C</w:t>
+      </w:r>
+      <w:r>
+        <w:rPr>
+          <w:rFonts w:cstheme="minorHAnsi"/>
+        </w:rPr>
+        <w:t xml:space="preserve">ommunity in terms of their </w:t>
+      </w:r>
+      <w:r>
+        <w:rPr>
+          <w:rFonts w:cstheme="minorHAnsi"/>
+        </w:rPr>
+        <w:t xml:space="preserve">R&amp;D, </w:t>
+      </w:r>
+      <w:r>
+        <w:rPr>
+          <w:rFonts w:cstheme="minorHAnsi"/>
+        </w:rPr>
+        <w:t>research experimentation</w:t>
+      </w:r>
+      <w:r>
+        <w:rPr>
+          <w:rFonts w:cstheme="minorHAnsi"/>
+        </w:rPr>
+        <w:t xml:space="preserve"> and </w:t>
+      </w:r>
+      <w:r>
+        <w:rPr>
+          <w:rFonts w:cstheme="minorHAnsi"/>
+        </w:rPr>
+        <w:t>testing requirements.</w:t>
+      </w:r>
+      <w:r>
+        <w:rPr>
+          <w:rFonts w:cstheme="minorHAnsi"/>
+        </w:rPr>
+        <w:t xml:space="preserve"> </w:t>
+      </w:r>
+      <w:r>
+        <w:rPr>
+          <w:rFonts w:cstheme="minorHAnsi"/>
+        </w:rPr>
+        <w:t xml:space="preserve">One of NCL </w:t>
+      </w:r>
+      <w:r>
+        <w:rPr>
+          <w:rFonts w:cstheme="minorHAnsi"/>
+        </w:rPr>
+        <w:t xml:space="preserve">business </w:t>
+      </w:r>
+      <w:r>
+        <w:rPr>
+          <w:rFonts w:cstheme="minorHAnsi"/>
+        </w:rPr>
+        <w:t>service is provid</w:t>
+      </w:r>
+      <w:r>
+        <w:rPr>
+          <w:rFonts w:cstheme="minorHAnsi"/>
+        </w:rPr>
+        <w:t>ing</w:t>
+      </w:r>
+      <w:r>
+        <w:rPr>
+          <w:rFonts w:cstheme="minorHAnsi"/>
+        </w:rPr>
+        <w:t xml:space="preserve"> the </w:t>
+      </w:r>
+      <w:r>
+        <w:rPr>
+          <w:rFonts w:cstheme="minorHAnsi"/>
+        </w:rPr>
+        <w:t>provide an automated platform for researchers</w:t>
+      </w:r>
+      <w:r>
+        <w:rPr>
+          <w:rFonts w:cstheme="minorHAnsi"/>
+        </w:rPr>
+        <w:t xml:space="preserve"> </w:t>
+      </w:r>
+      <w:r>
+        <w:rPr>
+          <w:rFonts w:cstheme="minorHAnsi"/>
+        </w:rPr>
+        <w:t>and analysts to expedite their understanding and significantly</w:t>
+      </w:r>
+      <w:r>
+        <w:rPr>
+          <w:rFonts w:cstheme="minorHAnsi"/>
+        </w:rPr>
+        <w:t xml:space="preserve"> </w:t>
+      </w:r>
+      <w:r>
+        <w:rPr>
+          <w:rFonts w:cstheme="minorHAnsi"/>
+        </w:rPr>
+        <w:t>reduce their turnaround time in addressing cyberthreats.</w:t>
       </w:r>
     </w:p>
     <w:p>
@@ -800,19 +1156,7 @@
         <w:rPr>
           <w:rFonts w:cstheme="minorHAnsi"/>
         </w:rPr>
-        <w:t xml:space="preserve">National Cybersecurity R&amp;D </w:t>
-      </w:r>
-      <w:r>
-        <w:rPr>
-          <w:rFonts w:cstheme="minorHAnsi"/>
-        </w:rPr>
-        <w:t>Lab (</w:t>
-      </w:r>
-      <w:r>
-        <w:rPr>
-          <w:rFonts w:cstheme="minorHAnsi"/>
-        </w:rPr>
-        <w:t>NCL)</w:t>
+        <w:t>Cyber Threat Intelligence (CTI) reports are valuable sources</w:t>
       </w:r>
       <w:r>
         <w:rPr>
@@ -824,97 +1168,7 @@
         <w:rPr>
           <w:rFonts w:cstheme="minorHAnsi"/>
         </w:rPr>
-        <w:t>was</w:t>
-      </w:r>
-      <w:r>
-        <w:rPr>
-          <w:rFonts w:cstheme="minorHAnsi"/>
-        </w:rPr>
-        <w:t xml:space="preserve"> established</w:t>
-      </w:r>
-      <w:r>
-        <w:rPr>
-          <w:rFonts w:cstheme="minorHAnsi"/>
-        </w:rPr>
-        <w:t xml:space="preserve"> in 2015 and funded under the National Cybersecurity R&amp;D (NCR) Programme</w:t>
-      </w:r>
-      <w:r>
-        <w:rPr>
-          <w:rFonts w:cstheme="minorHAnsi"/>
-        </w:rPr>
-        <w:t xml:space="preserve">. NCL is </w:t>
-      </w:r>
-      <w:r>
-        <w:rPr>
-          <w:rFonts w:cstheme="minorHAnsi"/>
-        </w:rPr>
-        <w:t>provid</w:t>
-      </w:r>
-      <w:r>
-        <w:rPr>
-          <w:rFonts w:cstheme="minorHAnsi"/>
-        </w:rPr>
-        <w:t xml:space="preserve">ing </w:t>
-      </w:r>
-      <w:r>
-        <w:rPr>
-          <w:rFonts w:cstheme="minorHAnsi"/>
-        </w:rPr>
-        <w:t>support</w:t>
-      </w:r>
-      <w:r>
-        <w:rPr>
-          <w:rFonts w:cstheme="minorHAnsi"/>
-        </w:rPr>
-        <w:t xml:space="preserve"> to the Singapore </w:t>
-      </w:r>
-      <w:r>
-        <w:rPr>
-          <w:rFonts w:cstheme="minorHAnsi"/>
-        </w:rPr>
-        <w:t>C</w:t>
-      </w:r>
-      <w:r>
-        <w:rPr>
-          <w:rFonts w:cstheme="minorHAnsi"/>
-        </w:rPr>
-        <w:t xml:space="preserve">ybersecurity R&amp;D </w:t>
-      </w:r>
-      <w:r>
-        <w:rPr>
-          <w:rFonts w:cstheme="minorHAnsi"/>
-        </w:rPr>
-        <w:t>C</w:t>
-      </w:r>
-      <w:r>
-        <w:rPr>
-          <w:rFonts w:cstheme="minorHAnsi"/>
-        </w:rPr>
-        <w:t xml:space="preserve">ommunity in terms of their </w:t>
-      </w:r>
-      <w:r>
-        <w:rPr>
-          <w:rFonts w:cstheme="minorHAnsi"/>
-        </w:rPr>
-        <w:t xml:space="preserve">R&amp;D, </w:t>
-      </w:r>
-      <w:r>
-        <w:rPr>
-          <w:rFonts w:cstheme="minorHAnsi"/>
-        </w:rPr>
-        <w:t>research experimentation</w:t>
-      </w:r>
-      <w:r>
-        <w:rPr>
-          <w:rFonts w:cstheme="minorHAnsi"/>
-        </w:rPr>
-        <w:t xml:space="preserve"> and </w:t>
-      </w:r>
-      <w:r>
-        <w:rPr>
-          <w:rFonts w:cstheme="minorHAnsi"/>
-        </w:rPr>
-        <w:t>testing requirements.</w:t>
+        <w:t>that researchers and analysts seek to have a deeper understanding</w:t>
       </w:r>
       <w:r>
         <w:rPr>
@@ -926,37 +1180,7 @@
         <w:rPr>
           <w:rFonts w:cstheme="minorHAnsi"/>
         </w:rPr>
-        <w:t xml:space="preserve">One of NCL </w:t>
-      </w:r>
-      <w:r>
-        <w:rPr>
-          <w:rFonts w:cstheme="minorHAnsi"/>
-        </w:rPr>
-        <w:t xml:space="preserve">business </w:t>
-      </w:r>
-      <w:r>
-        <w:rPr>
-          <w:rFonts w:cstheme="minorHAnsi"/>
-        </w:rPr>
-        <w:t>service is provid</w:t>
-      </w:r>
-      <w:r>
-        <w:rPr>
-          <w:rFonts w:cstheme="minorHAnsi"/>
-        </w:rPr>
-        <w:t>ing</w:t>
-      </w:r>
-      <w:r>
-        <w:rPr>
-          <w:rFonts w:cstheme="minorHAnsi"/>
-        </w:rPr>
-        <w:t xml:space="preserve"> the </w:t>
-      </w:r>
-      <w:r>
-        <w:rPr>
-          <w:rFonts w:cstheme="minorHAnsi"/>
-        </w:rPr>
-        <w:t>provide an automated platform for researchers</w:t>
+        <w:t>of the current APT activities and the cyberthreat landscape.</w:t>
       </w:r>
       <w:r>
         <w:rPr>
@@ -968,7 +1192,7 @@
         <w:rPr>
           <w:rFonts w:cstheme="minorHAnsi"/>
         </w:rPr>
-        <w:t>and analysts to expedite their understanding and significantly</w:t>
+        <w:t>These reports are used to obtain insights of vulnerabilities and</w:t>
       </w:r>
       <w:r>
         <w:rPr>
@@ -980,7 +1204,7 @@
         <w:rPr>
           <w:rFonts w:cstheme="minorHAnsi"/>
         </w:rPr>
-        <w:t>reduce their turnaround time in addressing cyberthreats.</w:t>
+        <w:t>their associated attack techniques.</w:t>
       </w:r>
     </w:p>
     <w:p>
@@ -994,55 +1218,55 @@
         <w:rPr>
           <w:rFonts w:cstheme="minorHAnsi"/>
         </w:rPr>
-        <w:t>Cyber Threat Intelligence (CTI) reports are valuable sources</w:t>
-      </w:r>
-      <w:r>
-        <w:rPr>
-          <w:rFonts w:cstheme="minorHAnsi"/>
-        </w:rPr>
-        <w:t xml:space="preserve"> </w:t>
-      </w:r>
-      <w:r>
-        <w:rPr>
-          <w:rFonts w:cstheme="minorHAnsi"/>
-        </w:rPr>
-        <w:t>that researchers and analysts seek to have a deeper understanding</w:t>
-      </w:r>
-      <w:r>
-        <w:rPr>
-          <w:rFonts w:cstheme="minorHAnsi"/>
-        </w:rPr>
-        <w:t xml:space="preserve"> </w:t>
-      </w:r>
-      <w:r>
-        <w:rPr>
-          <w:rFonts w:cstheme="minorHAnsi"/>
-        </w:rPr>
-        <w:t>of the current APT activities and the cyberthreat landscape.</w:t>
-      </w:r>
-      <w:r>
-        <w:rPr>
-          <w:rFonts w:cstheme="minorHAnsi"/>
-        </w:rPr>
-        <w:t xml:space="preserve"> </w:t>
-      </w:r>
-      <w:r>
-        <w:rPr>
-          <w:rFonts w:cstheme="minorHAnsi"/>
-        </w:rPr>
-        <w:t>These reports are used to obtain insights of vulnerabilities and</w:t>
-      </w:r>
-      <w:r>
-        <w:rPr>
-          <w:rFonts w:cstheme="minorHAnsi"/>
-        </w:rPr>
-        <w:t xml:space="preserve"> </w:t>
-      </w:r>
-      <w:r>
-        <w:rPr>
-          <w:rFonts w:cstheme="minorHAnsi"/>
-        </w:rPr>
-        <w:t>their associated attack techniques.</w:t>
+        <w:t xml:space="preserve">The CTI report analyzer UI </w:t>
+      </w:r>
+      <w:r>
+        <w:rPr>
+          <w:rFonts w:cstheme="minorHAnsi"/>
+        </w:rPr>
+        <w:t xml:space="preserve">project is aimed to provide two kinds of user interface which </w:t>
+      </w:r>
+      <w:r>
+        <w:rPr>
+          <w:rFonts w:cstheme="minorHAnsi"/>
+        </w:rPr>
+        <w:t xml:space="preserve">allow </w:t>
+      </w:r>
+      <w:r>
+        <w:rPr>
+          <w:rFonts w:cstheme="minorHAnsi"/>
+        </w:rPr>
+        <w:t>NCL customer</w:t>
+      </w:r>
+      <w:r>
+        <w:rPr>
+          <w:rFonts w:cstheme="minorHAnsi"/>
+        </w:rPr>
+        <w:t>s</w:t>
+      </w:r>
+      <w:r>
+        <w:rPr>
+          <w:rFonts w:cstheme="minorHAnsi"/>
+        </w:rPr>
+        <w:t xml:space="preserve"> can directly control and monitor </w:t>
+      </w:r>
+      <w:r>
+        <w:rPr>
+          <w:rFonts w:cstheme="minorHAnsi"/>
+        </w:rPr>
+        <w:t xml:space="preserve">their CTI report analysis progress. The program </w:t>
+      </w:r>
+      <w:r>
+        <w:rPr>
+          <w:rFonts w:cstheme="minorHAnsi"/>
+        </w:rPr>
+        <w:t>workflow</w:t>
+      </w:r>
+      <w:r>
+        <w:rPr>
+          <w:rFonts w:cstheme="minorHAnsi"/>
+        </w:rPr>
+        <w:t xml:space="preserve"> is shown below:</w:t>
       </w:r>
     </w:p>
     <w:p>
@@ -1054,76 +1278,12 @@
       </w:pPr>
       <w:r>
         <w:rPr>
-          <w:rFonts w:cstheme="minorHAnsi"/>
-        </w:rPr>
-        <w:t xml:space="preserve">The CTI report </w:t>
-      </w:r>
-      <w:proofErr w:type="spellStart"/>
-      <w:r>
-        <w:rPr>
-          <w:rFonts w:cstheme="minorHAnsi"/>
-        </w:rPr>
-        <w:t>analyzer</w:t>
-      </w:r>
-      <w:proofErr w:type="spellEnd"/>
-      <w:r>
-        <w:rPr>
-          <w:rFonts w:cstheme="minorHAnsi"/>
-        </w:rPr>
-        <w:t xml:space="preserve"> UI </w:t>
-      </w:r>
-      <w:r>
-        <w:rPr>
-          <w:rFonts w:cstheme="minorHAnsi"/>
-        </w:rPr>
-        <w:t xml:space="preserve">project is aimed to provide two kinds of user interface which also NCL customer can directly control and monitor </w:t>
-      </w:r>
-      <w:r>
-        <w:rPr>
-          <w:rFonts w:cstheme="minorHAnsi"/>
-        </w:rPr>
-        <w:t xml:space="preserve">their </w:t>
-      </w:r>
-      <w:r>
-        <w:rPr>
-          <w:rFonts w:cstheme="minorHAnsi"/>
-        </w:rPr>
-        <w:t>CTI report</w:t>
-      </w:r>
-      <w:r>
-        <w:rPr>
-          <w:rFonts w:cstheme="minorHAnsi"/>
-        </w:rPr>
-        <w:t xml:space="preserve"> analysis progress. The program </w:t>
-      </w:r>
-      <w:r>
-        <w:rPr>
-          <w:rFonts w:cstheme="minorHAnsi"/>
-        </w:rPr>
-        <w:t>workflow</w:t>
-      </w:r>
-      <w:r>
-        <w:rPr>
-          <w:rFonts w:cstheme="minorHAnsi"/>
-        </w:rPr>
-        <w:t xml:space="preserve"> is shown below:</w:t>
-      </w:r>
-    </w:p>
-    <w:p>
-      <w:pPr>
-        <w:jc w:val="both"/>
-        <w:rPr>
-          <w:rFonts w:cstheme="minorHAnsi"/>
-        </w:rPr>
-      </w:pPr>
-      <w:r>
-        <w:rPr>
           <w:noProof/>
         </w:rPr>
         <w:drawing>
-          <wp:inline distT="0" distB="0" distL="0" distR="0" wp14:anchorId="3FEFA9EB" wp14:editId="6B3D64A9">
-            <wp:extent cx="5731510" cy="4636770"/>
-            <wp:effectExtent l="19050" t="19050" r="21590" b="11430"/>
+          <wp:inline distT="0" distB="0" distL="0" distR="0" wp14:anchorId="3FEFA9EB" wp14:editId="21F46F98">
+            <wp:extent cx="5486400" cy="4438477"/>
+            <wp:effectExtent l="19050" t="19050" r="19050" b="19685"/>
             <wp:docPr id="1" name="Picture 1" descr="Diagram&#10;&#10;Description automatically generated"/>
             <wp:cNvGraphicFramePr>
               <a:graphicFrameLocks xmlns:a="http://schemas.openxmlformats.org/drawingml/2006/main" noChangeAspect="1"/>
@@ -1144,7 +1304,7 @@
                   <pic:spPr>
                     <a:xfrm>
                       <a:off x="0" y="0"/>
-                      <a:ext cx="5731510" cy="4636770"/>
+                      <a:ext cx="5491750" cy="4442805"/>
                     </a:xfrm>
                     <a:prstGeom prst="rect">
                       <a:avLst/>
@@ -1174,6 +1334,7 @@
         <w:rPr>
           <w:rFonts w:cstheme="minorHAnsi"/>
         </w:rPr>
+        <w:lastRenderedPageBreak/>
         <w:t>The CTI report Analyzer UI contents 7 main modules</w:t>
       </w:r>
     </w:p>
@@ -1184,6 +1345,7 @@
           <w:ilvl w:val="0"/>
           <w:numId w:val="19"/>
         </w:numPr>
+        <w:spacing w:before="240"/>
         <w:jc w:val="both"/>
         <w:rPr>
           <w:rFonts w:cstheme="minorHAnsi"/>
@@ -1192,46 +1354,22 @@
       <w:r>
         <w:rPr>
           <w:rFonts w:cstheme="minorHAnsi"/>
-        </w:rPr>
-        <w:t>CTI Report Analyzer UI App</w:t>
-      </w:r>
-      <w:r>
-        <w:rPr>
-          <w:rFonts w:cstheme="minorHAnsi"/>
-        </w:rPr>
-        <w:t xml:space="preserve"> Module: Main program</w:t>
-      </w:r>
-      <w:r>
-        <w:rPr>
-          <w:rFonts w:cstheme="minorHAnsi"/>
-        </w:rPr>
-        <w:t xml:space="preserve"> running on user’s local </w:t>
-      </w:r>
-      <w:r>
-        <w:rPr>
-          <w:rFonts w:cstheme="minorHAnsi"/>
-        </w:rPr>
-        <w:t>computer</w:t>
-      </w:r>
-      <w:r>
-        <w:rPr>
-          <w:rFonts w:cstheme="minorHAnsi"/>
-        </w:rPr>
-        <w:t xml:space="preserve"> to </w:t>
-      </w:r>
-      <w:proofErr w:type="spellStart"/>
-      <w:r>
-        <w:rPr>
-          <w:rFonts w:cstheme="minorHAnsi"/>
-        </w:rPr>
-        <w:t>init</w:t>
-      </w:r>
-      <w:proofErr w:type="spellEnd"/>
-      <w:r>
-        <w:rPr>
-          <w:rFonts w:cstheme="minorHAnsi"/>
-        </w:rPr>
-        <w:t xml:space="preserve"> other module with individual threading. </w:t>
+          <w:b/>
+          <w:bCs/>
+        </w:rPr>
+        <w:t>CTI Report Analyzer UI App Module</w:t>
+      </w:r>
+      <w:r>
+        <w:rPr>
+          <w:rFonts w:cstheme="minorHAnsi"/>
+        </w:rPr>
+        <w:t xml:space="preserve">: </w:t>
+      </w:r>
+      <w:r>
+        <w:rPr>
+          <w:rFonts w:cstheme="minorHAnsi"/>
+        </w:rPr>
+        <w:t>Application program main frame running on users' local computer to initialize other modules with individual threads.</w:t>
       </w:r>
     </w:p>
     <w:p>
@@ -1241,6 +1379,7 @@
           <w:ilvl w:val="0"/>
           <w:numId w:val="19"/>
         </w:numPr>
+        <w:spacing w:before="240"/>
         <w:jc w:val="both"/>
         <w:rPr>
           <w:rFonts w:cstheme="minorHAnsi"/>
@@ -1249,9 +1388,22 @@
       <w:r>
         <w:rPr>
           <w:rFonts w:cstheme="minorHAnsi"/>
-        </w:rPr>
-        <w:lastRenderedPageBreak/>
-        <w:t xml:space="preserve">Data Manger Module: Process all the input data checking, converting and pre-processing for the CTI report user uploaded. </w:t>
+          <w:b/>
+          <w:bCs/>
+        </w:rPr>
+        <w:t>Data Manger Module</w:t>
+      </w:r>
+      <w:r>
+        <w:rPr>
+          <w:rFonts w:cstheme="minorHAnsi"/>
+        </w:rPr>
+        <w:t xml:space="preserve">: </w:t>
+      </w:r>
+      <w:r>
+        <w:rPr>
+          <w:rFonts w:cstheme="minorHAnsi"/>
+        </w:rPr>
+        <w:t>Data processing module used to handle the input data checking, report file converting and data pre-processing for the CTI report which user upload.</w:t>
       </w:r>
     </w:p>
     <w:p>
@@ -1261,6 +1413,7 @@
           <w:ilvl w:val="0"/>
           <w:numId w:val="19"/>
         </w:numPr>
+        <w:spacing w:before="240"/>
         <w:jc w:val="both"/>
         <w:rPr>
           <w:rFonts w:cstheme="minorHAnsi"/>
@@ -1269,32 +1422,66 @@
       <w:r>
         <w:rPr>
           <w:rFonts w:cstheme="minorHAnsi"/>
-        </w:rPr>
-        <w:t xml:space="preserve">Application UI module: </w:t>
-      </w:r>
-      <w:r>
-        <w:rPr>
-          <w:rFonts w:cstheme="minorHAnsi"/>
-        </w:rPr>
-        <w:t>The main UI module user to upload the CTI report, Config the report analysis parameters</w:t>
-      </w:r>
-      <w:r>
-        <w:rPr>
-          <w:rFonts w:cstheme="minorHAnsi"/>
-        </w:rPr>
-        <w:t>, monitor report</w:t>
-      </w:r>
-      <w:r>
-        <w:rPr>
-          <w:rFonts w:cstheme="minorHAnsi"/>
-        </w:rPr>
-        <w:t xml:space="preserve"> analysis</w:t>
-      </w:r>
-      <w:r>
-        <w:rPr>
-          <w:rFonts w:cstheme="minorHAnsi"/>
-        </w:rPr>
-        <w:t xml:space="preserve"> process and check the result. </w:t>
+          <w:b/>
+          <w:bCs/>
+        </w:rPr>
+        <w:t>Application</w:t>
+      </w:r>
+      <w:r>
+        <w:rPr>
+          <w:rFonts w:cstheme="minorHAnsi"/>
+          <w:b/>
+          <w:bCs/>
+        </w:rPr>
+        <w:t xml:space="preserve"> User Interface</w:t>
+      </w:r>
+      <w:r>
+        <w:rPr>
+          <w:rFonts w:cstheme="minorHAnsi"/>
+          <w:b/>
+          <w:bCs/>
+        </w:rPr>
+        <w:t xml:space="preserve"> </w:t>
+      </w:r>
+      <w:r>
+        <w:rPr>
+          <w:rFonts w:cstheme="minorHAnsi"/>
+          <w:b/>
+          <w:bCs/>
+        </w:rPr>
+        <w:t>M</w:t>
+      </w:r>
+      <w:r>
+        <w:rPr>
+          <w:rFonts w:cstheme="minorHAnsi"/>
+          <w:b/>
+          <w:bCs/>
+        </w:rPr>
+        <w:t>odule</w:t>
+      </w:r>
+      <w:r>
+        <w:rPr>
+          <w:rFonts w:cstheme="minorHAnsi"/>
+        </w:rPr>
+        <w:t xml:space="preserve">: </w:t>
+      </w:r>
+      <w:r>
+        <w:rPr>
+          <w:rFonts w:cstheme="minorHAnsi"/>
+        </w:rPr>
+        <w:t xml:space="preserve">The main UI module customers used to upload the CTI report, configure the report analysis parameters, monitor report analysis </w:t>
+      </w:r>
+      <w:r>
+        <w:rPr>
+          <w:rFonts w:cstheme="minorHAnsi"/>
+        </w:rPr>
+        <w:t>process,</w:t>
+      </w:r>
+      <w:r>
+        <w:rPr>
+          <w:rFonts w:cstheme="minorHAnsi"/>
+        </w:rPr>
+        <w:t xml:space="preserve"> and check the result. </w:t>
       </w:r>
     </w:p>
     <w:p>
@@ -1304,6 +1491,7 @@
           <w:ilvl w:val="0"/>
           <w:numId w:val="19"/>
         </w:numPr>
+        <w:spacing w:before="240"/>
         <w:jc w:val="both"/>
         <w:rPr>
           <w:rFonts w:cstheme="minorHAnsi"/>
@@ -1312,8 +1500,48 @@
       <w:r>
         <w:rPr>
           <w:rFonts w:cstheme="minorHAnsi"/>
-        </w:rPr>
-        <w:t xml:space="preserve">Communication manager module: The communication module to handle the data updating and data transfer (such as report upload).  </w:t>
+          <w:b/>
+          <w:bCs/>
+        </w:rPr>
+        <w:t xml:space="preserve">Communication </w:t>
+      </w:r>
+      <w:r>
+        <w:rPr>
+          <w:rFonts w:cstheme="minorHAnsi"/>
+          <w:b/>
+          <w:bCs/>
+        </w:rPr>
+        <w:t>M</w:t>
+      </w:r>
+      <w:r>
+        <w:rPr>
+          <w:rFonts w:cstheme="minorHAnsi"/>
+          <w:b/>
+          <w:bCs/>
+        </w:rPr>
+        <w:t xml:space="preserve">anager </w:t>
+      </w:r>
+      <w:r>
+        <w:rPr>
+          <w:rFonts w:cstheme="minorHAnsi"/>
+          <w:b/>
+          <w:bCs/>
+        </w:rPr>
+        <w:t>M</w:t>
+      </w:r>
+      <w:r>
+        <w:rPr>
+          <w:rFonts w:cstheme="minorHAnsi"/>
+          <w:b/>
+          <w:bCs/>
+        </w:rPr>
+        <w:t>odule</w:t>
+      </w:r>
+      <w:r>
+        <w:rPr>
+          <w:rFonts w:cstheme="minorHAnsi"/>
+        </w:rPr>
+        <w:t xml:space="preserve">: The communication module to handle the data updating and data transfer (such as report upload).  </w:t>
       </w:r>
     </w:p>
     <w:p>
@@ -1323,6 +1551,7 @@
           <w:ilvl w:val="0"/>
           <w:numId w:val="19"/>
         </w:numPr>
+        <w:spacing w:before="240"/>
         <w:jc w:val="both"/>
         <w:rPr>
           <w:rFonts w:cstheme="minorHAnsi"/>
@@ -1331,14 +1560,54 @@
       <w:r>
         <w:rPr>
           <w:rFonts w:cstheme="minorHAnsi"/>
-        </w:rPr>
-        <w:t xml:space="preserve">Web page UI module: the Web page with the same function as the </w:t>
-      </w:r>
-      <w:r>
-        <w:rPr>
-          <w:rFonts w:cstheme="minorHAnsi"/>
-        </w:rPr>
-        <w:t>Application UI module</w:t>
+          <w:b/>
+          <w:bCs/>
+        </w:rPr>
+        <w:t>Web</w:t>
+      </w:r>
+      <w:r>
+        <w:rPr>
+          <w:rFonts w:cstheme="minorHAnsi"/>
+          <w:b/>
+          <w:bCs/>
+        </w:rPr>
+        <w:t>p</w:t>
+      </w:r>
+      <w:r>
+        <w:rPr>
+          <w:rFonts w:cstheme="minorHAnsi"/>
+          <w:b/>
+          <w:bCs/>
+        </w:rPr>
+        <w:t xml:space="preserve">age UI </w:t>
+      </w:r>
+      <w:r>
+        <w:rPr>
+          <w:rFonts w:cstheme="minorHAnsi"/>
+          <w:b/>
+          <w:bCs/>
+        </w:rPr>
+        <w:t>M</w:t>
+      </w:r>
+      <w:r>
+        <w:rPr>
+          <w:rFonts w:cstheme="minorHAnsi"/>
+          <w:b/>
+          <w:bCs/>
+        </w:rPr>
+        <w:t>odule</w:t>
+      </w:r>
+      <w:r>
+        <w:rPr>
+          <w:rFonts w:cstheme="minorHAnsi"/>
+        </w:rPr>
+        <w:t xml:space="preserve">: </w:t>
+      </w:r>
+      <w:r>
+        <w:rPr>
+          <w:rFonts w:cstheme="minorHAnsi"/>
+        </w:rPr>
+        <w:t>The Web page with the same function as the Application UI module</w:t>
       </w:r>
       <w:r>
         <w:rPr>
@@ -1354,6 +1623,7 @@
           <w:ilvl w:val="0"/>
           <w:numId w:val="19"/>
         </w:numPr>
+        <w:spacing w:before="240"/>
         <w:jc w:val="both"/>
         <w:rPr>
           <w:rFonts w:cstheme="minorHAnsi"/>
@@ -1362,8 +1632,48 @@
       <w:r>
         <w:rPr>
           <w:rFonts w:cstheme="minorHAnsi"/>
-        </w:rPr>
-        <w:t>Web host module: The Web Host program to handle the user control on the UI and provide same function as the data manager</w:t>
+          <w:b/>
+          <w:bCs/>
+        </w:rPr>
+        <w:t xml:space="preserve">Web </w:t>
+      </w:r>
+      <w:r>
+        <w:rPr>
+          <w:rFonts w:cstheme="minorHAnsi"/>
+          <w:b/>
+          <w:bCs/>
+        </w:rPr>
+        <w:t>H</w:t>
+      </w:r>
+      <w:r>
+        <w:rPr>
+          <w:rFonts w:cstheme="minorHAnsi"/>
+          <w:b/>
+          <w:bCs/>
+        </w:rPr>
+        <w:t xml:space="preserve">ost </w:t>
+      </w:r>
+      <w:r>
+        <w:rPr>
+          <w:rFonts w:cstheme="minorHAnsi"/>
+          <w:b/>
+          <w:bCs/>
+        </w:rPr>
+        <w:t>M</w:t>
+      </w:r>
+      <w:r>
+        <w:rPr>
+          <w:rFonts w:cstheme="minorHAnsi"/>
+          <w:b/>
+          <w:bCs/>
+        </w:rPr>
+        <w:t>odule</w:t>
+      </w:r>
+      <w:r>
+        <w:rPr>
+          <w:rFonts w:cstheme="minorHAnsi"/>
+        </w:rPr>
+        <w:t>: The Web Host program to handle the user control on the UI and provide same function as the data manager</w:t>
       </w:r>
       <w:r>
         <w:rPr>
@@ -1379,6 +1689,7 @@
           <w:ilvl w:val="0"/>
           <w:numId w:val="19"/>
         </w:numPr>
+        <w:spacing w:before="240"/>
         <w:jc w:val="both"/>
         <w:rPr>
           <w:rFonts w:cstheme="minorHAnsi"/>
@@ -1387,28 +1698,52 @@
       <w:r>
         <w:rPr>
           <w:rFonts w:cstheme="minorHAnsi"/>
-        </w:rPr>
-        <w:t xml:space="preserve">Control Hub Adapter: The main control hub use to collect data from the CTI report </w:t>
-      </w:r>
-      <w:proofErr w:type="spellStart"/>
-      <w:r>
-        <w:rPr>
-          <w:rFonts w:cstheme="minorHAnsi"/>
-        </w:rPr>
-        <w:t>anal</w:t>
-      </w:r>
-      <w:r>
-        <w:rPr>
-          <w:rFonts w:cstheme="minorHAnsi"/>
-        </w:rPr>
-        <w:t>yzer</w:t>
-      </w:r>
-      <w:proofErr w:type="spellEnd"/>
-      <w:r>
-        <w:rPr>
-          <w:rFonts w:cstheme="minorHAnsi"/>
-        </w:rPr>
-        <w:t xml:space="preserve"> and the data base. </w:t>
+          <w:b/>
+          <w:bCs/>
+        </w:rPr>
+        <w:t>Control Hub Adapter</w:t>
+      </w:r>
+      <w:r>
+        <w:rPr>
+          <w:rFonts w:cstheme="minorHAnsi"/>
+        </w:rPr>
+        <w:t>: The main control hub use</w:t>
+      </w:r>
+      <w:r>
+        <w:rPr>
+          <w:rFonts w:cstheme="minorHAnsi"/>
+        </w:rPr>
+        <w:t>d</w:t>
+      </w:r>
+      <w:r>
+        <w:rPr>
+          <w:rFonts w:cstheme="minorHAnsi"/>
+        </w:rPr>
+        <w:t xml:space="preserve"> to collect data from the CTI report </w:t>
+      </w:r>
+      <w:r>
+        <w:rPr>
+          <w:rFonts w:cstheme="minorHAnsi"/>
+        </w:rPr>
+        <w:t xml:space="preserve">analyzer </w:t>
+      </w:r>
+      <w:r>
+        <w:rPr>
+          <w:rFonts w:cstheme="minorHAnsi"/>
+        </w:rPr>
+        <w:t xml:space="preserve">and the </w:t>
+      </w:r>
+      <w:r>
+        <w:rPr>
+          <w:rFonts w:cstheme="minorHAnsi"/>
+        </w:rPr>
+        <w:t xml:space="preserve">result </w:t>
+      </w:r>
+      <w:r>
+        <w:rPr>
+          <w:rFonts w:cstheme="minorHAnsi"/>
+        </w:rPr>
+        <w:t xml:space="preserve">data base. </w:t>
       </w:r>
     </w:p>
     <w:p>
@@ -1440,7 +1775,13 @@
         <w:rPr>
           <w:rFonts w:cstheme="minorHAnsi"/>
         </w:rPr>
-        <w:t xml:space="preserve"> to implement the “Application UI</w:t>
+        <w:t xml:space="preserve"> to implement the “</w:t>
+      </w:r>
+      <w:r>
+        <w:rPr>
+          <w:rFonts w:cstheme="minorHAnsi"/>
+        </w:rPr>
+        <w:t>Application User Interface Module</w:t>
       </w:r>
       <w:r>
         <w:rPr>
@@ -1458,13 +1799,37 @@
         <w:rPr>
           <w:rFonts w:cstheme="minorHAnsi"/>
         </w:rPr>
-        <w:t>“Webpage UI” module</w:t>
-      </w:r>
-      <w:r>
-        <w:rPr>
-          <w:rFonts w:cstheme="minorHAnsi"/>
-        </w:rPr>
-        <w:t>, “Web host” modules.</w:t>
+        <w:t>“</w:t>
+      </w:r>
+      <w:r>
+        <w:rPr>
+          <w:rFonts w:cstheme="minorHAnsi"/>
+        </w:rPr>
+        <w:t>Webpage UI Module</w:t>
+      </w:r>
+      <w:r>
+        <w:rPr>
+          <w:rFonts w:cstheme="minorHAnsi"/>
+        </w:rPr>
+        <w:t>”</w:t>
+      </w:r>
+      <w:r>
+        <w:rPr>
+          <w:rFonts w:cstheme="minorHAnsi"/>
+        </w:rPr>
+        <w:t>, “</w:t>
+      </w:r>
+      <w:r>
+        <w:rPr>
+          <w:rFonts w:cstheme="minorHAnsi"/>
+        </w:rPr>
+        <w:t>Web Host Module</w:t>
+      </w:r>
+      <w:r>
+        <w:rPr>
+          <w:rFonts w:cstheme="minorHAnsi"/>
+        </w:rPr>
+        <w:t>”.</w:t>
       </w:r>
     </w:p>
     <w:p>
@@ -1677,7 +2042,17 @@
           <w:szCs w:val="22"/>
           <w:bdr w:val="none" w:sz="0" w:space="0" w:color="auto" w:frame="1"/>
         </w:rPr>
-        <w:t xml:space="preserve">CTI report </w:t>
+        <w:t>CTI report</w:t>
+      </w:r>
+      <w:r>
+        <w:rPr>
+          <w:rFonts w:asciiTheme="minorHAnsi" w:hAnsiTheme="minorHAnsi" w:cstheme="minorHAnsi"/>
+          <w:color w:val="000000"/>
+          <w:sz w:val="22"/>
+          <w:szCs w:val="22"/>
+          <w:bdr w:val="none" w:sz="0" w:space="0" w:color="auto" w:frame="1"/>
+        </w:rPr>
+        <w:t>.</w:t>
       </w:r>
     </w:p>
     <w:p>
@@ -1706,9 +2081,8 @@
           <w:szCs w:val="22"/>
           <w:bdr w:val="none" w:sz="0" w:space="0" w:color="auto" w:frame="1"/>
         </w:rPr>
-        <w:t>Python user interface programming (</w:t>
-      </w:r>
-      <w:proofErr w:type="spellStart"/>
+        <w:t>Python user interface programming (wx</w:t>
+      </w:r>
       <w:r>
         <w:rPr>
           <w:rFonts w:asciiTheme="minorHAnsi" w:hAnsiTheme="minorHAnsi" w:cstheme="minorHAnsi"/>
@@ -1717,9 +2091,8 @@
           <w:szCs w:val="22"/>
           <w:bdr w:val="none" w:sz="0" w:space="0" w:color="auto" w:frame="1"/>
         </w:rPr>
-        <w:t>wxpython</w:t>
-      </w:r>
-      <w:proofErr w:type="spellEnd"/>
+        <w:t>P</w:t>
+      </w:r>
       <w:r>
         <w:rPr>
           <w:rFonts w:asciiTheme="minorHAnsi" w:hAnsiTheme="minorHAnsi" w:cstheme="minorHAnsi"/>
@@ -1728,7 +2101,7 @@
           <w:szCs w:val="22"/>
           <w:bdr w:val="none" w:sz="0" w:space="0" w:color="auto" w:frame="1"/>
         </w:rPr>
-        <w:t>)</w:t>
+        <w:t>ython)</w:t>
       </w:r>
     </w:p>
     <w:p>
@@ -1759,7 +2132,6 @@
         </w:rPr>
         <w:t xml:space="preserve">HTML, CSS, </w:t>
       </w:r>
-      <w:proofErr w:type="spellStart"/>
       <w:r>
         <w:rPr>
           <w:rFonts w:asciiTheme="minorHAnsi" w:hAnsiTheme="minorHAnsi" w:cstheme="minorHAnsi"/>
@@ -1768,9 +2140,8 @@
           <w:szCs w:val="22"/>
           <w:bdr w:val="none" w:sz="0" w:space="0" w:color="auto" w:frame="1"/>
         </w:rPr>
-        <w:t>javascript</w:t>
-      </w:r>
-      <w:proofErr w:type="spellEnd"/>
+        <w:t>JavaScript</w:t>
+      </w:r>
     </w:p>
     <w:p>
       <w:pPr>
@@ -2086,15 +2457,7 @@
           <w:color w:val="000000"/>
           <w:bdr w:val="none" w:sz="0" w:space="0" w:color="auto" w:frame="1"/>
         </w:rPr>
-        <w:t xml:space="preserve">create 8 </w:t>
-      </w:r>
-      <w:r>
-        <w:rPr>
-          <w:rFonts w:asciiTheme="minorHAnsi" w:hAnsiTheme="minorHAnsi" w:cstheme="minorHAnsi"/>
-          <w:color w:val="000000"/>
-          <w:bdr w:val="none" w:sz="0" w:space="0" w:color="auto" w:frame="1"/>
-        </w:rPr>
-        <w:t>module</w:t>
+        <w:t>create 8 module</w:t>
       </w:r>
       <w:r>
         <w:rPr>
@@ -2110,31 +2473,31 @@
           <w:color w:val="000000"/>
           <w:bdr w:val="none" w:sz="0" w:space="0" w:color="auto" w:frame="1"/>
         </w:rPr>
-        <w:t xml:space="preserve"> </w:t>
-      </w:r>
-      <w:r>
-        <w:rPr>
-          <w:rFonts w:asciiTheme="minorHAnsi" w:hAnsiTheme="minorHAnsi" w:cstheme="minorHAnsi"/>
-          <w:color w:val="000000"/>
-          <w:bdr w:val="none" w:sz="0" w:space="0" w:color="auto" w:frame="1"/>
-        </w:rPr>
-        <w:t xml:space="preserve">to show pop-up window to let the user to control/config their CTI report </w:t>
-      </w:r>
-      <w:r>
-        <w:rPr>
-          <w:rFonts w:asciiTheme="minorHAnsi" w:hAnsiTheme="minorHAnsi" w:cstheme="minorHAnsi"/>
-          <w:color w:val="000000"/>
-          <w:bdr w:val="none" w:sz="0" w:space="0" w:color="auto" w:frame="1"/>
-        </w:rPr>
-        <w:t>analyser</w:t>
-      </w:r>
-      <w:r>
-        <w:rPr>
-          <w:rFonts w:asciiTheme="minorHAnsi" w:hAnsiTheme="minorHAnsi" w:cstheme="minorHAnsi"/>
-          <w:color w:val="000000"/>
-          <w:bdr w:val="none" w:sz="0" w:space="0" w:color="auto" w:frame="1"/>
-        </w:rPr>
-        <w:t xml:space="preserve"> and monitor the progress. </w:t>
+        <w:t xml:space="preserve"> to show pop-up window to let the user to control/config their CTI report </w:t>
+      </w:r>
+      <w:r>
+        <w:rPr>
+          <w:rFonts w:asciiTheme="minorHAnsi" w:hAnsiTheme="minorHAnsi" w:cstheme="minorHAnsi"/>
+          <w:color w:val="000000"/>
+          <w:bdr w:val="none" w:sz="0" w:space="0" w:color="auto" w:frame="1"/>
+        </w:rPr>
+        <w:t>analys</w:t>
+      </w:r>
+      <w:r>
+        <w:rPr>
+          <w:rFonts w:asciiTheme="minorHAnsi" w:hAnsiTheme="minorHAnsi" w:cstheme="minorHAnsi"/>
+          <w:color w:val="000000"/>
+          <w:bdr w:val="none" w:sz="0" w:space="0" w:color="auto" w:frame="1"/>
+        </w:rPr>
+        <w:t xml:space="preserve">is </w:t>
+      </w:r>
+      <w:r>
+        <w:rPr>
+          <w:rFonts w:asciiTheme="minorHAnsi" w:hAnsiTheme="minorHAnsi" w:cstheme="minorHAnsi"/>
+          <w:color w:val="000000"/>
+          <w:bdr w:val="none" w:sz="0" w:space="0" w:color="auto" w:frame="1"/>
+        </w:rPr>
+        <w:t xml:space="preserve">and monitor the progress. </w:t>
       </w:r>
     </w:p>
     <w:p>
@@ -2171,28 +2534,52 @@
       <w:r>
         <w:rPr>
           <w:rFonts w:asciiTheme="minorHAnsi" w:hAnsiTheme="minorHAnsi" w:cstheme="minorHAnsi"/>
-          <w:color w:val="000000"/>
-          <w:bdr w:val="none" w:sz="0" w:space="0" w:color="auto" w:frame="1"/>
-        </w:rPr>
-        <w:t xml:space="preserve">CTI Report Loader: The user can use this module to upload the CTI report they want to </w:t>
-      </w:r>
-      <w:proofErr w:type="spellStart"/>
-      <w:r>
-        <w:rPr>
-          <w:rFonts w:asciiTheme="minorHAnsi" w:hAnsiTheme="minorHAnsi" w:cstheme="minorHAnsi"/>
-          <w:color w:val="000000"/>
-          <w:bdr w:val="none" w:sz="0" w:space="0" w:color="auto" w:frame="1"/>
-        </w:rPr>
-        <w:t>analyze</w:t>
-      </w:r>
-      <w:proofErr w:type="spellEnd"/>
-      <w:r>
-        <w:rPr>
-          <w:rFonts w:asciiTheme="minorHAnsi" w:hAnsiTheme="minorHAnsi" w:cstheme="minorHAnsi"/>
-          <w:color w:val="000000"/>
-          <w:bdr w:val="none" w:sz="0" w:space="0" w:color="auto" w:frame="1"/>
-        </w:rPr>
-        <w:t xml:space="preserve"> or select the report NCL provided. The module will pre-check the report’s format. </w:t>
+          <w:b/>
+          <w:bCs/>
+          <w:color w:val="000000"/>
+          <w:bdr w:val="none" w:sz="0" w:space="0" w:color="auto" w:frame="1"/>
+        </w:rPr>
+        <w:t>CTI Report Loader</w:t>
+      </w:r>
+      <w:r>
+        <w:rPr>
+          <w:rFonts w:asciiTheme="minorHAnsi" w:hAnsiTheme="minorHAnsi" w:cstheme="minorHAnsi"/>
+          <w:color w:val="000000"/>
+          <w:bdr w:val="none" w:sz="0" w:space="0" w:color="auto" w:frame="1"/>
+        </w:rPr>
+        <w:t>: The user can use this module to upload the CTI report they want to analyze or select</w:t>
+      </w:r>
+      <w:r>
+        <w:rPr>
+          <w:rFonts w:asciiTheme="minorHAnsi" w:hAnsiTheme="minorHAnsi" w:cstheme="minorHAnsi"/>
+          <w:color w:val="000000"/>
+          <w:bdr w:val="none" w:sz="0" w:space="0" w:color="auto" w:frame="1"/>
+        </w:rPr>
+        <w:t xml:space="preserve"> the</w:t>
+      </w:r>
+      <w:r>
+        <w:rPr>
+          <w:rFonts w:asciiTheme="minorHAnsi" w:hAnsiTheme="minorHAnsi" w:cstheme="minorHAnsi"/>
+          <w:color w:val="000000"/>
+          <w:bdr w:val="none" w:sz="0" w:space="0" w:color="auto" w:frame="1"/>
+        </w:rPr>
+        <w:t xml:space="preserve"> </w:t>
+      </w:r>
+      <w:r>
+        <w:rPr>
+          <w:rFonts w:asciiTheme="minorHAnsi" w:hAnsiTheme="minorHAnsi" w:cstheme="minorHAnsi"/>
+          <w:color w:val="000000"/>
+          <w:bdr w:val="none" w:sz="0" w:space="0" w:color="auto" w:frame="1"/>
+        </w:rPr>
+        <w:t>reports provided by NCL</w:t>
+      </w:r>
+      <w:r>
+        <w:rPr>
+          <w:rFonts w:asciiTheme="minorHAnsi" w:hAnsiTheme="minorHAnsi" w:cstheme="minorHAnsi"/>
+          <w:color w:val="000000"/>
+          <w:bdr w:val="none" w:sz="0" w:space="0" w:color="auto" w:frame="1"/>
+        </w:rPr>
+        <w:t xml:space="preserve">. The module will pre-check the report’s format. </w:t>
       </w:r>
     </w:p>
     <w:p>
@@ -2215,10 +2602,70 @@
       <w:r>
         <w:rPr>
           <w:rFonts w:asciiTheme="minorHAnsi" w:hAnsiTheme="minorHAnsi" w:cstheme="minorHAnsi"/>
-          <w:color w:val="000000"/>
-          <w:bdr w:val="none" w:sz="0" w:space="0" w:color="auto" w:frame="1"/>
-        </w:rPr>
-        <w:t xml:space="preserve">CTI report Analysis Config: This module </w:t>
+          <w:b/>
+          <w:bCs/>
+          <w:color w:val="000000"/>
+          <w:bdr w:val="none" w:sz="0" w:space="0" w:color="auto" w:frame="1"/>
+        </w:rPr>
+        <w:t xml:space="preserve">CTI </w:t>
+      </w:r>
+      <w:r>
+        <w:rPr>
+          <w:rFonts w:asciiTheme="minorHAnsi" w:hAnsiTheme="minorHAnsi" w:cstheme="minorHAnsi"/>
+          <w:b/>
+          <w:bCs/>
+          <w:color w:val="000000"/>
+          <w:bdr w:val="none" w:sz="0" w:space="0" w:color="auto" w:frame="1"/>
+        </w:rPr>
+        <w:t>R</w:t>
+      </w:r>
+      <w:r>
+        <w:rPr>
+          <w:rFonts w:asciiTheme="minorHAnsi" w:hAnsiTheme="minorHAnsi" w:cstheme="minorHAnsi"/>
+          <w:b/>
+          <w:bCs/>
+          <w:color w:val="000000"/>
+          <w:bdr w:val="none" w:sz="0" w:space="0" w:color="auto" w:frame="1"/>
+        </w:rPr>
+        <w:t>eport Analysis Config</w:t>
+      </w:r>
+      <w:r>
+        <w:rPr>
+          <w:rFonts w:asciiTheme="minorHAnsi" w:hAnsiTheme="minorHAnsi" w:cstheme="minorHAnsi"/>
+          <w:b/>
+          <w:bCs/>
+          <w:color w:val="000000"/>
+          <w:bdr w:val="none" w:sz="0" w:space="0" w:color="auto" w:frame="1"/>
+        </w:rPr>
+        <w:t xml:space="preserve">ure </w:t>
+      </w:r>
+      <w:r>
+        <w:rPr>
+          <w:rFonts w:asciiTheme="minorHAnsi" w:hAnsiTheme="minorHAnsi" w:cstheme="minorHAnsi"/>
+          <w:b/>
+          <w:bCs/>
+          <w:color w:val="000000"/>
+          <w:bdr w:val="none" w:sz="0" w:space="0" w:color="auto" w:frame="1"/>
+        </w:rPr>
+        <w:t>Module</w:t>
+      </w:r>
+      <w:r>
+        <w:rPr>
+          <w:rFonts w:asciiTheme="minorHAnsi" w:hAnsiTheme="minorHAnsi" w:cstheme="minorHAnsi"/>
+          <w:b/>
+          <w:bCs/>
+          <w:color w:val="000000"/>
+          <w:bdr w:val="none" w:sz="0" w:space="0" w:color="auto" w:frame="1"/>
+        </w:rPr>
+        <w:t>:</w:t>
+      </w:r>
+      <w:r>
+        <w:rPr>
+          <w:rFonts w:asciiTheme="minorHAnsi" w:hAnsiTheme="minorHAnsi" w:cstheme="minorHAnsi"/>
+          <w:color w:val="000000"/>
+          <w:bdr w:val="none" w:sz="0" w:space="0" w:color="auto" w:frame="1"/>
+        </w:rPr>
+        <w:t xml:space="preserve"> This module </w:t>
       </w:r>
       <w:r>
         <w:rPr>
@@ -2234,23 +2681,23 @@
           <w:color w:val="000000"/>
           <w:bdr w:val="none" w:sz="0" w:space="0" w:color="auto" w:frame="1"/>
         </w:rPr>
-        <w:t xml:space="preserve"> the report analysis algorithm selection and show the progress of the current </w:t>
-      </w:r>
-      <w:r>
-        <w:rPr>
-          <w:rFonts w:asciiTheme="minorHAnsi" w:hAnsiTheme="minorHAnsi" w:cstheme="minorHAnsi"/>
-          <w:color w:val="000000"/>
-          <w:bdr w:val="none" w:sz="0" w:space="0" w:color="auto" w:frame="1"/>
-        </w:rPr>
-        <w:t>analysed</w:t>
-      </w:r>
-      <w:r>
-        <w:rPr>
-          <w:rFonts w:asciiTheme="minorHAnsi" w:hAnsiTheme="minorHAnsi" w:cstheme="minorHAnsi"/>
-          <w:color w:val="000000"/>
-          <w:bdr w:val="none" w:sz="0" w:space="0" w:color="auto" w:frame="1"/>
-        </w:rPr>
-        <w:t xml:space="preserve"> report. </w:t>
+        <w:t xml:space="preserve"> the report analysis algorithm selection and show the </w:t>
+      </w:r>
+      <w:r>
+        <w:rPr>
+          <w:rFonts w:asciiTheme="minorHAnsi" w:hAnsiTheme="minorHAnsi" w:cstheme="minorHAnsi"/>
+          <w:color w:val="000000"/>
+          <w:bdr w:val="none" w:sz="0" w:space="0" w:color="auto" w:frame="1"/>
+        </w:rPr>
+        <w:t xml:space="preserve">analysing </w:t>
+      </w:r>
+      <w:r>
+        <w:rPr>
+          <w:rFonts w:asciiTheme="minorHAnsi" w:hAnsiTheme="minorHAnsi" w:cstheme="minorHAnsi"/>
+          <w:color w:val="000000"/>
+          <w:bdr w:val="none" w:sz="0" w:space="0" w:color="auto" w:frame="1"/>
+        </w:rPr>
+        <w:t xml:space="preserve">progress of the current report. </w:t>
       </w:r>
     </w:p>
     <w:p>
@@ -2273,14 +2720,19 @@
       <w:r>
         <w:rPr>
           <w:rFonts w:asciiTheme="minorHAnsi" w:hAnsiTheme="minorHAnsi" w:cstheme="minorHAnsi"/>
-          <w:color w:val="000000"/>
-          <w:bdr w:val="none" w:sz="0" w:space="0" w:color="auto" w:frame="1"/>
-        </w:rPr>
+          <w:b/>
+          <w:bCs/>
+          <w:color w:val="000000"/>
+          <w:bdr w:val="none" w:sz="0" w:space="0" w:color="auto" w:frame="1"/>
+        </w:rPr>
+        <w:lastRenderedPageBreak/>
         <w:t>Artifac</w:t>
       </w:r>
       <w:r>
         <w:rPr>
           <w:rFonts w:asciiTheme="minorHAnsi" w:hAnsiTheme="minorHAnsi" w:cstheme="minorHAnsi"/>
+          <w:b/>
+          <w:bCs/>
           <w:color w:val="000000"/>
           <w:bdr w:val="none" w:sz="0" w:space="0" w:color="auto" w:frame="1"/>
         </w:rPr>
@@ -2289,6 +2741,8 @@
       <w:r>
         <w:rPr>
           <w:rFonts w:asciiTheme="minorHAnsi" w:hAnsiTheme="minorHAnsi" w:cstheme="minorHAnsi"/>
+          <w:b/>
+          <w:bCs/>
           <w:color w:val="000000"/>
           <w:bdr w:val="none" w:sz="0" w:space="0" w:color="auto" w:frame="1"/>
         </w:rPr>
@@ -2297,6 +2751,16 @@
       <w:r>
         <w:rPr>
           <w:rFonts w:asciiTheme="minorHAnsi" w:hAnsiTheme="minorHAnsi" w:cstheme="minorHAnsi"/>
+          <w:b/>
+          <w:bCs/>
+          <w:color w:val="000000"/>
+          <w:bdr w:val="none" w:sz="0" w:space="0" w:color="auto" w:frame="1"/>
+        </w:rPr>
+        <w:t xml:space="preserve"> Module</w:t>
+      </w:r>
+      <w:r>
+        <w:rPr>
+          <w:rFonts w:asciiTheme="minorHAnsi" w:hAnsiTheme="minorHAnsi" w:cstheme="minorHAnsi"/>
           <w:color w:val="000000"/>
           <w:bdr w:val="none" w:sz="0" w:space="0" w:color="auto" w:frame="1"/>
         </w:rPr>
@@ -2316,15 +2780,23 @@
           <w:color w:val="000000"/>
           <w:bdr w:val="none" w:sz="0" w:space="0" w:color="auto" w:frame="1"/>
         </w:rPr>
-        <w:t xml:space="preserve"> CTI report analyse process finished, the result will show some a</w:t>
-      </w:r>
-      <w:r>
-        <w:rPr>
-          <w:rFonts w:asciiTheme="minorHAnsi" w:hAnsiTheme="minorHAnsi" w:cstheme="minorHAnsi"/>
-          <w:color w:val="000000"/>
-          <w:bdr w:val="none" w:sz="0" w:space="0" w:color="auto" w:frame="1"/>
-        </w:rPr>
-        <w:t>rtifact</w:t>
+        <w:t xml:space="preserve"> CTI report analys</w:t>
+      </w:r>
+      <w:r>
+        <w:rPr>
+          <w:rFonts w:asciiTheme="minorHAnsi" w:hAnsiTheme="minorHAnsi" w:cstheme="minorHAnsi"/>
+          <w:color w:val="000000"/>
+          <w:bdr w:val="none" w:sz="0" w:space="0" w:color="auto" w:frame="1"/>
+        </w:rPr>
+        <w:t xml:space="preserve">is </w:t>
+      </w:r>
+      <w:r>
+        <w:rPr>
+          <w:rFonts w:asciiTheme="minorHAnsi" w:hAnsiTheme="minorHAnsi" w:cstheme="minorHAnsi"/>
+          <w:color w:val="000000"/>
+          <w:bdr w:val="none" w:sz="0" w:space="0" w:color="auto" w:frame="1"/>
+        </w:rPr>
+        <w:t>process finished, the result will show some artifact</w:t>
       </w:r>
       <w:r>
         <w:rPr>
@@ -2355,34 +2827,56 @@
       <w:r>
         <w:rPr>
           <w:rFonts w:asciiTheme="minorHAnsi" w:hAnsiTheme="minorHAnsi" w:cstheme="minorHAnsi"/>
-          <w:color w:val="000000"/>
-          <w:bdr w:val="none" w:sz="0" w:space="0" w:color="auto" w:frame="1"/>
-        </w:rPr>
-        <w:t>Artifact</w:t>
-      </w:r>
-      <w:r>
-        <w:rPr>
-          <w:rFonts w:asciiTheme="minorHAnsi" w:hAnsiTheme="minorHAnsi" w:cstheme="minorHAnsi"/>
-          <w:color w:val="000000"/>
-          <w:bdr w:val="none" w:sz="0" w:space="0" w:color="auto" w:frame="1"/>
-        </w:rPr>
-        <w:t xml:space="preserve"> Reconstruction Config panel: The control panel to config the NCL </w:t>
-      </w:r>
-      <w:r>
-        <w:rPr>
-          <w:rFonts w:asciiTheme="minorHAnsi" w:hAnsiTheme="minorHAnsi" w:cstheme="minorHAnsi"/>
-          <w:color w:val="000000"/>
-          <w:bdr w:val="none" w:sz="0" w:space="0" w:color="auto" w:frame="1"/>
-        </w:rPr>
-        <w:t>Artifact</w:t>
-      </w:r>
-      <w:r>
-        <w:rPr>
-          <w:rFonts w:asciiTheme="minorHAnsi" w:hAnsiTheme="minorHAnsi" w:cstheme="minorHAnsi"/>
-          <w:color w:val="000000"/>
-          <w:bdr w:val="none" w:sz="0" w:space="0" w:color="auto" w:frame="1"/>
-        </w:rPr>
-        <w:t xml:space="preserve"> reconstruction </w:t>
+          <w:b/>
+          <w:bCs/>
+          <w:color w:val="000000"/>
+          <w:bdr w:val="none" w:sz="0" w:space="0" w:color="auto" w:frame="1"/>
+        </w:rPr>
+        <w:t xml:space="preserve">Artifact Reconstruction Config </w:t>
+      </w:r>
+      <w:r>
+        <w:rPr>
+          <w:rFonts w:asciiTheme="minorHAnsi" w:hAnsiTheme="minorHAnsi" w:cstheme="minorHAnsi"/>
+          <w:b/>
+          <w:bCs/>
+          <w:color w:val="000000"/>
+          <w:bdr w:val="none" w:sz="0" w:space="0" w:color="auto" w:frame="1"/>
+        </w:rPr>
+        <w:t>P</w:t>
+      </w:r>
+      <w:r>
+        <w:rPr>
+          <w:rFonts w:asciiTheme="minorHAnsi" w:hAnsiTheme="minorHAnsi" w:cstheme="minorHAnsi"/>
+          <w:b/>
+          <w:bCs/>
+          <w:color w:val="000000"/>
+          <w:bdr w:val="none" w:sz="0" w:space="0" w:color="auto" w:frame="1"/>
+        </w:rPr>
+        <w:t>anel</w:t>
+      </w:r>
+      <w:r>
+        <w:rPr>
+          <w:rFonts w:asciiTheme="minorHAnsi" w:hAnsiTheme="minorHAnsi" w:cstheme="minorHAnsi"/>
+          <w:color w:val="000000"/>
+          <w:bdr w:val="none" w:sz="0" w:space="0" w:color="auto" w:frame="1"/>
+        </w:rPr>
+        <w:t>: The control panel to config</w:t>
+      </w:r>
+      <w:r>
+        <w:rPr>
+          <w:rFonts w:asciiTheme="minorHAnsi" w:hAnsiTheme="minorHAnsi" w:cstheme="minorHAnsi"/>
+          <w:color w:val="000000"/>
+          <w:bdr w:val="none" w:sz="0" w:space="0" w:color="auto" w:frame="1"/>
+        </w:rPr>
+        <w:t>ure</w:t>
+      </w:r>
+      <w:r>
+        <w:rPr>
+          <w:rFonts w:asciiTheme="minorHAnsi" w:hAnsiTheme="minorHAnsi" w:cstheme="minorHAnsi"/>
+          <w:color w:val="000000"/>
+          <w:bdr w:val="none" w:sz="0" w:space="0" w:color="auto" w:frame="1"/>
+        </w:rPr>
+        <w:t xml:space="preserve"> the NCL Artifact reconstruction </w:t>
       </w:r>
       <w:r>
         <w:rPr>
@@ -2413,21 +2907,81 @@
       <w:r>
         <w:rPr>
           <w:rFonts w:asciiTheme="minorHAnsi" w:hAnsiTheme="minorHAnsi" w:cstheme="minorHAnsi"/>
-          <w:color w:val="000000"/>
-          <w:bdr w:val="none" w:sz="0" w:space="0" w:color="auto" w:frame="1"/>
-        </w:rPr>
-        <w:t xml:space="preserve">APT Events: A display panel to show all the APT event based on the report </w:t>
-      </w:r>
-      <w:proofErr w:type="spellStart"/>
-      <w:r>
-        <w:rPr>
-          <w:rFonts w:asciiTheme="minorHAnsi" w:hAnsiTheme="minorHAnsi" w:cstheme="minorHAnsi"/>
-          <w:color w:val="000000"/>
-          <w:bdr w:val="none" w:sz="0" w:space="0" w:color="auto" w:frame="1"/>
-        </w:rPr>
-        <w:t>analyze</w:t>
-      </w:r>
-      <w:proofErr w:type="spellEnd"/>
+          <w:b/>
+          <w:bCs/>
+          <w:color w:val="000000"/>
+          <w:bdr w:val="none" w:sz="0" w:space="0" w:color="auto" w:frame="1"/>
+        </w:rPr>
+        <w:t>APT Events</w:t>
+      </w:r>
+      <w:r>
+        <w:rPr>
+          <w:rFonts w:asciiTheme="minorHAnsi" w:hAnsiTheme="minorHAnsi" w:cstheme="minorHAnsi"/>
+          <w:b/>
+          <w:bCs/>
+          <w:color w:val="000000"/>
+          <w:bdr w:val="none" w:sz="0" w:space="0" w:color="auto" w:frame="1"/>
+        </w:rPr>
+        <w:t xml:space="preserve"> Display Dashboard</w:t>
+      </w:r>
+      <w:r>
+        <w:rPr>
+          <w:rFonts w:asciiTheme="minorHAnsi" w:hAnsiTheme="minorHAnsi" w:cstheme="minorHAnsi"/>
+          <w:b/>
+          <w:bCs/>
+          <w:color w:val="000000"/>
+          <w:bdr w:val="none" w:sz="0" w:space="0" w:color="auto" w:frame="1"/>
+        </w:rPr>
+        <w:t xml:space="preserve">: </w:t>
+      </w:r>
+      <w:r>
+        <w:rPr>
+          <w:rFonts w:asciiTheme="minorHAnsi" w:hAnsiTheme="minorHAnsi" w:cstheme="minorHAnsi"/>
+          <w:color w:val="000000"/>
+          <w:bdr w:val="none" w:sz="0" w:space="0" w:color="auto" w:frame="1"/>
+        </w:rPr>
+        <w:t>A display</w:t>
+      </w:r>
+      <w:r>
+        <w:rPr>
+          <w:rFonts w:asciiTheme="minorHAnsi" w:hAnsiTheme="minorHAnsi" w:cstheme="minorHAnsi"/>
+          <w:color w:val="000000"/>
+          <w:bdr w:val="none" w:sz="0" w:space="0" w:color="auto" w:frame="1"/>
+        </w:rPr>
+        <w:t xml:space="preserve"> dashboard</w:t>
+      </w:r>
+      <w:r>
+        <w:rPr>
+          <w:rFonts w:asciiTheme="minorHAnsi" w:hAnsiTheme="minorHAnsi" w:cstheme="minorHAnsi"/>
+          <w:color w:val="000000"/>
+          <w:bdr w:val="none" w:sz="0" w:space="0" w:color="auto" w:frame="1"/>
+        </w:rPr>
+        <w:t xml:space="preserve"> panel to show all the APT event </w:t>
+      </w:r>
+      <w:r>
+        <w:rPr>
+          <w:rFonts w:asciiTheme="minorHAnsi" w:hAnsiTheme="minorHAnsi" w:cstheme="minorHAnsi"/>
+          <w:color w:val="000000"/>
+          <w:bdr w:val="none" w:sz="0" w:space="0" w:color="auto" w:frame="1"/>
+        </w:rPr>
+        <w:t xml:space="preserve">tree </w:t>
+      </w:r>
+      <w:r>
+        <w:rPr>
+          <w:rFonts w:asciiTheme="minorHAnsi" w:hAnsiTheme="minorHAnsi" w:cstheme="minorHAnsi"/>
+          <w:color w:val="000000"/>
+          <w:bdr w:val="none" w:sz="0" w:space="0" w:color="auto" w:frame="1"/>
+        </w:rPr>
+        <w:t xml:space="preserve">based on the report </w:t>
+      </w:r>
+      <w:r>
+        <w:rPr>
+          <w:rFonts w:asciiTheme="minorHAnsi" w:hAnsiTheme="minorHAnsi" w:cstheme="minorHAnsi"/>
+          <w:color w:val="000000"/>
+          <w:bdr w:val="none" w:sz="0" w:space="0" w:color="auto" w:frame="1"/>
+        </w:rPr>
+        <w:t>analyse</w:t>
+      </w:r>
       <w:r>
         <w:rPr>
           <w:rFonts w:asciiTheme="minorHAnsi" w:hAnsiTheme="minorHAnsi" w:cstheme="minorHAnsi"/>
@@ -2457,27 +3011,56 @@
       <w:r>
         <w:rPr>
           <w:rFonts w:asciiTheme="minorHAnsi" w:hAnsiTheme="minorHAnsi" w:cstheme="minorHAnsi"/>
-          <w:color w:val="000000"/>
-          <w:bdr w:val="none" w:sz="0" w:space="0" w:color="auto" w:frame="1"/>
-        </w:rPr>
-        <w:lastRenderedPageBreak/>
+          <w:b/>
+          <w:bCs/>
+          <w:color w:val="000000"/>
+          <w:bdr w:val="none" w:sz="0" w:space="0" w:color="auto" w:frame="1"/>
+        </w:rPr>
         <w:t>Procedure</w:t>
       </w:r>
       <w:r>
         <w:rPr>
           <w:rFonts w:asciiTheme="minorHAnsi" w:hAnsiTheme="minorHAnsi" w:cstheme="minorHAnsi"/>
-          <w:color w:val="000000"/>
-          <w:bdr w:val="none" w:sz="0" w:space="0" w:color="auto" w:frame="1"/>
-        </w:rPr>
-        <w:t xml:space="preserve"> Description </w:t>
-      </w:r>
-      <w:r>
-        <w:rPr>
-          <w:rFonts w:asciiTheme="minorHAnsi" w:hAnsiTheme="minorHAnsi" w:cstheme="minorHAnsi"/>
-          <w:color w:val="000000"/>
-          <w:bdr w:val="none" w:sz="0" w:space="0" w:color="auto" w:frame="1"/>
-        </w:rPr>
-        <w:t xml:space="preserve">: </w:t>
+          <w:b/>
+          <w:bCs/>
+          <w:color w:val="000000"/>
+          <w:bdr w:val="none" w:sz="0" w:space="0" w:color="auto" w:frame="1"/>
+        </w:rPr>
+        <w:t xml:space="preserve"> </w:t>
+      </w:r>
+      <w:r>
+        <w:rPr>
+          <w:rFonts w:asciiTheme="minorHAnsi" w:hAnsiTheme="minorHAnsi" w:cstheme="minorHAnsi"/>
+          <w:b/>
+          <w:bCs/>
+          <w:color w:val="000000"/>
+          <w:bdr w:val="none" w:sz="0" w:space="0" w:color="auto" w:frame="1"/>
+        </w:rPr>
+        <w:t>Description</w:t>
+      </w:r>
+      <w:r>
+        <w:rPr>
+          <w:rFonts w:asciiTheme="minorHAnsi" w:hAnsiTheme="minorHAnsi" w:cstheme="minorHAnsi"/>
+          <w:color w:val="000000"/>
+          <w:bdr w:val="none" w:sz="0" w:space="0" w:color="auto" w:frame="1"/>
+        </w:rPr>
+        <w:t>:</w:t>
+      </w:r>
+      <w:r>
+        <w:rPr>
+          <w:rFonts w:asciiTheme="minorHAnsi" w:hAnsiTheme="minorHAnsi" w:cstheme="minorHAnsi"/>
+          <w:color w:val="000000"/>
+          <w:bdr w:val="none" w:sz="0" w:space="0" w:color="auto" w:frame="1"/>
+        </w:rPr>
+        <w:t xml:space="preserve"> </w:t>
+      </w:r>
+      <w:r>
+        <w:rPr>
+          <w:rFonts w:asciiTheme="minorHAnsi" w:hAnsiTheme="minorHAnsi" w:cstheme="minorHAnsi"/>
+          <w:color w:val="000000"/>
+          <w:bdr w:val="none" w:sz="0" w:space="0" w:color="auto" w:frame="1"/>
+        </w:rPr>
+        <w:t xml:space="preserve"> Under Editing. </w:t>
       </w:r>
     </w:p>
     <w:p>
@@ -2500,10 +3083,72 @@
       <w:r>
         <w:rPr>
           <w:rFonts w:asciiTheme="minorHAnsi" w:hAnsiTheme="minorHAnsi" w:cstheme="minorHAnsi"/>
-          <w:color w:val="000000"/>
-          <w:bdr w:val="none" w:sz="0" w:space="0" w:color="auto" w:frame="1"/>
-        </w:rPr>
-        <w:t>Screen play: open browser to show the related NCL analysis/demo video.</w:t>
+          <w:b/>
+          <w:bCs/>
+          <w:color w:val="000000"/>
+          <w:bdr w:val="none" w:sz="0" w:space="0" w:color="auto" w:frame="1"/>
+        </w:rPr>
+        <w:t xml:space="preserve">Screen </w:t>
+      </w:r>
+      <w:r>
+        <w:rPr>
+          <w:rFonts w:asciiTheme="minorHAnsi" w:hAnsiTheme="minorHAnsi" w:cstheme="minorHAnsi"/>
+          <w:b/>
+          <w:bCs/>
+          <w:color w:val="000000"/>
+          <w:bdr w:val="none" w:sz="0" w:space="0" w:color="auto" w:frame="1"/>
+        </w:rPr>
+        <w:t>P</w:t>
+      </w:r>
+      <w:r>
+        <w:rPr>
+          <w:rFonts w:asciiTheme="minorHAnsi" w:hAnsiTheme="minorHAnsi" w:cstheme="minorHAnsi"/>
+          <w:b/>
+          <w:bCs/>
+          <w:color w:val="000000"/>
+          <w:bdr w:val="none" w:sz="0" w:space="0" w:color="auto" w:frame="1"/>
+        </w:rPr>
+        <w:t>lay</w:t>
+      </w:r>
+      <w:r>
+        <w:rPr>
+          <w:rFonts w:asciiTheme="minorHAnsi" w:hAnsiTheme="minorHAnsi" w:cstheme="minorHAnsi"/>
+          <w:color w:val="000000"/>
+          <w:bdr w:val="none" w:sz="0" w:space="0" w:color="auto" w:frame="1"/>
+        </w:rPr>
+        <w:t xml:space="preserve">: </w:t>
+      </w:r>
+      <w:r>
+        <w:rPr>
+          <w:rFonts w:asciiTheme="minorHAnsi" w:hAnsiTheme="minorHAnsi" w:cstheme="minorHAnsi"/>
+          <w:color w:val="000000"/>
+          <w:bdr w:val="none" w:sz="0" w:space="0" w:color="auto" w:frame="1"/>
+        </w:rPr>
+        <w:t>O</w:t>
+      </w:r>
+      <w:r>
+        <w:rPr>
+          <w:rFonts w:asciiTheme="minorHAnsi" w:hAnsiTheme="minorHAnsi" w:cstheme="minorHAnsi"/>
+          <w:color w:val="000000"/>
+          <w:bdr w:val="none" w:sz="0" w:space="0" w:color="auto" w:frame="1"/>
+        </w:rPr>
+        <w:t>pen browser to show the related NCL analysis/demo</w:t>
+      </w:r>
+      <w:r>
+        <w:rPr>
+          <w:rFonts w:asciiTheme="minorHAnsi" w:hAnsiTheme="minorHAnsi" w:cstheme="minorHAnsi"/>
+          <w:color w:val="000000"/>
+          <w:bdr w:val="none" w:sz="0" w:space="0" w:color="auto" w:frame="1"/>
+        </w:rPr>
+        <w:t xml:space="preserve"> onine</w:t>
+      </w:r>
+      <w:r>
+        <w:rPr>
+          <w:rFonts w:asciiTheme="minorHAnsi" w:hAnsiTheme="minorHAnsi" w:cstheme="minorHAnsi"/>
+          <w:color w:val="000000"/>
+          <w:bdr w:val="none" w:sz="0" w:space="0" w:color="auto" w:frame="1"/>
+        </w:rPr>
+        <w:t xml:space="preserve"> video.</w:t>
       </w:r>
     </w:p>
     <w:p>
@@ -2526,28 +3171,68 @@
       <w:r>
         <w:rPr>
           <w:rFonts w:asciiTheme="minorHAnsi" w:hAnsiTheme="minorHAnsi" w:cstheme="minorHAnsi"/>
+          <w:b/>
+          <w:bCs/>
+          <w:color w:val="000000"/>
+          <w:bdr w:val="none" w:sz="0" w:space="0" w:color="auto" w:frame="1"/>
+        </w:rPr>
+        <w:t>Test</w:t>
+      </w:r>
+      <w:r>
+        <w:rPr>
+          <w:rFonts w:asciiTheme="minorHAnsi" w:hAnsiTheme="minorHAnsi" w:cstheme="minorHAnsi"/>
+          <w:b/>
+          <w:bCs/>
+          <w:color w:val="000000"/>
+          <w:bdr w:val="none" w:sz="0" w:space="0" w:color="auto" w:frame="1"/>
+        </w:rPr>
+        <w:t>b</w:t>
+      </w:r>
+      <w:r>
+        <w:rPr>
+          <w:rFonts w:asciiTheme="minorHAnsi" w:hAnsiTheme="minorHAnsi" w:cstheme="minorHAnsi"/>
+          <w:b/>
+          <w:bCs/>
+          <w:color w:val="000000"/>
+          <w:bdr w:val="none" w:sz="0" w:space="0" w:color="auto" w:frame="1"/>
+        </w:rPr>
+        <w:t xml:space="preserve">ed Configuration </w:t>
+      </w:r>
+      <w:r>
+        <w:rPr>
+          <w:rFonts w:asciiTheme="minorHAnsi" w:hAnsiTheme="minorHAnsi" w:cstheme="minorHAnsi"/>
+          <w:b/>
+          <w:bCs/>
+          <w:color w:val="000000"/>
+          <w:bdr w:val="none" w:sz="0" w:space="0" w:color="auto" w:frame="1"/>
+        </w:rPr>
+        <w:t>M</w:t>
+      </w:r>
+      <w:r>
+        <w:rPr>
+          <w:rFonts w:asciiTheme="minorHAnsi" w:hAnsiTheme="minorHAnsi" w:cstheme="minorHAnsi"/>
+          <w:b/>
+          <w:bCs/>
+          <w:color w:val="000000"/>
+          <w:bdr w:val="none" w:sz="0" w:space="0" w:color="auto" w:frame="1"/>
+        </w:rPr>
+        <w:t>odule</w:t>
+      </w:r>
+      <w:r>
+        <w:rPr>
+          <w:rFonts w:asciiTheme="minorHAnsi" w:hAnsiTheme="minorHAnsi" w:cstheme="minorHAnsi"/>
+          <w:color w:val="000000"/>
+          <w:bdr w:val="none" w:sz="0" w:space="0" w:color="auto" w:frame="1"/>
+        </w:rPr>
+        <w:t>:</w:t>
+      </w:r>
+      <w:r>
+        <w:rPr>
+          <w:rFonts w:asciiTheme="minorHAnsi" w:hAnsiTheme="minorHAnsi" w:cstheme="minorHAnsi"/>
           <w:color w:val="000000"/>
           <w:bdr w:val="none" w:sz="0" w:space="0" w:color="auto" w:frame="1"/>
         </w:rPr>
         <w:t xml:space="preserve"> </w:t>
-      </w:r>
-      <w:proofErr w:type="spellStart"/>
-      <w:r>
-        <w:rPr>
-          <w:rFonts w:asciiTheme="minorHAnsi" w:hAnsiTheme="minorHAnsi" w:cstheme="minorHAnsi"/>
-          <w:color w:val="000000"/>
-          <w:bdr w:val="none" w:sz="0" w:space="0" w:color="auto" w:frame="1"/>
-        </w:rPr>
-        <w:t>TestBed</w:t>
-      </w:r>
-      <w:proofErr w:type="spellEnd"/>
-      <w:r>
-        <w:rPr>
-          <w:rFonts w:asciiTheme="minorHAnsi" w:hAnsiTheme="minorHAnsi" w:cstheme="minorHAnsi"/>
-          <w:color w:val="000000"/>
-          <w:bdr w:val="none" w:sz="0" w:space="0" w:color="auto" w:frame="1"/>
-        </w:rPr>
-        <w:t xml:space="preserve"> Configuration module:  </w:t>
       </w:r>
       <w:r>
         <w:rPr>
@@ -2566,6 +3251,15 @@
           <w:szCs w:val="22"/>
         </w:rPr>
         <w:t xml:space="preserve">  User can use this module to config the testbed and monitor the testbed working statues</w:t>
+      </w:r>
+      <w:r>
+        <w:rPr>
+          <w:rFonts w:asciiTheme="minorHAnsi" w:hAnsiTheme="minorHAnsi" w:cstheme="minorHAnsi"/>
+          <w:color w:val="201F1E"/>
+          <w:sz w:val="22"/>
+          <w:szCs w:val="22"/>
+        </w:rPr>
+        <w:t xml:space="preserve">. </w:t>
       </w:r>
     </w:p>
     <w:p>
@@ -3014,7 +3708,13 @@
         <w:jc w:val="both"/>
       </w:pPr>
       <w:r>
-        <w:t>After finished the assignment, the Intern student need to provide below document and program:</w:t>
+        <w:t>After finished the assignment, the Intern student</w:t>
+      </w:r>
+      <w:r>
+        <w:t>s</w:t>
+      </w:r>
+      <w:r>
+        <w:t xml:space="preserve"> need to provide below document and program:</w:t>
       </w:r>
     </w:p>
     <w:p>
@@ -3066,8 +3766,6 @@
       <w:r>
         <w:rPr>
           <w:rFonts w:cstheme="minorHAnsi"/>
-          <w:b/>
-          <w:bCs/>
           <w:color w:val="000000"/>
           <w:bdr w:val="none" w:sz="0" w:space="0" w:color="auto" w:frame="1"/>
         </w:rPr>
@@ -3076,16 +3774,12 @@
       <w:r>
         <w:rPr>
           <w:rFonts w:cstheme="minorHAnsi"/>
-          <w:b/>
-          <w:bCs/>
         </w:rPr>
         <w:t>Application UI</w:t>
       </w:r>
       <w:r>
         <w:rPr>
           <w:rFonts w:cstheme="minorHAnsi"/>
-          <w:b/>
-          <w:bCs/>
           <w:color w:val="000000"/>
           <w:bdr w:val="none" w:sz="0" w:space="0" w:color="auto" w:frame="1"/>
         </w:rPr>
@@ -3104,8 +3798,6 @@
       <w:r>
         <w:rPr>
           <w:rFonts w:cstheme="minorHAnsi"/>
-          <w:b/>
-          <w:bCs/>
           <w:color w:val="000000"/>
           <w:bdr w:val="none" w:sz="0" w:space="0" w:color="auto" w:frame="1"/>
         </w:rPr>
@@ -3114,44 +3806,20 @@
       <w:r>
         <w:rPr>
           <w:rFonts w:cstheme="minorHAnsi"/>
-          <w:b/>
-          <w:bCs/>
-          <w:color w:val="000000"/>
-          <w:bdr w:val="none" w:sz="0" w:space="0" w:color="auto" w:frame="1"/>
-        </w:rPr>
-        <w:t xml:space="preserve">Provide the </w:t>
-      </w:r>
-      <w:r>
-        <w:rPr>
-          <w:rFonts w:cstheme="minorHAnsi"/>
-          <w:b/>
-          <w:bCs/>
-          <w:color w:val="000000"/>
-          <w:bdr w:val="none" w:sz="0" w:space="0" w:color="auto" w:frame="1"/>
-        </w:rPr>
-        <w:t xml:space="preserve">CTI Report Analyser </w:t>
-      </w:r>
-      <w:r>
-        <w:rPr>
-          <w:rFonts w:cstheme="minorHAnsi"/>
-          <w:b/>
-          <w:bCs/>
-        </w:rPr>
-        <w:t xml:space="preserve">Web </w:t>
-      </w:r>
-      <w:r>
-        <w:rPr>
-          <w:rFonts w:cstheme="minorHAnsi"/>
-          <w:b/>
-          <w:bCs/>
-        </w:rPr>
-        <w:t>UI</w:t>
-      </w:r>
-      <w:r>
-        <w:rPr>
-          <w:rFonts w:cstheme="minorHAnsi"/>
-          <w:b/>
-          <w:bCs/>
+          <w:color w:val="000000"/>
+          <w:bdr w:val="none" w:sz="0" w:space="0" w:color="auto" w:frame="1"/>
+        </w:rPr>
+        <w:t xml:space="preserve">Provide the CTI Report Analyser </w:t>
+      </w:r>
+      <w:r>
+        <w:rPr>
+          <w:rFonts w:cstheme="minorHAnsi"/>
+        </w:rPr>
+        <w:t>Web UI</w:t>
+      </w:r>
+      <w:r>
+        <w:rPr>
+          <w:rFonts w:cstheme="minorHAnsi"/>
           <w:color w:val="000000"/>
           <w:bdr w:val="none" w:sz="0" w:space="0" w:color="auto" w:frame="1"/>
         </w:rPr>
@@ -3171,7 +3839,13 @@
         <w:t xml:space="preserve">[Optional] </w:t>
       </w:r>
       <w:r>
-        <w:t xml:space="preserve">Provide a knowledge sharing doc to share with other intern about the learning experience. </w:t>
+        <w:t>Provide a knowledge sharing doc to share with other intern</w:t>
+      </w:r>
+      <w:r>
+        <w:t>s</w:t>
+      </w:r>
+      <w:r>
+        <w:t xml:space="preserve"> about the learning experience. </w:t>
       </w:r>
     </w:p>
     <w:p>
@@ -3210,13 +3884,19 @@
         <w:rPr>
           <w:rFonts w:cstheme="minorHAnsi"/>
         </w:rPr>
-        <w:t>CTI Report Analyser Application UI</w:t>
-      </w:r>
-      <w:r>
-        <w:rPr>
-          <w:rFonts w:cstheme="minorHAnsi"/>
-        </w:rPr>
-        <w:t xml:space="preserve"> </w:t>
+        <w:t>CTI Report Analy</w:t>
+      </w:r>
+      <w:r>
+        <w:rPr>
+          <w:rFonts w:cstheme="minorHAnsi"/>
+        </w:rPr>
+        <w:t>z</w:t>
+      </w:r>
+      <w:r>
+        <w:rPr>
+          <w:rFonts w:cstheme="minorHAnsi"/>
+        </w:rPr>
+        <w:t xml:space="preserve">er Application UI </w:t>
       </w:r>
       <w:r>
         <w:rPr>
@@ -3280,13 +3960,7 @@
         <w:rPr>
           <w:rFonts w:cstheme="minorHAnsi"/>
         </w:rPr>
-        <w:t>CTI Report Analyser Application UI</w:t>
-      </w:r>
-      <w:r>
-        <w:rPr>
-          <w:rFonts w:cstheme="minorHAnsi"/>
-        </w:rPr>
-        <w:t xml:space="preserve"> </w:t>
+        <w:t xml:space="preserve">CTI Report Analyser Application UI </w:t>
       </w:r>
       <w:r>
         <w:rPr>
@@ -3323,13 +3997,7 @@
         <w:rPr>
           <w:rFonts w:cstheme="minorHAnsi"/>
         </w:rPr>
-        <w:t>CTI Report Analyser Application UI</w:t>
-      </w:r>
-      <w:r>
-        <w:rPr>
-          <w:rFonts w:cstheme="minorHAnsi"/>
-        </w:rPr>
-        <w:t xml:space="preserve"> </w:t>
+        <w:t xml:space="preserve">CTI Report Analyser Application UI </w:t>
       </w:r>
       <w:r>
         <w:rPr>
@@ -3581,6 +4249,7 @@
                 <w:rFonts w:cstheme="minorHAnsi"/>
                 <w:szCs w:val="21"/>
               </w:rPr>
+              <w:lastRenderedPageBreak/>
               <w:t>C</w:t>
             </w:r>
             <w:r>
@@ -3707,6 +4376,7 @@
                 <w:rFonts w:cstheme="minorHAnsi"/>
                 <w:szCs w:val="21"/>
               </w:rPr>
+              <w:lastRenderedPageBreak/>
               <w:t>Week 2</w:t>
             </w:r>
           </w:p>
@@ -3766,14 +4436,7 @@
                 <w:rFonts w:cstheme="minorHAnsi"/>
                 <w:szCs w:val="21"/>
               </w:rPr>
-              <w:t>C</w:t>
-            </w:r>
-            <w:r>
-              <w:rPr>
-                <w:rFonts w:cstheme="minorHAnsi"/>
-                <w:szCs w:val="21"/>
-              </w:rPr>
-              <w:t>reate some simple test program during leaning.</w:t>
+              <w:t>Create some simple test program during leaning.</w:t>
             </w:r>
           </w:p>
         </w:tc>
@@ -4013,7 +4676,6 @@
                 <w:rFonts w:cstheme="minorHAnsi"/>
                 <w:szCs w:val="21"/>
               </w:rPr>
-              <w:lastRenderedPageBreak/>
               <w:t>Week 10-12</w:t>
             </w:r>
           </w:p>
@@ -4122,21 +4784,8 @@
         <w:jc w:val="both"/>
       </w:pPr>
       <w:r>
-        <w:t xml:space="preserve">OpenStack Official web: </w:t>
-      </w:r>
-      <w:hyperlink r:id="rId8" w:history="1">
-        <w:r>
-          <w:rPr>
-            <w:rStyle w:val="Hyperlink"/>
-          </w:rPr>
-          <w:t>https://www.openstack.org/</w:t>
-        </w:r>
-      </w:hyperlink>
-    </w:p>
-    <w:p>
-      <w:pPr>
-        <w:jc w:val="both"/>
-      </w:pPr>
+        <w:t>NDSS2022Poster_paper_37_final.pdf</w:t>
+      </w:r>
     </w:p>
     <w:p>
       <w:pPr>

</xml_diff>